<commit_message>
fixed some typing errors
</commit_message>
<xml_diff>
--- a/Documentation/Dokumentation.docx
+++ b/Documentation/Dokumentation.docx
@@ -10,6 +10,74 @@
           <w:numId w:val="0"/>
         </w:numPr>
       </w:pPr>
+      <w:r>
+        <w:rPr>
+          <w:noProof/>
+          <w:lang w:eastAsia="de-CH"/>
+        </w:rPr>
+        <w:drawing>
+          <wp:anchor distT="0" distB="0" distL="114300" distR="114300" simplePos="0" relativeHeight="251659264" behindDoc="1" locked="0" layoutInCell="1" allowOverlap="1" wp14:anchorId="4FB84B94" wp14:editId="0B17E9FC">
+            <wp:simplePos x="0" y="0"/>
+            <wp:positionH relativeFrom="page">
+              <wp:align>left</wp:align>
+            </wp:positionH>
+            <wp:positionV relativeFrom="paragraph">
+              <wp:posOffset>-710034</wp:posOffset>
+            </wp:positionV>
+            <wp:extent cx="7559749" cy="6209414"/>
+            <wp:effectExtent l="0" t="0" r="3175" b="1270"/>
+            <wp:wrapNone/>
+            <wp:docPr id="28" name="Bild 25"/>
+            <wp:cNvGraphicFramePr>
+              <a:graphicFrameLocks xmlns:a="http://schemas.openxmlformats.org/drawingml/2006/main"/>
+            </wp:cNvGraphicFramePr>
+            <a:graphic xmlns:a="http://schemas.openxmlformats.org/drawingml/2006/main">
+              <a:graphicData uri="http://schemas.openxmlformats.org/drawingml/2006/picture">
+                <pic:pic xmlns:pic="http://schemas.openxmlformats.org/drawingml/2006/picture">
+                  <pic:nvPicPr>
+                    <pic:cNvPr id="0" name="Picture 25"/>
+                    <pic:cNvPicPr>
+                      <a:picLocks noChangeAspect="1" noChangeArrowheads="1"/>
+                    </pic:cNvPicPr>
+                  </pic:nvPicPr>
+                  <pic:blipFill>
+                    <a:blip r:embed="rId8">
+                      <a:extLst>
+                        <a:ext uri="{28A0092B-C50C-407E-A947-70E740481C1C}">
+                          <a14:useLocalDpi xmlns:a14="http://schemas.microsoft.com/office/drawing/2010/main" val="0"/>
+                        </a:ext>
+                      </a:extLst>
+                    </a:blip>
+                    <a:srcRect/>
+                    <a:stretch>
+                      <a:fillRect/>
+                    </a:stretch>
+                  </pic:blipFill>
+                  <pic:spPr bwMode="auto">
+                    <a:xfrm>
+                      <a:off x="0" y="0"/>
+                      <a:ext cx="7559749" cy="6209414"/>
+                    </a:xfrm>
+                    <a:prstGeom prst="rect">
+                      <a:avLst/>
+                    </a:prstGeom>
+                    <a:noFill/>
+                    <a:ln>
+                      <a:noFill/>
+                    </a:ln>
+                  </pic:spPr>
+                </pic:pic>
+              </a:graphicData>
+            </a:graphic>
+            <wp14:sizeRelH relativeFrom="page">
+              <wp14:pctWidth>0</wp14:pctWidth>
+            </wp14:sizeRelH>
+            <wp14:sizeRelV relativeFrom="page">
+              <wp14:pctHeight>0</wp14:pctHeight>
+            </wp14:sizeRelV>
+          </wp:anchor>
+        </w:drawing>
+      </w:r>
       <w:r>
         <w:t xml:space="preserve"> </w:t>
       </w:r>
@@ -102,7 +170,22 @@
                                     <w:sz w:val="24"/>
                                   </w:rPr>
                                   <w:tab/>
-                                  <w:t xml:space="preserve">gibb </w:t>
+                                </w:r>
+                                <w:proofErr w:type="spellStart"/>
+                                <w:r>
+                                  <w:rPr>
+                                    <w:color w:val="000000" w:themeColor="text1"/>
+                                    <w:sz w:val="24"/>
+                                  </w:rPr>
+                                  <w:t>gibb</w:t>
+                                </w:r>
+                                <w:proofErr w:type="spellEnd"/>
+                                <w:r>
+                                  <w:rPr>
+                                    <w:color w:val="000000" w:themeColor="text1"/>
+                                    <w:sz w:val="24"/>
+                                  </w:rPr>
+                                  <w:t xml:space="preserve"> </w:t>
                                 </w:r>
                               </w:p>
                               <w:p>
@@ -130,7 +213,22 @@
                                     <w:sz w:val="24"/>
                                   </w:rPr>
                                   <w:tab/>
-                                  <w:t>Burri Matthias</w:t>
+                                </w:r>
+                                <w:proofErr w:type="spellStart"/>
+                                <w:r>
+                                  <w:rPr>
+                                    <w:color w:val="000000" w:themeColor="text1"/>
+                                    <w:sz w:val="24"/>
+                                  </w:rPr>
+                                  <w:t>Burri</w:t>
+                                </w:r>
+                                <w:proofErr w:type="spellEnd"/>
+                                <w:r>
+                                  <w:rPr>
+                                    <w:color w:val="000000" w:themeColor="text1"/>
+                                    <w:sz w:val="24"/>
+                                  </w:rPr>
+                                  <w:t xml:space="preserve"> Matthias</w:t>
                                 </w:r>
                               </w:p>
                               <w:p>
@@ -243,7 +341,22 @@
                               <w:sz w:val="24"/>
                             </w:rPr>
                             <w:tab/>
-                            <w:t xml:space="preserve">gibb </w:t>
+                          </w:r>
+                          <w:proofErr w:type="spellStart"/>
+                          <w:r>
+                            <w:rPr>
+                              <w:color w:val="000000" w:themeColor="text1"/>
+                              <w:sz w:val="24"/>
+                            </w:rPr>
+                            <w:t>gibb</w:t>
+                          </w:r>
+                          <w:proofErr w:type="spellEnd"/>
+                          <w:r>
+                            <w:rPr>
+                              <w:color w:val="000000" w:themeColor="text1"/>
+                              <w:sz w:val="24"/>
+                            </w:rPr>
+                            <w:t xml:space="preserve"> </w:t>
                           </w:r>
                         </w:p>
                         <w:p>
@@ -271,7 +384,22 @@
                               <w:sz w:val="24"/>
                             </w:rPr>
                             <w:tab/>
-                            <w:t>Burri Matthias</w:t>
+                          </w:r>
+                          <w:proofErr w:type="spellStart"/>
+                          <w:r>
+                            <w:rPr>
+                              <w:color w:val="000000" w:themeColor="text1"/>
+                              <w:sz w:val="24"/>
+                            </w:rPr>
+                            <w:t>Burri</w:t>
+                          </w:r>
+                          <w:proofErr w:type="spellEnd"/>
+                          <w:r>
+                            <w:rPr>
+                              <w:color w:val="000000" w:themeColor="text1"/>
+                              <w:sz w:val="24"/>
+                            </w:rPr>
+                            <w:t xml:space="preserve"> Matthias</w:t>
                           </w:r>
                         </w:p>
                         <w:p>
@@ -388,7 +516,63 @@
                                   <w:rPr>
                                     <w:color w:val="FF0000"/>
                                   </w:rPr>
-                                  <w:t>Der Auftrag dieses Projektes ist es einen Fidget-Spinner zu realisieren, der mit dem PoV-Prinzip (Persistance of Vision) einen Text/Symbole anzeigen kann.</w:t>
+                                  <w:t xml:space="preserve">Der Auftrag dieses Projektes ist es einen </w:t>
+                                </w:r>
+                                <w:proofErr w:type="spellStart"/>
+                                <w:r>
+                                  <w:rPr>
+                                    <w:color w:val="FF0000"/>
+                                  </w:rPr>
+                                  <w:t>Fidget</w:t>
+                                </w:r>
+                                <w:proofErr w:type="spellEnd"/>
+                                <w:r>
+                                  <w:rPr>
+                                    <w:color w:val="FF0000"/>
+                                  </w:rPr>
+                                  <w:t xml:space="preserve">-Spinner zu realisieren, der mit dem </w:t>
+                                </w:r>
+                                <w:proofErr w:type="spellStart"/>
+                                <w:r>
+                                  <w:rPr>
+                                    <w:color w:val="FF0000"/>
+                                  </w:rPr>
+                                  <w:t>PoV</w:t>
+                                </w:r>
+                                <w:proofErr w:type="spellEnd"/>
+                                <w:r>
+                                  <w:rPr>
+                                    <w:color w:val="FF0000"/>
+                                  </w:rPr>
+                                  <w:t>-Prinzip (</w:t>
+                                </w:r>
+                                <w:proofErr w:type="spellStart"/>
+                                <w:r>
+                                  <w:rPr>
+                                    <w:color w:val="FF0000"/>
+                                  </w:rPr>
+                                  <w:t>Persistance</w:t>
+                                </w:r>
+                                <w:proofErr w:type="spellEnd"/>
+                                <w:r>
+                                  <w:rPr>
+                                    <w:color w:val="FF0000"/>
+                                  </w:rPr>
+                                  <w:t xml:space="preserve"> </w:t>
+                                </w:r>
+                                <w:proofErr w:type="spellStart"/>
+                                <w:r>
+                                  <w:rPr>
+                                    <w:color w:val="FF0000"/>
+                                  </w:rPr>
+                                  <w:t>of</w:t>
+                                </w:r>
+                                <w:proofErr w:type="spellEnd"/>
+                                <w:r>
+                                  <w:rPr>
+                                    <w:color w:val="FF0000"/>
+                                  </w:rPr>
+                                  <w:t xml:space="preserve"> Vision) einen Text/Symbole anzeigen kann.</w:t>
                                 </w:r>
                               </w:p>
                             </w:txbxContent>
@@ -426,7 +610,63 @@
                             <w:rPr>
                               <w:color w:val="FF0000"/>
                             </w:rPr>
-                            <w:t>Der Auftrag dieses Projektes ist es einen Fidget-Spinner zu realisieren, der mit dem PoV-Prinzip (Persistance of Vision) einen Text/Symbole anzeigen kann.</w:t>
+                            <w:t xml:space="preserve">Der Auftrag dieses Projektes ist es einen </w:t>
+                          </w:r>
+                          <w:proofErr w:type="spellStart"/>
+                          <w:r>
+                            <w:rPr>
+                              <w:color w:val="FF0000"/>
+                            </w:rPr>
+                            <w:t>Fidget</w:t>
+                          </w:r>
+                          <w:proofErr w:type="spellEnd"/>
+                          <w:r>
+                            <w:rPr>
+                              <w:color w:val="FF0000"/>
+                            </w:rPr>
+                            <w:t xml:space="preserve">-Spinner zu realisieren, der mit dem </w:t>
+                          </w:r>
+                          <w:proofErr w:type="spellStart"/>
+                          <w:r>
+                            <w:rPr>
+                              <w:color w:val="FF0000"/>
+                            </w:rPr>
+                            <w:t>PoV</w:t>
+                          </w:r>
+                          <w:proofErr w:type="spellEnd"/>
+                          <w:r>
+                            <w:rPr>
+                              <w:color w:val="FF0000"/>
+                            </w:rPr>
+                            <w:t>-Prinzip (</w:t>
+                          </w:r>
+                          <w:proofErr w:type="spellStart"/>
+                          <w:r>
+                            <w:rPr>
+                              <w:color w:val="FF0000"/>
+                            </w:rPr>
+                            <w:t>Persistance</w:t>
+                          </w:r>
+                          <w:proofErr w:type="spellEnd"/>
+                          <w:r>
+                            <w:rPr>
+                              <w:color w:val="FF0000"/>
+                            </w:rPr>
+                            <w:t xml:space="preserve"> </w:t>
+                          </w:r>
+                          <w:proofErr w:type="spellStart"/>
+                          <w:r>
+                            <w:rPr>
+                              <w:color w:val="FF0000"/>
+                            </w:rPr>
+                            <w:t>of</w:t>
+                          </w:r>
+                          <w:proofErr w:type="spellEnd"/>
+                          <w:r>
+                            <w:rPr>
+                              <w:color w:val="FF0000"/>
+                            </w:rPr>
+                            <w:t xml:space="preserve"> Vision) einen Text/Symbole anzeigen kann.</w:t>
                           </w:r>
                         </w:p>
                       </w:txbxContent>
@@ -481,9 +721,11 @@
                                 <w:pPr>
                                   <w:pStyle w:val="TitelTitelseite"/>
                                 </w:pPr>
+                                <w:proofErr w:type="spellStart"/>
                                 <w:r>
                                   <w:t>BüP</w:t>
                                 </w:r>
+                                <w:proofErr w:type="spellEnd"/>
                               </w:p>
                               <w:p>
                                 <w:pPr>
@@ -540,9 +782,11 @@
                           <w:pPr>
                             <w:pStyle w:val="TitelTitelseite"/>
                           </w:pPr>
+                          <w:proofErr w:type="spellStart"/>
                           <w:r>
                             <w:t>BüP</w:t>
                           </w:r>
+                          <w:proofErr w:type="spellEnd"/>
                         </w:p>
                         <w:p>
                           <w:pPr>
@@ -583,149 +827,10 @@
               <w:noProof/>
               <w:lang w:eastAsia="de-CH"/>
             </w:rPr>
-            <w:drawing>
-              <wp:anchor distT="0" distB="0" distL="114300" distR="114300" simplePos="0" relativeHeight="251661312" behindDoc="0" locked="0" layoutInCell="1" allowOverlap="1" wp14:anchorId="6AC7A1AE" wp14:editId="07927C56">
-                <wp:simplePos x="0" y="0"/>
-                <wp:positionH relativeFrom="page">
-                  <wp:align>left</wp:align>
-                </wp:positionH>
-                <wp:positionV relativeFrom="paragraph">
-                  <wp:posOffset>8705602</wp:posOffset>
-                </wp:positionV>
-                <wp:extent cx="3752491" cy="1291590"/>
-                <wp:effectExtent l="0" t="0" r="0" b="3810"/>
-                <wp:wrapNone/>
-                <wp:docPr id="26" name="Grafik 26" descr="Y:\_Projekte\062 - Bbc ReDesign\_Finals\Vorlagen\Booklets\Word\BookletFront.png"/>
-                <wp:cNvGraphicFramePr>
-                  <a:graphicFrameLocks xmlns:a="http://schemas.openxmlformats.org/drawingml/2006/main" noChangeAspect="1"/>
-                </wp:cNvGraphicFramePr>
-                <a:graphic xmlns:a="http://schemas.openxmlformats.org/drawingml/2006/main">
-                  <a:graphicData uri="http://schemas.openxmlformats.org/drawingml/2006/picture">
-                    <pic:pic xmlns:pic="http://schemas.openxmlformats.org/drawingml/2006/picture">
-                      <pic:nvPicPr>
-                        <pic:cNvPr id="0" name="Picture 2" descr="Y:\_Projekte\062 - Bbc ReDesign\_Finals\Vorlagen\Booklets\Word\BookletFront.png"/>
-                        <pic:cNvPicPr>
-                          <a:picLocks noChangeAspect="1" noChangeArrowheads="1"/>
-                        </pic:cNvPicPr>
-                      </pic:nvPicPr>
-                      <pic:blipFill rotWithShape="1">
-                        <a:blip r:embed="rId8">
-                          <a:extLst>
-                            <a:ext uri="{28A0092B-C50C-407E-A947-70E740481C1C}">
-                              <a14:useLocalDpi xmlns:a14="http://schemas.microsoft.com/office/drawing/2010/main" val="0"/>
-                            </a:ext>
-                          </a:extLst>
-                        </a:blip>
-                        <a:srcRect t="80916" r="21548"/>
-                        <a:stretch/>
-                      </pic:blipFill>
-                      <pic:spPr bwMode="auto">
-                        <a:xfrm>
-                          <a:off x="0" y="0"/>
-                          <a:ext cx="3752491" cy="1291590"/>
-                        </a:xfrm>
-                        <a:prstGeom prst="rect">
-                          <a:avLst/>
-                        </a:prstGeom>
-                        <a:noFill/>
-                        <a:ln>
-                          <a:noFill/>
-                        </a:ln>
-                        <a:extLst>
-                          <a:ext uri="{53640926-AAD7-44D8-BBD7-CCE9431645EC}">
-                            <a14:shadowObscured xmlns:a14="http://schemas.microsoft.com/office/drawing/2010/main"/>
-                          </a:ext>
-                        </a:extLst>
-                      </pic:spPr>
-                    </pic:pic>
-                  </a:graphicData>
-                </a:graphic>
-                <wp14:sizeRelH relativeFrom="page">
-                  <wp14:pctWidth>0</wp14:pctWidth>
-                </wp14:sizeRelH>
-                <wp14:sizeRelV relativeFrom="page">
-                  <wp14:pctHeight>0</wp14:pctHeight>
-                </wp14:sizeRelV>
-              </wp:anchor>
-            </w:drawing>
-          </w:r>
-          <w:r>
-            <w:rPr>
-              <w:noProof/>
-              <w:lang w:eastAsia="de-CH"/>
-            </w:rPr>
-            <w:drawing>
-              <wp:anchor distT="0" distB="0" distL="114300" distR="114300" simplePos="0" relativeHeight="251662336" behindDoc="0" locked="0" layoutInCell="1" allowOverlap="1" wp14:anchorId="19B8A6EB" wp14:editId="5BE83746">
-                <wp:simplePos x="0" y="0"/>
-                <wp:positionH relativeFrom="column">
-                  <wp:posOffset>5538709</wp:posOffset>
-                </wp:positionH>
-                <wp:positionV relativeFrom="paragraph">
-                  <wp:posOffset>8658860</wp:posOffset>
-                </wp:positionV>
-                <wp:extent cx="990000" cy="1137600"/>
-                <wp:effectExtent l="0" t="0" r="635" b="5715"/>
-                <wp:wrapNone/>
-                <wp:docPr id="27" name="Grafik 27" descr="C:\Users\BbcRedesign\AppData\Local\Microsoft\Windows\INetCache\Content.Word\Bbc_Logo_Wortmarke_inklSchutzraum.png"/>
-                <wp:cNvGraphicFramePr>
-                  <a:graphicFrameLocks xmlns:a="http://schemas.openxmlformats.org/drawingml/2006/main" noChangeAspect="1"/>
-                </wp:cNvGraphicFramePr>
-                <a:graphic xmlns:a="http://schemas.openxmlformats.org/drawingml/2006/main">
-                  <a:graphicData uri="http://schemas.openxmlformats.org/drawingml/2006/picture">
-                    <pic:pic xmlns:pic="http://schemas.openxmlformats.org/drawingml/2006/picture">
-                      <pic:nvPicPr>
-                        <pic:cNvPr id="0" name="Picture 23" descr="C:\Users\BbcRedesign\AppData\Local\Microsoft\Windows\INetCache\Content.Word\Bbc_Logo_Wortmarke_inklSchutzraum.png"/>
-                        <pic:cNvPicPr>
-                          <a:picLocks noChangeAspect="1" noChangeArrowheads="1"/>
-                        </pic:cNvPicPr>
-                      </pic:nvPicPr>
-                      <pic:blipFill>
-                        <a:blip r:embed="rId9" cstate="print">
-                          <a:extLst>
-                            <a:ext uri="{28A0092B-C50C-407E-A947-70E740481C1C}">
-                              <a14:useLocalDpi xmlns:a14="http://schemas.microsoft.com/office/drawing/2010/main" val="0"/>
-                            </a:ext>
-                          </a:extLst>
-                        </a:blip>
-                        <a:srcRect/>
-                        <a:stretch>
-                          <a:fillRect/>
-                        </a:stretch>
-                      </pic:blipFill>
-                      <pic:spPr bwMode="auto">
-                        <a:xfrm>
-                          <a:off x="0" y="0"/>
-                          <a:ext cx="990000" cy="1137600"/>
-                        </a:xfrm>
-                        <a:prstGeom prst="rect">
-                          <a:avLst/>
-                        </a:prstGeom>
-                        <a:noFill/>
-                        <a:ln>
-                          <a:noFill/>
-                        </a:ln>
-                      </pic:spPr>
-                    </pic:pic>
-                  </a:graphicData>
-                </a:graphic>
-                <wp14:sizeRelH relativeFrom="page">
-                  <wp14:pctWidth>0</wp14:pctWidth>
-                </wp14:sizeRelH>
-                <wp14:sizeRelV relativeFrom="page">
-                  <wp14:pctHeight>0</wp14:pctHeight>
-                </wp14:sizeRelV>
-              </wp:anchor>
-            </w:drawing>
-          </w:r>
-          <w:r>
-            <w:rPr>
-              <w:noProof/>
-              <w:lang w:eastAsia="de-CH"/>
-            </w:rPr>
             <mc:AlternateContent>
               <mc:Choice Requires="wps">
                 <w:drawing>
-                  <wp:anchor distT="0" distB="0" distL="114300" distR="114300" simplePos="0" relativeHeight="251660288" behindDoc="0" locked="0" layoutInCell="1" allowOverlap="1" wp14:anchorId="769D5137" wp14:editId="0C41B48D">
+                  <wp:anchor distT="0" distB="0" distL="114300" distR="114300" simplePos="0" relativeHeight="251660288" behindDoc="0" locked="0" layoutInCell="1" allowOverlap="1" wp14:anchorId="769D5137" wp14:editId="5BB2F133">
                     <wp:simplePos x="0" y="0"/>
                     <wp:positionH relativeFrom="page">
                       <wp:align>left</wp:align>
@@ -1326,7 +1431,7 @@
               </mc:Choice>
               <mc:Fallback>
                 <w:pict>
-                  <v:shape w14:anchorId="17E7296D" id="Rechteck 8" o:spid="_x0000_s1026" style="position:absolute;margin-left:0;margin-top:264.15pt;width:606.15pt;height:170.1pt;z-index:251660288;visibility:visible;mso-wrap-style:square;mso-width-percent:0;mso-height-percent:0;mso-wrap-distance-left:9pt;mso-wrap-distance-top:0;mso-wrap-distance-right:9pt;mso-wrap-distance-bottom:0;mso-position-horizontal:left;mso-position-horizontal-relative:page;mso-position-vertical:absolute;mso-position-vertical-relative:text;mso-width-percent:0;mso-height-percent:0;mso-width-relative:margin;mso-height-relative:margin;v-text-anchor:middle" coordsize="7582685,3461414" o:gfxdata="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" path="m725710,1270156l7582624,v212,1212979,-212,2248435,,3461414l,3461239,,410788r725710,859368xe" fillcolor="white [3212]" stroked="f" strokeweight="1pt">
+                  <v:shape w14:anchorId="53D036CE" id="Rechteck 8" o:spid="_x0000_s1026" style="position:absolute;margin-left:0;margin-top:264.15pt;width:606.15pt;height:170.1pt;z-index:251660288;visibility:visible;mso-wrap-style:square;mso-width-percent:0;mso-height-percent:0;mso-wrap-distance-left:9pt;mso-wrap-distance-top:0;mso-wrap-distance-right:9pt;mso-wrap-distance-bottom:0;mso-position-horizontal:left;mso-position-horizontal-relative:page;mso-position-vertical:absolute;mso-position-vertical-relative:text;mso-width-percent:0;mso-height-percent:0;mso-width-relative:margin;mso-height-relative:margin;v-text-anchor:middle" coordsize="7582685,3461414" o:gfxdata="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" path="m725710,1270156l7582624,v212,1212979,-212,2248435,,3461414l,3461239,,410788r725710,859368xe" fillcolor="white [3212]" stroked="f" strokeweight="1pt">
                     <v:stroke joinstyle="miter"/>
                     <v:path arrowok="t" o:connecttype="custom" o:connectlocs="736744,792606;7697910,0;7697910,2160000;0,2159891;0,256341;736744,792606" o:connectangles="0,0,0,0,0,0"/>
                     <w10:wrap anchorx="page"/>
@@ -1334,74 +1439,6 @@
                 </w:pict>
               </mc:Fallback>
             </mc:AlternateContent>
-          </w:r>
-          <w:r>
-            <w:rPr>
-              <w:noProof/>
-              <w:lang w:eastAsia="de-CH"/>
-            </w:rPr>
-            <w:drawing>
-              <wp:anchor distT="0" distB="0" distL="114300" distR="114300" simplePos="0" relativeHeight="251659264" behindDoc="1" locked="0" layoutInCell="1" allowOverlap="1" wp14:anchorId="4FB84B94" wp14:editId="6C385C1B">
-                <wp:simplePos x="0" y="0"/>
-                <wp:positionH relativeFrom="page">
-                  <wp:align>left</wp:align>
-                </wp:positionH>
-                <wp:positionV relativeFrom="paragraph">
-                  <wp:posOffset>-724204</wp:posOffset>
-                </wp:positionV>
-                <wp:extent cx="7559749" cy="6209414"/>
-                <wp:effectExtent l="0" t="0" r="3175" b="1270"/>
-                <wp:wrapNone/>
-                <wp:docPr id="28" name="Bild 25"/>
-                <wp:cNvGraphicFramePr>
-                  <a:graphicFrameLocks xmlns:a="http://schemas.openxmlformats.org/drawingml/2006/main"/>
-                </wp:cNvGraphicFramePr>
-                <a:graphic xmlns:a="http://schemas.openxmlformats.org/drawingml/2006/main">
-                  <a:graphicData uri="http://schemas.openxmlformats.org/drawingml/2006/picture">
-                    <pic:pic xmlns:pic="http://schemas.openxmlformats.org/drawingml/2006/picture">
-                      <pic:nvPicPr>
-                        <pic:cNvPr id="0" name="Picture 25"/>
-                        <pic:cNvPicPr>
-                          <a:picLocks noChangeAspect="1" noChangeArrowheads="1"/>
-                        </pic:cNvPicPr>
-                      </pic:nvPicPr>
-                      <pic:blipFill>
-                        <a:blip r:embed="rId10">
-                          <a:extLst>
-                            <a:ext uri="{28A0092B-C50C-407E-A947-70E740481C1C}">
-                              <a14:useLocalDpi xmlns:a14="http://schemas.microsoft.com/office/drawing/2010/main" val="0"/>
-                            </a:ext>
-                          </a:extLst>
-                        </a:blip>
-                        <a:srcRect/>
-                        <a:stretch>
-                          <a:fillRect/>
-                        </a:stretch>
-                      </pic:blipFill>
-                      <pic:spPr bwMode="auto">
-                        <a:xfrm>
-                          <a:off x="0" y="0"/>
-                          <a:ext cx="7559749" cy="6209414"/>
-                        </a:xfrm>
-                        <a:prstGeom prst="rect">
-                          <a:avLst/>
-                        </a:prstGeom>
-                        <a:noFill/>
-                        <a:ln>
-                          <a:noFill/>
-                        </a:ln>
-                      </pic:spPr>
-                    </pic:pic>
-                  </a:graphicData>
-                </a:graphic>
-                <wp14:sizeRelH relativeFrom="page">
-                  <wp14:pctWidth>0</wp14:pctWidth>
-                </wp14:sizeRelH>
-                <wp14:sizeRelV relativeFrom="page">
-                  <wp14:pctHeight>0</wp14:pctHeight>
-                </wp14:sizeRelV>
-              </wp:anchor>
-            </w:drawing>
           </w:r>
         </w:p>
         <w:p>
@@ -1472,7 +1509,7 @@
           <w:r>
             <w:fldChar w:fldCharType="separate"/>
           </w:r>
-          <w:hyperlink w:anchor="_Toc528075819" w:history="1">
+          <w:hyperlink w:anchor="_Toc56254481" w:history="1">
             <w:r>
               <w:rPr>
                 <w:rStyle w:val="Hyperlink"/>
@@ -1509,7 +1546,7 @@
               <w:rPr>
                 <w:webHidden/>
               </w:rPr>
-              <w:instrText xml:space="preserve"> PAGEREF _Toc528075819 \h </w:instrText>
+              <w:instrText xml:space="preserve"> PAGEREF _Toc56254481 \h </w:instrText>
             </w:r>
             <w:r>
               <w:rPr>
@@ -1526,78 +1563,7 @@
               <w:rPr>
                 <w:webHidden/>
               </w:rPr>
-              <w:t>2</w:t>
-            </w:r>
-            <w:r>
-              <w:rPr>
-                <w:webHidden/>
-              </w:rPr>
-              <w:fldChar w:fldCharType="end"/>
-            </w:r>
-          </w:hyperlink>
-        </w:p>
-        <w:p>
-          <w:pPr>
-            <w:pStyle w:val="Verzeichnis2"/>
-            <w:rPr>
-              <w:rFonts w:asciiTheme="minorHAnsi" w:eastAsiaTheme="minorEastAsia" w:hAnsiTheme="minorHAnsi"/>
-              <w:lang w:eastAsia="de-CH"/>
-            </w:rPr>
-          </w:pPr>
-          <w:hyperlink w:anchor="_Toc528075820" w:history="1">
-            <w:r>
-              <w:rPr>
-                <w:rStyle w:val="Hyperlink"/>
-              </w:rPr>
-              <w:t>1.1</w:t>
-            </w:r>
-            <w:r>
-              <w:rPr>
-                <w:rFonts w:asciiTheme="minorHAnsi" w:eastAsiaTheme="minorEastAsia" w:hAnsiTheme="minorHAnsi"/>
-                <w:lang w:eastAsia="de-CH"/>
-              </w:rPr>
-              <w:tab/>
-            </w:r>
-            <w:r>
-              <w:rPr>
-                <w:rStyle w:val="Hyperlink"/>
-              </w:rPr>
-              <w:t>Zusammenfassung</w:t>
-            </w:r>
-            <w:r>
-              <w:rPr>
-                <w:webHidden/>
-              </w:rPr>
-              <w:tab/>
-            </w:r>
-            <w:r>
-              <w:rPr>
-                <w:webHidden/>
-              </w:rPr>
-              <w:fldChar w:fldCharType="begin"/>
-            </w:r>
-            <w:r>
-              <w:rPr>
-                <w:webHidden/>
-              </w:rPr>
-              <w:instrText xml:space="preserve"> PAGEREF _Toc528075820 \h </w:instrText>
-            </w:r>
-            <w:r>
-              <w:rPr>
-                <w:webHidden/>
-              </w:rPr>
-            </w:r>
-            <w:r>
-              <w:rPr>
-                <w:webHidden/>
-              </w:rPr>
-              <w:fldChar w:fldCharType="separate"/>
-            </w:r>
-            <w:r>
-              <w:rPr>
-                <w:webHidden/>
-              </w:rPr>
-              <w:t>2</w:t>
+              <w:t>1</w:t>
             </w:r>
             <w:r>
               <w:rPr>
@@ -1616,7 +1582,7 @@
               <w:lang w:eastAsia="de-CH"/>
             </w:rPr>
           </w:pPr>
-          <w:hyperlink w:anchor="_Toc528075821" w:history="1">
+          <w:hyperlink w:anchor="_Toc56254482" w:history="1">
             <w:r>
               <w:rPr>
                 <w:rStyle w:val="Hyperlink"/>
@@ -1653,7 +1619,7 @@
               <w:rPr>
                 <w:webHidden/>
               </w:rPr>
-              <w:instrText xml:space="preserve"> PAGEREF _Toc528075821 \h </w:instrText>
+              <w:instrText xml:space="preserve"> PAGEREF _Toc56254482 \h </w:instrText>
             </w:r>
             <w:r>
               <w:rPr>
@@ -1670,7 +1636,7 @@
               <w:rPr>
                 <w:webHidden/>
               </w:rPr>
-              <w:t>3</w:t>
+              <w:t>2</w:t>
             </w:r>
             <w:r>
               <w:rPr>
@@ -1688,7 +1654,7 @@
               <w:lang w:eastAsia="de-CH"/>
             </w:rPr>
           </w:pPr>
-          <w:hyperlink w:anchor="_Toc528075822" w:history="1">
+          <w:hyperlink w:anchor="_Toc56254483" w:history="1">
             <w:r>
               <w:rPr>
                 <w:rStyle w:val="Hyperlink"/>
@@ -1706,7 +1672,7 @@
               <w:rPr>
                 <w:rStyle w:val="Hyperlink"/>
               </w:rPr>
-              <w:t>Einleitung</w:t>
+              <w:t>Blockschaltbild Hardware</w:t>
             </w:r>
             <w:r>
               <w:rPr>
@@ -1724,7 +1690,7 @@
               <w:rPr>
                 <w:webHidden/>
               </w:rPr>
-              <w:instrText xml:space="preserve"> PAGEREF _Toc528075822 \h </w:instrText>
+              <w:instrText xml:space="preserve"> PAGEREF _Toc56254483 \h </w:instrText>
             </w:r>
             <w:r>
               <w:rPr>
@@ -1741,7 +1707,7 @@
               <w:rPr>
                 <w:webHidden/>
               </w:rPr>
-              <w:t>3</w:t>
+              <w:t>2</w:t>
             </w:r>
             <w:r>
               <w:rPr>
@@ -1759,7 +1725,7 @@
               <w:lang w:eastAsia="de-CH"/>
             </w:rPr>
           </w:pPr>
-          <w:hyperlink w:anchor="_Toc528075823" w:history="1">
+          <w:hyperlink w:anchor="_Toc56254484" w:history="1">
             <w:r>
               <w:rPr>
                 <w:rStyle w:val="Hyperlink"/>
@@ -1777,7 +1743,7 @@
               <w:rPr>
                 <w:rStyle w:val="Hyperlink"/>
               </w:rPr>
-              <w:t>Realisierung der Hardware</w:t>
+              <w:t>Schema</w:t>
             </w:r>
             <w:r>
               <w:rPr>
@@ -1795,7 +1761,7 @@
               <w:rPr>
                 <w:webHidden/>
               </w:rPr>
-              <w:instrText xml:space="preserve"> PAGEREF _Toc528075823 \h </w:instrText>
+              <w:instrText xml:space="preserve"> PAGEREF _Toc56254484 \h </w:instrText>
             </w:r>
             <w:r>
               <w:rPr>
@@ -1812,7 +1778,7 @@
               <w:rPr>
                 <w:webHidden/>
               </w:rPr>
-              <w:t>4</w:t>
+              <w:t>2</w:t>
             </w:r>
             <w:r>
               <w:rPr>
@@ -1831,7 +1797,7 @@
               <w:lang w:eastAsia="de-CH"/>
             </w:rPr>
           </w:pPr>
-          <w:hyperlink w:anchor="_Toc528075824" w:history="1">
+          <w:hyperlink w:anchor="_Toc56254485" w:history="1">
             <w:r>
               <w:rPr>
                 <w:rStyle w:val="Hyperlink"/>
@@ -1852,7 +1818,7 @@
                 <w:rStyle w:val="Hyperlink"/>
                 <w:noProof/>
               </w:rPr>
-              <w:t>PIC-Mikrocontroller</w:t>
+              <w:t>Taster</w:t>
             </w:r>
             <w:r>
               <w:rPr>
@@ -1873,7 +1839,7 @@
                 <w:noProof/>
                 <w:webHidden/>
               </w:rPr>
-              <w:instrText xml:space="preserve"> PAGEREF _Toc528075824 \h </w:instrText>
+              <w:instrText xml:space="preserve"> PAGEREF _Toc56254485 \h </w:instrText>
             </w:r>
             <w:r>
               <w:rPr>
@@ -1893,7 +1859,7 @@
                 <w:noProof/>
                 <w:webHidden/>
               </w:rPr>
-              <w:t>4</w:t>
+              <w:t>2</w:t>
             </w:r>
             <w:r>
               <w:rPr>
@@ -1913,7 +1879,7 @@
               <w:lang w:eastAsia="de-CH"/>
             </w:rPr>
           </w:pPr>
-          <w:hyperlink w:anchor="_Toc528075825" w:history="1">
+          <w:hyperlink w:anchor="_Toc56254486" w:history="1">
             <w:r>
               <w:rPr>
                 <w:rStyle w:val="Hyperlink"/>
@@ -1934,7 +1900,7 @@
                 <w:rStyle w:val="Hyperlink"/>
                 <w:noProof/>
               </w:rPr>
-              <w:t>Hall-Sensor</w:t>
+              <w:t>USB-Interface</w:t>
             </w:r>
             <w:r>
               <w:rPr>
@@ -1955,7 +1921,7 @@
                 <w:noProof/>
                 <w:webHidden/>
               </w:rPr>
-              <w:instrText xml:space="preserve"> PAGEREF _Toc528075825 \h </w:instrText>
+              <w:instrText xml:space="preserve"> PAGEREF _Toc56254486 \h </w:instrText>
             </w:r>
             <w:r>
               <w:rPr>
@@ -1975,7 +1941,7 @@
                 <w:noProof/>
                 <w:webHidden/>
               </w:rPr>
-              <w:t>4</w:t>
+              <w:t>2</w:t>
             </w:r>
             <w:r>
               <w:rPr>
@@ -1995,7 +1961,7 @@
               <w:lang w:eastAsia="de-CH"/>
             </w:rPr>
           </w:pPr>
-          <w:hyperlink w:anchor="_Toc528075826" w:history="1">
+          <w:hyperlink w:anchor="_Toc56254487" w:history="1">
             <w:r>
               <w:rPr>
                 <w:rStyle w:val="Hyperlink"/>
@@ -2016,7 +1982,7 @@
                 <w:rStyle w:val="Hyperlink"/>
                 <w:noProof/>
               </w:rPr>
-              <w:t>Speisung</w:t>
+              <w:t>Spannungsregler</w:t>
             </w:r>
             <w:r>
               <w:rPr>
@@ -2037,7 +2003,7 @@
                 <w:noProof/>
                 <w:webHidden/>
               </w:rPr>
-              <w:instrText xml:space="preserve"> PAGEREF _Toc528075826 \h </w:instrText>
+              <w:instrText xml:space="preserve"> PAGEREF _Toc56254487 \h </w:instrText>
             </w:r>
             <w:r>
               <w:rPr>
@@ -2057,7 +2023,7 @@
                 <w:noProof/>
                 <w:webHidden/>
               </w:rPr>
-              <w:t>5</w:t>
+              <w:t>3</w:t>
             </w:r>
             <w:r>
               <w:rPr>
@@ -2077,7 +2043,7 @@
               <w:lang w:eastAsia="de-CH"/>
             </w:rPr>
           </w:pPr>
-          <w:hyperlink w:anchor="_Toc528075827" w:history="1">
+          <w:hyperlink w:anchor="_Toc56254488" w:history="1">
             <w:r>
               <w:rPr>
                 <w:rStyle w:val="Hyperlink"/>
@@ -2098,7 +2064,7 @@
                 <w:rStyle w:val="Hyperlink"/>
                 <w:noProof/>
               </w:rPr>
-              <w:t>LED Ausgabe</w:t>
+              <w:t>Mikrocontroller</w:t>
             </w:r>
             <w:r>
               <w:rPr>
@@ -2119,7 +2085,7 @@
                 <w:noProof/>
                 <w:webHidden/>
               </w:rPr>
-              <w:instrText xml:space="preserve"> PAGEREF _Toc528075827 \h </w:instrText>
+              <w:instrText xml:space="preserve"> PAGEREF _Toc56254488 \h </w:instrText>
             </w:r>
             <w:r>
               <w:rPr>
@@ -2139,11 +2105,82 @@
                 <w:noProof/>
                 <w:webHidden/>
               </w:rPr>
+              <w:t>3</w:t>
+            </w:r>
+            <w:r>
+              <w:rPr>
+                <w:noProof/>
+                <w:webHidden/>
+              </w:rPr>
+              <w:fldChar w:fldCharType="end"/>
+            </w:r>
+          </w:hyperlink>
+        </w:p>
+        <w:p>
+          <w:pPr>
+            <w:pStyle w:val="Verzeichnis2"/>
+            <w:rPr>
+              <w:rFonts w:asciiTheme="minorHAnsi" w:eastAsiaTheme="minorEastAsia" w:hAnsiTheme="minorHAnsi"/>
+              <w:lang w:eastAsia="de-CH"/>
+            </w:rPr>
+          </w:pPr>
+          <w:hyperlink w:anchor="_Toc56254489" w:history="1">
+            <w:r>
+              <w:rPr>
+                <w:rStyle w:val="Hyperlink"/>
+              </w:rPr>
+              <w:t>2.3</w:t>
+            </w:r>
+            <w:r>
+              <w:rPr>
+                <w:rFonts w:asciiTheme="minorHAnsi" w:eastAsiaTheme="minorEastAsia" w:hAnsiTheme="minorHAnsi"/>
+                <w:lang w:eastAsia="de-CH"/>
+              </w:rPr>
+              <w:tab/>
+            </w:r>
+            <w:r>
+              <w:rPr>
+                <w:rStyle w:val="Hyperlink"/>
+              </w:rPr>
+              <w:t>Software</w:t>
+            </w:r>
+            <w:r>
+              <w:rPr>
+                <w:webHidden/>
+              </w:rPr>
+              <w:tab/>
+            </w:r>
+            <w:r>
+              <w:rPr>
+                <w:webHidden/>
+              </w:rPr>
+              <w:fldChar w:fldCharType="begin"/>
+            </w:r>
+            <w:r>
+              <w:rPr>
+                <w:webHidden/>
+              </w:rPr>
+              <w:instrText xml:space="preserve"> PAGEREF _Toc56254489 \h </w:instrText>
+            </w:r>
+            <w:r>
+              <w:rPr>
+                <w:webHidden/>
+              </w:rPr>
+            </w:r>
+            <w:r>
+              <w:rPr>
+                <w:webHidden/>
+              </w:rPr>
+              <w:fldChar w:fldCharType="separate"/>
+            </w:r>
+            <w:r>
+              <w:rPr>
+                <w:webHidden/>
+              </w:rPr>
               <w:t>5</w:t>
             </w:r>
             <w:r>
               <w:rPr>
-                <w:noProof/>
                 <w:webHidden/>
               </w:rPr>
               <w:fldChar w:fldCharType="end"/>
@@ -2159,13 +2196,13 @@
               <w:lang w:eastAsia="de-CH"/>
             </w:rPr>
           </w:pPr>
-          <w:hyperlink w:anchor="_Toc528075828" w:history="1">
+          <w:hyperlink w:anchor="_Toc56254490" w:history="1">
             <w:r>
               <w:rPr>
                 <w:rStyle w:val="Hyperlink"/>
                 <w:noProof/>
               </w:rPr>
-              <w:t>2.2.5</w:t>
+              <w:t>2.3.1</w:t>
             </w:r>
             <w:r>
               <w:rPr>
@@ -2180,7 +2217,7 @@
                 <w:rStyle w:val="Hyperlink"/>
                 <w:noProof/>
               </w:rPr>
-              <w:t>ICSP- Schnittstelle und Taster</w:t>
+              <w:t>Hauptsoftware</w:t>
             </w:r>
             <w:r>
               <w:rPr>
@@ -2201,7 +2238,7 @@
                 <w:noProof/>
                 <w:webHidden/>
               </w:rPr>
-              <w:instrText xml:space="preserve"> PAGEREF _Toc528075828 \h </w:instrText>
+              <w:instrText xml:space="preserve"> PAGEREF _Toc56254490 \h </w:instrText>
             </w:r>
             <w:r>
               <w:rPr>
@@ -2221,242 +2258,7 @@
                 <w:noProof/>
                 <w:webHidden/>
               </w:rPr>
-              <w:t>6</w:t>
-            </w:r>
-            <w:r>
-              <w:rPr>
-                <w:noProof/>
-                <w:webHidden/>
-              </w:rPr>
-              <w:fldChar w:fldCharType="end"/>
-            </w:r>
-          </w:hyperlink>
-        </w:p>
-        <w:p>
-          <w:pPr>
-            <w:pStyle w:val="Verzeichnis3"/>
-            <w:rPr>
-              <w:rFonts w:asciiTheme="minorHAnsi" w:eastAsiaTheme="minorEastAsia" w:hAnsiTheme="minorHAnsi"/>
-              <w:noProof/>
-              <w:lang w:eastAsia="de-CH"/>
-            </w:rPr>
-          </w:pPr>
-          <w:hyperlink w:anchor="_Toc528075829" w:history="1">
-            <w:r>
-              <w:rPr>
-                <w:rStyle w:val="Hyperlink"/>
-                <w:noProof/>
-              </w:rPr>
-              <w:t>2.2.6</w:t>
-            </w:r>
-            <w:r>
-              <w:rPr>
-                <w:rFonts w:asciiTheme="minorHAnsi" w:eastAsiaTheme="minorEastAsia" w:hAnsiTheme="minorHAnsi"/>
-                <w:noProof/>
-                <w:lang w:eastAsia="de-CH"/>
-              </w:rPr>
-              <w:tab/>
-            </w:r>
-            <w:r>
-              <w:rPr>
-                <w:rStyle w:val="Hyperlink"/>
-                <w:noProof/>
-              </w:rPr>
-              <w:t>Mechanische Architektur</w:t>
-            </w:r>
-            <w:r>
-              <w:rPr>
-                <w:noProof/>
-                <w:webHidden/>
-              </w:rPr>
-              <w:tab/>
-            </w:r>
-            <w:r>
-              <w:rPr>
-                <w:noProof/>
-                <w:webHidden/>
-              </w:rPr>
-              <w:fldChar w:fldCharType="begin"/>
-            </w:r>
-            <w:r>
-              <w:rPr>
-                <w:noProof/>
-                <w:webHidden/>
-              </w:rPr>
-              <w:instrText xml:space="preserve"> PAGEREF _Toc528075829 \h </w:instrText>
-            </w:r>
-            <w:r>
-              <w:rPr>
-                <w:noProof/>
-                <w:webHidden/>
-              </w:rPr>
-            </w:r>
-            <w:r>
-              <w:rPr>
-                <w:noProof/>
-                <w:webHidden/>
-              </w:rPr>
-              <w:fldChar w:fldCharType="separate"/>
-            </w:r>
-            <w:r>
-              <w:rPr>
-                <w:noProof/>
-                <w:webHidden/>
-              </w:rPr>
-              <w:t>7</w:t>
-            </w:r>
-            <w:r>
-              <w:rPr>
-                <w:noProof/>
-                <w:webHidden/>
-              </w:rPr>
-              <w:fldChar w:fldCharType="end"/>
-            </w:r>
-          </w:hyperlink>
-        </w:p>
-        <w:p>
-          <w:pPr>
-            <w:pStyle w:val="Verzeichnis2"/>
-            <w:rPr>
-              <w:rFonts w:asciiTheme="minorHAnsi" w:eastAsiaTheme="minorEastAsia" w:hAnsiTheme="minorHAnsi"/>
-              <w:lang w:eastAsia="de-CH"/>
-            </w:rPr>
-          </w:pPr>
-          <w:hyperlink w:anchor="_Toc528075830" w:history="1">
-            <w:r>
-              <w:rPr>
-                <w:rStyle w:val="Hyperlink"/>
-              </w:rPr>
-              <w:t>2.3</w:t>
-            </w:r>
-            <w:r>
-              <w:rPr>
-                <w:rFonts w:asciiTheme="minorHAnsi" w:eastAsiaTheme="minorEastAsia" w:hAnsiTheme="minorHAnsi"/>
-                <w:lang w:eastAsia="de-CH"/>
-              </w:rPr>
-              <w:tab/>
-            </w:r>
-            <w:r>
-              <w:rPr>
-                <w:rStyle w:val="Hyperlink"/>
-              </w:rPr>
-              <w:t>Software</w:t>
-            </w:r>
-            <w:r>
-              <w:rPr>
-                <w:webHidden/>
-              </w:rPr>
-              <w:tab/>
-            </w:r>
-            <w:r>
-              <w:rPr>
-                <w:webHidden/>
-              </w:rPr>
-              <w:fldChar w:fldCharType="begin"/>
-            </w:r>
-            <w:r>
-              <w:rPr>
-                <w:webHidden/>
-              </w:rPr>
-              <w:instrText xml:space="preserve"> PAGEREF _Toc528075830 \h </w:instrText>
-            </w:r>
-            <w:r>
-              <w:rPr>
-                <w:webHidden/>
-              </w:rPr>
-            </w:r>
-            <w:r>
-              <w:rPr>
-                <w:webHidden/>
-              </w:rPr>
-              <w:fldChar w:fldCharType="separate"/>
-            </w:r>
-            <w:r>
-              <w:rPr>
-                <w:webHidden/>
-              </w:rPr>
-              <w:t>8</w:t>
-            </w:r>
-            <w:r>
-              <w:rPr>
-                <w:webHidden/>
-              </w:rPr>
-              <w:fldChar w:fldCharType="end"/>
-            </w:r>
-          </w:hyperlink>
-        </w:p>
-        <w:p>
-          <w:pPr>
-            <w:pStyle w:val="Verzeichnis3"/>
-            <w:rPr>
-              <w:rFonts w:asciiTheme="minorHAnsi" w:eastAsiaTheme="minorEastAsia" w:hAnsiTheme="minorHAnsi"/>
-              <w:noProof/>
-              <w:lang w:eastAsia="de-CH"/>
-            </w:rPr>
-          </w:pPr>
-          <w:hyperlink w:anchor="_Toc528075831" w:history="1">
-            <w:r>
-              <w:rPr>
-                <w:rStyle w:val="Hyperlink"/>
-                <w:noProof/>
-              </w:rPr>
-              <w:t>2.3.1</w:t>
-            </w:r>
-            <w:r>
-              <w:rPr>
-                <w:rFonts w:asciiTheme="minorHAnsi" w:eastAsiaTheme="minorEastAsia" w:hAnsiTheme="minorHAnsi"/>
-                <w:noProof/>
-                <w:lang w:eastAsia="de-CH"/>
-              </w:rPr>
-              <w:tab/>
-            </w:r>
-            <w:r>
-              <w:rPr>
-                <w:rStyle w:val="Hyperlink"/>
-                <w:noProof/>
-              </w:rPr>
-              <w:t>Hauptsoftware</w:t>
-            </w:r>
-            <w:r>
-              <w:rPr>
-                <w:noProof/>
-                <w:webHidden/>
-              </w:rPr>
-              <w:tab/>
-            </w:r>
-            <w:r>
-              <w:rPr>
-                <w:noProof/>
-                <w:webHidden/>
-              </w:rPr>
-              <w:fldChar w:fldCharType="begin"/>
-            </w:r>
-            <w:r>
-              <w:rPr>
-                <w:noProof/>
-                <w:webHidden/>
-              </w:rPr>
-              <w:instrText xml:space="preserve"> PAGEREF _Toc528075831 \h </w:instrText>
-            </w:r>
-            <w:r>
-              <w:rPr>
-                <w:noProof/>
-                <w:webHidden/>
-              </w:rPr>
-            </w:r>
-            <w:r>
-              <w:rPr>
-                <w:noProof/>
-                <w:webHidden/>
-              </w:rPr>
-              <w:fldChar w:fldCharType="separate"/>
-            </w:r>
-            <w:r>
-              <w:rPr>
-                <w:noProof/>
-                <w:webHidden/>
-              </w:rPr>
-              <w:t>8</w:t>
+              <w:t>5</w:t>
             </w:r>
             <w:r>
               <w:rPr>
@@ -2476,7 +2278,7 @@
               <w:lang w:eastAsia="de-CH"/>
             </w:rPr>
           </w:pPr>
-          <w:hyperlink w:anchor="_Toc528075832" w:history="1">
+          <w:hyperlink w:anchor="_Toc56254491" w:history="1">
             <w:r>
               <w:rPr>
                 <w:rStyle w:val="Hyperlink"/>
@@ -2513,7 +2315,7 @@
               <w:rPr>
                 <w:webHidden/>
               </w:rPr>
-              <w:instrText xml:space="preserve"> PAGEREF _Toc528075832 \h </w:instrText>
+              <w:instrText xml:space="preserve"> PAGEREF _Toc56254491 \h </w:instrText>
             </w:r>
             <w:r>
               <w:rPr>
@@ -2530,7 +2332,7 @@
               <w:rPr>
                 <w:webHidden/>
               </w:rPr>
-              <w:t>9</w:t>
+              <w:t>6</w:t>
             </w:r>
             <w:r>
               <w:rPr>
@@ -2548,7 +2350,7 @@
               <w:lang w:eastAsia="de-CH"/>
             </w:rPr>
           </w:pPr>
-          <w:hyperlink w:anchor="_Toc528075833" w:history="1">
+          <w:hyperlink w:anchor="_Toc56254492" w:history="1">
             <w:r>
               <w:rPr>
                 <w:rStyle w:val="Hyperlink"/>
@@ -2584,7 +2386,7 @@
               <w:rPr>
                 <w:webHidden/>
               </w:rPr>
-              <w:instrText xml:space="preserve"> PAGEREF _Toc528075833 \h </w:instrText>
+              <w:instrText xml:space="preserve"> PAGEREF _Toc56254492 \h </w:instrText>
             </w:r>
             <w:r>
               <w:rPr>
@@ -2601,7 +2403,7 @@
               <w:rPr>
                 <w:webHidden/>
               </w:rPr>
-              <w:t>9</w:t>
+              <w:t>6</w:t>
             </w:r>
             <w:r>
               <w:rPr>
@@ -2619,7 +2421,7 @@
               <w:lang w:eastAsia="de-CH"/>
             </w:rPr>
           </w:pPr>
-          <w:hyperlink w:anchor="_Toc528075834" w:history="1">
+          <w:hyperlink w:anchor="_Toc56254493" w:history="1">
             <w:r>
               <w:rPr>
                 <w:rStyle w:val="Hyperlink"/>
@@ -2655,7 +2457,7 @@
               <w:rPr>
                 <w:webHidden/>
               </w:rPr>
-              <w:instrText xml:space="preserve"> PAGEREF _Toc528075834 \h </w:instrText>
+              <w:instrText xml:space="preserve"> PAGEREF _Toc56254493 \h </w:instrText>
             </w:r>
             <w:r>
               <w:rPr>
@@ -2672,7 +2474,7 @@
               <w:rPr>
                 <w:webHidden/>
               </w:rPr>
-              <w:t>9</w:t>
+              <w:t>6</w:t>
             </w:r>
             <w:r>
               <w:rPr>
@@ -2690,7 +2492,7 @@
               <w:lang w:eastAsia="de-CH"/>
             </w:rPr>
           </w:pPr>
-          <w:hyperlink w:anchor="_Toc528075835" w:history="1">
+          <w:hyperlink w:anchor="_Toc56254494" w:history="1">
             <w:r>
               <w:rPr>
                 <w:rStyle w:val="Hyperlink"/>
@@ -2708,7 +2510,7 @@
               <w:rPr>
                 <w:rStyle w:val="Hyperlink"/>
               </w:rPr>
-              <w:t>Vergleich mit Pflichtenheft</w:t>
+              <w:t>Vergleich mit Aufgabenstellung</w:t>
             </w:r>
             <w:r>
               <w:rPr>
@@ -2726,7 +2528,7 @@
               <w:rPr>
                 <w:webHidden/>
               </w:rPr>
-              <w:instrText xml:space="preserve"> PAGEREF _Toc528075835 \h </w:instrText>
+              <w:instrText xml:space="preserve"> PAGEREF _Toc56254494 \h </w:instrText>
             </w:r>
             <w:r>
               <w:rPr>
@@ -2743,7 +2545,7 @@
               <w:rPr>
                 <w:webHidden/>
               </w:rPr>
-              <w:t>9</w:t>
+              <w:t>6</w:t>
             </w:r>
             <w:r>
               <w:rPr>
@@ -2761,7 +2563,7 @@
               <w:lang w:eastAsia="de-CH"/>
             </w:rPr>
           </w:pPr>
-          <w:hyperlink w:anchor="_Toc528075836" w:history="1">
+          <w:hyperlink w:anchor="_Toc56254495" w:history="1">
             <w:r>
               <w:rPr>
                 <w:rStyle w:val="Hyperlink"/>
@@ -2797,7 +2599,7 @@
               <w:rPr>
                 <w:webHidden/>
               </w:rPr>
-              <w:instrText xml:space="preserve"> PAGEREF _Toc528075836 \h </w:instrText>
+              <w:instrText xml:space="preserve"> PAGEREF _Toc56254495 \h </w:instrText>
             </w:r>
             <w:r>
               <w:rPr>
@@ -2814,7 +2616,7 @@
               <w:rPr>
                 <w:webHidden/>
               </w:rPr>
-              <w:t>10</w:t>
+              <w:t>7</w:t>
             </w:r>
             <w:r>
               <w:rPr>
@@ -3436,30 +3238,19 @@
         <w:fldChar w:fldCharType="end"/>
       </w:r>
     </w:p>
-    <w:p/>
     <w:p>
       <w:pPr>
-        <w:pStyle w:val="Tabellentext"/>
-        <w:rPr>
-          <w:color w:val="auto"/>
-        </w:rPr>
-      </w:pPr>
+        <w:spacing w:after="160" w:line="259" w:lineRule="auto"/>
+      </w:pPr>
+      <w:r>
+        <w:br w:type="page"/>
+      </w:r>
     </w:p>
     <w:p>
       <w:pPr>
-        <w:pStyle w:val="Tabellentext"/>
-      </w:pPr>
-    </w:p>
-    <w:p>
-      <w:pPr>
-        <w:spacing w:after="160" w:line="259" w:lineRule="auto"/>
-      </w:pPr>
-    </w:p>
-    <w:p>
-      <w:pPr>
         <w:pStyle w:val="berschrift1"/>
       </w:pPr>
-      <w:bookmarkStart w:id="0" w:name="_Toc528075819"/>
+      <w:bookmarkStart w:id="0" w:name="_Toc56254481"/>
       <w:r>
         <w:lastRenderedPageBreak/>
         <w:t>Einleitung</w:t>
@@ -3468,17 +3259,51 @@
     </w:p>
     <w:p>
       <w:pPr>
-        <w:spacing w:after="160" w:line="259" w:lineRule="auto"/>
-      </w:pPr>
-      <w:r>
-        <w:br w:type="page"/>
+        <w:rPr>
+          <w:b/>
+        </w:rPr>
+      </w:pPr>
+      <w:r>
+        <w:rPr>
+          <w:b/>
+        </w:rPr>
+        <w:t>Open-Source</w:t>
       </w:r>
     </w:p>
     <w:p>
       <w:pPr>
+        <w:rPr>
+          <w:bCs/>
+        </w:rPr>
+      </w:pPr>
+      <w:r>
+        <w:rPr>
+          <w:bCs/>
+        </w:rPr>
+        <w:t xml:space="preserve">Das gesamte Projekt mit allen benötigten Dateien ist zur freien Benützung öffentlich erhältlich auf </w:t>
+      </w:r>
+      <w:proofErr w:type="spellStart"/>
+      <w:r>
+        <w:rPr>
+          <w:bCs/>
+        </w:rPr>
+        <w:t>Github</w:t>
+      </w:r>
+      <w:proofErr w:type="spellEnd"/>
+    </w:p>
+    <w:p>
+      <w:pPr>
+        <w:spacing w:after="160" w:line="259" w:lineRule="auto"/>
+      </w:pPr>
+      <w:r>
+        <w:br w:type="page"/>
+      </w:r>
+    </w:p>
+    <w:p>
+      <w:pPr>
         <w:pStyle w:val="berschrift1"/>
       </w:pPr>
-      <w:bookmarkStart w:id="1" w:name="_Toc528075821"/>
+      <w:bookmarkStart w:id="1" w:name="_Toc56254482"/>
       <w:r>
         <w:lastRenderedPageBreak/>
         <w:t>Hauptteil</w:t>
@@ -3489,9 +3314,11 @@
       <w:pPr>
         <w:pStyle w:val="berschrift2"/>
       </w:pPr>
+      <w:bookmarkStart w:id="2" w:name="_Toc56254483"/>
       <w:r>
         <w:t>Blockschaltbild Hardware</w:t>
       </w:r>
+      <w:bookmarkEnd w:id="2"/>
     </w:p>
     <w:p>
       <w:r>
@@ -3521,6 +3348,9 @@
     </w:p>
     <w:p>
       <w:r>
+        <w:rPr>
+          <w:noProof/>
+        </w:rPr>
         <w:drawing>
           <wp:inline distT="0" distB="0" distL="0" distR="0" wp14:anchorId="567ED3CA" wp14:editId="48818ABA">
             <wp:extent cx="3273137" cy="1950366"/>
@@ -3537,7 +3367,7 @@
                     <pic:cNvPicPr/>
                   </pic:nvPicPr>
                   <pic:blipFill>
-                    <a:blip r:embed="rId11"/>
+                    <a:blip r:embed="rId9"/>
                     <a:stretch>
                       <a:fillRect/>
                     </a:stretch>
@@ -3562,16 +3392,19 @@
       <w:pPr>
         <w:pStyle w:val="berschrift2"/>
       </w:pPr>
-      <w:bookmarkStart w:id="2" w:name="_Toc528075825"/>
-      <w:r>
+      <w:bookmarkStart w:id="3" w:name="_Toc56254484"/>
+      <w:r>
+        <w:rPr>
+          <w:noProof/>
+        </w:rPr>
         <w:drawing>
-          <wp:anchor distT="0" distB="0" distL="114300" distR="114300" simplePos="0" relativeHeight="251705344" behindDoc="1" locked="0" layoutInCell="1" allowOverlap="1" wp14:anchorId="61115A03" wp14:editId="6997A577">
+          <wp:anchor distT="0" distB="0" distL="114300" distR="114300" simplePos="0" relativeHeight="251705344" behindDoc="1" locked="0" layoutInCell="1" allowOverlap="1" wp14:anchorId="61115A03" wp14:editId="0AF20D77">
             <wp:simplePos x="0" y="0"/>
             <wp:positionH relativeFrom="margin">
-              <wp:align>right</wp:align>
+              <wp:posOffset>3735051</wp:posOffset>
             </wp:positionH>
             <wp:positionV relativeFrom="paragraph">
-              <wp:posOffset>216131</wp:posOffset>
+              <wp:posOffset>86246</wp:posOffset>
             </wp:positionV>
             <wp:extent cx="2439670" cy="2548890"/>
             <wp:effectExtent l="0" t="0" r="0" b="3810"/>
@@ -3596,7 +3429,7 @@
                     <pic:cNvPicPr/>
                   </pic:nvPicPr>
                   <pic:blipFill>
-                    <a:blip r:embed="rId12" cstate="print">
+                    <a:blip r:embed="rId10" cstate="print">
                       <a:extLst>
                         <a:ext uri="{28A0092B-C50C-407E-A947-70E740481C1C}">
                           <a14:useLocalDpi xmlns:a14="http://schemas.microsoft.com/office/drawing/2010/main" val="0"/>
@@ -3631,18 +3464,33 @@
       <w:r>
         <w:t>Schema</w:t>
       </w:r>
+      <w:bookmarkEnd w:id="3"/>
     </w:p>
     <w:p>
       <w:pPr>
         <w:pStyle w:val="berschrift3"/>
       </w:pPr>
+      <w:bookmarkStart w:id="4" w:name="_Toc56254485"/>
       <w:r>
         <w:t>Taster</w:t>
       </w:r>
+      <w:bookmarkEnd w:id="4"/>
     </w:p>
     <w:p>
       <w:r>
-        <w:t>Als Taster werden Mechanische von der Marke «Cherry-MX» verwendet. Dies sind auf dem Tastaturen-Markt weit verbreitet und werden in oft eingesetzt. In diesem Fall werden sie direkt an einen GPIO des Mikrocontrollers angeschlossen und per Pull-Down abgeschlossen, was für einen Definierten Zustand sorgt.</w:t>
+        <w:t>Als Taster werden Mechanische von der Marke «Cherry-MX» verwendet. Dies</w:t>
+      </w:r>
+      <w:r>
+        <w:t>e</w:t>
+      </w:r>
+      <w:r>
+        <w:t xml:space="preserve"> sind auf dem Tastaturen-Markt weit verbreitet und werden oft eingesetzt. In diesem Fall werden sie direkt an einen GPIO des Mikrocontrollers angeschlossen und per Pull-Down abgeschlossen, w</w:t>
+      </w:r>
+      <w:r>
+        <w:t>elcher</w:t>
+      </w:r>
+      <w:r>
+        <w:t xml:space="preserve"> für einen Definierten Zustand sorgt.</w:t>
       </w:r>
       <w:r>
         <w:t xml:space="preserve"> </w:t>
@@ -3654,20 +3502,19 @@
       <w:pPr>
         <w:pStyle w:val="berschrift3"/>
       </w:pPr>
-      <w:r>
-        <w:t>USB-Interface</w:t>
-      </w:r>
-    </w:p>
-    <w:p>
-      <w:r>
+      <w:bookmarkStart w:id="5" w:name="_Toc56254486"/>
+      <w:r>
+        <w:rPr>
+          <w:noProof/>
+        </w:rPr>
         <w:drawing>
-          <wp:anchor distT="0" distB="0" distL="114300" distR="114300" simplePos="0" relativeHeight="251704320" behindDoc="1" locked="0" layoutInCell="1" allowOverlap="1" wp14:anchorId="1E629B60" wp14:editId="2E110276">
+          <wp:anchor distT="0" distB="0" distL="114300" distR="114300" simplePos="0" relativeHeight="251704320" behindDoc="1" locked="0" layoutInCell="1" allowOverlap="1" wp14:anchorId="1E629B60" wp14:editId="0ECC209F">
             <wp:simplePos x="0" y="0"/>
             <wp:positionH relativeFrom="column">
-              <wp:posOffset>2926080</wp:posOffset>
+              <wp:posOffset>2264163</wp:posOffset>
             </wp:positionH>
             <wp:positionV relativeFrom="paragraph">
-              <wp:posOffset>-136871</wp:posOffset>
+              <wp:posOffset>156675</wp:posOffset>
             </wp:positionV>
             <wp:extent cx="3564082" cy="2763846"/>
             <wp:effectExtent l="0" t="0" r="0" b="0"/>
@@ -3692,7 +3539,7 @@
                     <pic:cNvPicPr/>
                   </pic:nvPicPr>
                   <pic:blipFill>
-                    <a:blip r:embed="rId13" cstate="print">
+                    <a:blip r:embed="rId11" cstate="print">
                       <a:extLst>
                         <a:ext uri="{28A0092B-C50C-407E-A947-70E740481C1C}">
                           <a14:useLocalDpi xmlns:a14="http://schemas.microsoft.com/office/drawing/2010/main" val="0"/>
@@ -3725,7 +3572,27 @@
         </w:drawing>
       </w:r>
       <w:r>
-        <w:t xml:space="preserve">Die Ausgewerteten Daten werden vom Mikrocontroller über die Serielle Schnittstelle an einen Computer gesendet. Als Anschluss wurde eine USB-TypeC Buchse verwendet. </w:t>
+        <w:t>USB-Interface</w:t>
+      </w:r>
+      <w:bookmarkEnd w:id="5"/>
+    </w:p>
+    <w:p>
+      <w:r>
+        <w:t xml:space="preserve">Die Ausgewerteten Daten werden vom Mikrocontroller über die Serielle Schnittstelle an einen Computer gesendet. Als Anschluss wurde eine </w:t>
+      </w:r>
+      <w:proofErr w:type="gramStart"/>
+      <w:r>
+        <w:t>USB</w:t>
+      </w:r>
+      <w:r>
+        <w:t xml:space="preserve"> TYPE</w:t>
+      </w:r>
+      <w:proofErr w:type="gramEnd"/>
+      <w:r>
+        <w:t>-</w:t>
+      </w:r>
+      <w:r>
+        <w:t xml:space="preserve">C Buchse verwendet. </w:t>
       </w:r>
     </w:p>
     <w:p>
@@ -3744,7 +3611,11 @@
       <w:pPr>
         <w:pStyle w:val="berschrift3"/>
       </w:pPr>
-      <w:r>
+      <w:bookmarkStart w:id="6" w:name="_Toc56254487"/>
+      <w:r>
+        <w:rPr>
+          <w:noProof/>
+        </w:rPr>
         <w:lastRenderedPageBreak/>
         <w:drawing>
           <wp:anchor distT="0" distB="0" distL="114300" distR="114300" simplePos="0" relativeHeight="251703296" behindDoc="1" locked="0" layoutInCell="1" allowOverlap="1" wp14:anchorId="3995FD76" wp14:editId="15C4DA24">
@@ -3778,7 +3649,7 @@
                     <pic:cNvPicPr/>
                   </pic:nvPicPr>
                   <pic:blipFill>
-                    <a:blip r:embed="rId14" cstate="print">
+                    <a:blip r:embed="rId12" cstate="print">
                       <a:extLst>
                         <a:ext uri="{28A0092B-C50C-407E-A947-70E740481C1C}">
                           <a14:useLocalDpi xmlns:a14="http://schemas.microsoft.com/office/drawing/2010/main" val="0"/>
@@ -3813,16 +3684,14 @@
       <w:r>
         <w:t>Spannungsregler</w:t>
       </w:r>
+      <w:bookmarkEnd w:id="6"/>
     </w:p>
     <w:p>
       <w:r>
         <w:t xml:space="preserve">Mithilfe eines LDO-Spannungsreglers werden die 5V der USB-Schnittstelle auf 3.3V geregelt. Diese tiefere Spannung ist nötig für den Mikrocontroller, da dieser </w:t>
       </w:r>
       <w:r>
-        <w:t>d</w:t>
-      </w:r>
-      <w:r>
-        <w:t>keine 5V unterstützt.</w:t>
+        <w:t>mit 3.3V arbeitet</w:t>
       </w:r>
     </w:p>
     <w:p/>
@@ -3831,7 +3700,11 @@
       <w:pPr>
         <w:pStyle w:val="berschrift3"/>
       </w:pPr>
-      <w:r>
+      <w:bookmarkStart w:id="7" w:name="_Toc56254488"/>
+      <w:r>
+        <w:rPr>
+          <w:noProof/>
+        </w:rPr>
         <w:drawing>
           <wp:anchor distT="0" distB="0" distL="114300" distR="114300" simplePos="0" relativeHeight="251702272" behindDoc="1" locked="0" layoutInCell="1" allowOverlap="1" wp14:anchorId="0FB6142F" wp14:editId="45C4D2B2">
             <wp:simplePos x="0" y="0"/>
@@ -3882,7 +3755,7 @@
                     <pic:cNvPicPr/>
                   </pic:nvPicPr>
                   <pic:blipFill>
-                    <a:blip r:embed="rId15" cstate="print">
+                    <a:blip r:embed="rId13" cstate="print">
                       <a:extLst>
                         <a:ext uri="{28A0092B-C50C-407E-A947-70E740481C1C}">
                           <a14:useLocalDpi xmlns:a14="http://schemas.microsoft.com/office/drawing/2010/main" val="0"/>
@@ -3917,6 +3790,7 @@
       <w:r>
         <w:t>Mikrocontroller</w:t>
       </w:r>
+      <w:bookmarkEnd w:id="7"/>
     </w:p>
     <w:p>
       <w:r>
@@ -3932,6 +3806,9 @@
         </w:numPr>
       </w:pPr>
       <w:r>
+        <w:t xml:space="preserve">Integrierte </w:t>
+      </w:r>
+      <w:r>
         <w:t>USB-Schnittstelle</w:t>
       </w:r>
     </w:p>
@@ -3956,8 +3833,15 @@
         </w:numPr>
       </w:pPr>
       <w:r>
-        <w:t>Mindestens 12 GPIO’s</w:t>
-      </w:r>
+        <w:t xml:space="preserve">Mindestens 12 </w:t>
+      </w:r>
+      <w:proofErr w:type="spellStart"/>
+      <w:proofErr w:type="gramStart"/>
+      <w:r>
+        <w:t>GPIO’s</w:t>
+      </w:r>
+      <w:proofErr w:type="spellEnd"/>
+      <w:proofErr w:type="gramEnd"/>
     </w:p>
     <w:p>
       <w:pPr>
@@ -3978,11 +3862,33 @@
     </w:p>
     <w:p>
       <w:r>
-        <w:t xml:space="preserve">Die Abbildung Zeigt die Beschaltung des IC’s. Die drei Kondensatoren dienen als Abblockkondensatoren an der Speisung. </w:t>
+        <w:t xml:space="preserve">Die Abbildung </w:t>
+      </w:r>
+      <w:r>
+        <w:t>stellt</w:t>
+      </w:r>
+      <w:r>
+        <w:t xml:space="preserve"> die Beschaltung des </w:t>
+      </w:r>
+      <w:proofErr w:type="spellStart"/>
+      <w:proofErr w:type="gramStart"/>
+      <w:r>
+        <w:t>IC’s</w:t>
+      </w:r>
+      <w:proofErr w:type="spellEnd"/>
+      <w:proofErr w:type="gramEnd"/>
+      <w:r>
+        <w:t xml:space="preserve"> dar</w:t>
+      </w:r>
+      <w:r>
+        <w:t xml:space="preserve">. Die drei Kondensatoren dienen als Abblockkondensatoren an der Speisung. </w:t>
       </w:r>
     </w:p>
     <w:p>
       <w:r>
+        <w:rPr>
+          <w:noProof/>
+        </w:rPr>
         <w:drawing>
           <wp:anchor distT="0" distB="0" distL="114300" distR="114300" simplePos="0" relativeHeight="251706368" behindDoc="0" locked="0" layoutInCell="1" allowOverlap="1" wp14:anchorId="3164174F" wp14:editId="1E801002">
             <wp:simplePos x="0" y="0"/>
@@ -4007,7 +3913,7 @@
                     <pic:cNvPicPr/>
                   </pic:nvPicPr>
                   <pic:blipFill>
-                    <a:blip r:embed="rId16" cstate="print">
+                    <a:blip r:embed="rId14" cstate="print">
                       <a:extLst>
                         <a:ext uri="{28A0092B-C50C-407E-A947-70E740481C1C}">
                           <a14:useLocalDpi xmlns:a14="http://schemas.microsoft.com/office/drawing/2010/main" val="0"/>
@@ -4050,10 +3956,22 @@
         <w:t xml:space="preserve">Getaktet wird der </w:t>
       </w:r>
       <w:r>
-        <w:t xml:space="preserve">Controller durch einen internen Oszillator, genannt MSI. Dieser versorgt die interne Peripherie mit 48MHz. Die Genauigkeit dieser Takt ist jedoch ungenau und durch Temperatur sehr schwankend. Deshalb ist extern ein Taktgenerator (X1) angeschlossen, welcher den Controller mit einem 32.768kHz Takt versorgt. Mithilfe dieses Taktes wird danach der interne 48MHz Clock kalibriert. Die Genauigkeit ist wichtig, da die USB-Schnittstelle einen möglichst genauen Takt benötigt, </w:t>
-      </w:r>
-      <w:r>
-        <w:t>um eine Fehlerfreie Übertragung zu gewähren.</w:t>
+        <w:t xml:space="preserve">Controller durch einen internen Oszillator, genannt MSI. Dieser versorgt die interne Peripherie mit 48MHz. Die Genauigkeit dieser Takt ist jedoch ungenau und durch Temperatur sehr schwankend. Deshalb ist extern ein Taktgenerator (X1) angeschlossen, welcher den Controller mit einem 32.768kHz </w:t>
+      </w:r>
+      <w:r>
+        <w:t>Signal speist</w:t>
+      </w:r>
+      <w:r>
+        <w:t xml:space="preserve">. Mithilfe dieses Taktes wird danach der interne 48MHz Clock kalibriert. Die Genauigkeit ist wichtig, da die USB-Schnittstelle einen möglichst genauen Takt benötigt, </w:t>
+      </w:r>
+      <w:r>
+        <w:t xml:space="preserve">um eine Fehlerfreie </w:t>
+      </w:r>
+      <w:r>
+        <w:t>Datenü</w:t>
+      </w:r>
+      <w:r>
+        <w:t>bertragung zu gewähren.</w:t>
       </w:r>
     </w:p>
     <w:p>
@@ -4063,14 +3981,120 @@
         </w:tabs>
       </w:pPr>
       <w:r>
+        <w:rPr>
+          <w:noProof/>
+        </w:rPr>
         <w:drawing>
-          <wp:anchor distT="0" distB="0" distL="114300" distR="114300" simplePos="0" relativeHeight="251707392" behindDoc="1" locked="0" layoutInCell="1" allowOverlap="1" wp14:anchorId="2DF6E0B6" wp14:editId="592CE71D">
+          <wp:anchor distT="0" distB="0" distL="114300" distR="114300" simplePos="0" relativeHeight="251708416" behindDoc="0" locked="0" layoutInCell="1" allowOverlap="1" wp14:anchorId="19AF84DA" wp14:editId="7B69216F">
             <wp:simplePos x="0" y="0"/>
             <wp:positionH relativeFrom="column">
-              <wp:posOffset>20138</wp:posOffset>
+              <wp:posOffset>3117822</wp:posOffset>
             </wp:positionH>
             <wp:positionV relativeFrom="paragraph">
-              <wp:posOffset>40550</wp:posOffset>
+              <wp:posOffset>-35731</wp:posOffset>
+            </wp:positionV>
+            <wp:extent cx="2860221" cy="2379462"/>
+            <wp:effectExtent l="0" t="0" r="0" b="1905"/>
+            <wp:wrapSquare wrapText="bothSides"/>
+            <wp:docPr id="40" name="Grafik 40"/>
+            <wp:cNvGraphicFramePr>
+              <a:graphicFrameLocks xmlns:a="http://schemas.openxmlformats.org/drawingml/2006/main" noChangeAspect="1"/>
+            </wp:cNvGraphicFramePr>
+            <a:graphic xmlns:a="http://schemas.openxmlformats.org/drawingml/2006/main">
+              <a:graphicData uri="http://schemas.openxmlformats.org/drawingml/2006/picture">
+                <pic:pic xmlns:pic="http://schemas.openxmlformats.org/drawingml/2006/picture">
+                  <pic:nvPicPr>
+                    <pic:cNvPr id="1" name=""/>
+                    <pic:cNvPicPr/>
+                  </pic:nvPicPr>
+                  <pic:blipFill>
+                    <a:blip r:embed="rId15" cstate="print">
+                      <a:extLst>
+                        <a:ext uri="{28A0092B-C50C-407E-A947-70E740481C1C}">
+                          <a14:useLocalDpi xmlns:a14="http://schemas.microsoft.com/office/drawing/2010/main" val="0"/>
+                        </a:ext>
+                      </a:extLst>
+                    </a:blip>
+                    <a:stretch>
+                      <a:fillRect/>
+                    </a:stretch>
+                  </pic:blipFill>
+                  <pic:spPr>
+                    <a:xfrm>
+                      <a:off x="0" y="0"/>
+                      <a:ext cx="2860221" cy="2379462"/>
+                    </a:xfrm>
+                    <a:prstGeom prst="rect">
+                      <a:avLst/>
+                    </a:prstGeom>
+                  </pic:spPr>
+                </pic:pic>
+              </a:graphicData>
+            </a:graphic>
+          </wp:anchor>
+        </w:drawing>
+      </w:r>
+      <w:r>
+        <w:t xml:space="preserve">Um den Mikrocontroller zu Programmieren </w:t>
+      </w:r>
+      <w:r>
+        <w:t xml:space="preserve">oder zu Debuggen </w:t>
+      </w:r>
+      <w:r>
+        <w:t xml:space="preserve">steht die SWD Schnittstelle zur Verfügung. </w:t>
+      </w:r>
+    </w:p>
+    <w:p>
+      <w:pPr>
+        <w:tabs>
+          <w:tab w:val="left" w:pos="1211"/>
+        </w:tabs>
+      </w:pPr>
+      <w:r>
+        <w:t xml:space="preserve">Sie beinhaltet zudem die </w:t>
+      </w:r>
+      <w:proofErr w:type="spellStart"/>
+      <w:r>
+        <w:t>Reset</w:t>
+      </w:r>
+      <w:proofErr w:type="spellEnd"/>
+      <w:r>
+        <w:t>-Beschaltung</w:t>
+      </w:r>
+      <w:r>
+        <w:t xml:space="preserve"> (R1/C3)</w:t>
+      </w:r>
+      <w:r>
+        <w:t>, welcher auf VCC verbunden sein muss.</w:t>
+      </w:r>
+    </w:p>
+    <w:p>
+      <w:pPr>
+        <w:spacing w:after="160" w:line="259" w:lineRule="auto"/>
+      </w:pPr>
+      <w:r>
+        <w:br w:type="page"/>
+      </w:r>
+    </w:p>
+    <w:p>
+      <w:pPr>
+        <w:tabs>
+          <w:tab w:val="left" w:pos="1211"/>
+        </w:tabs>
+      </w:pPr>
+      <w:r>
+        <w:rPr>
+          <w:noProof/>
+        </w:rPr>
+        <w:lastRenderedPageBreak/>
+        <w:drawing>
+          <wp:anchor distT="0" distB="0" distL="114300" distR="114300" simplePos="0" relativeHeight="251707392" behindDoc="1" locked="0" layoutInCell="1" allowOverlap="1" wp14:anchorId="2DF6E0B6" wp14:editId="4FED79BA">
+            <wp:simplePos x="0" y="0"/>
+            <wp:positionH relativeFrom="column">
+              <wp:posOffset>4167989</wp:posOffset>
+            </wp:positionH>
+            <wp:positionV relativeFrom="paragraph">
+              <wp:posOffset>559</wp:posOffset>
             </wp:positionV>
             <wp:extent cx="1915160" cy="2303780"/>
             <wp:effectExtent l="0" t="0" r="8890" b="1270"/>
@@ -4095,7 +4119,7 @@
                     <pic:cNvPicPr/>
                   </pic:nvPicPr>
                   <pic:blipFill>
-                    <a:blip r:embed="rId17" cstate="print">
+                    <a:blip r:embed="rId16" cstate="print">
                       <a:extLst>
                         <a:ext uri="{28A0092B-C50C-407E-A947-70E740481C1C}">
                           <a14:useLocalDpi xmlns:a14="http://schemas.microsoft.com/office/drawing/2010/main" val="0"/>
@@ -4127,166 +4151,81 @@
           </wp:anchor>
         </w:drawing>
       </w:r>
+      <w:r>
+        <w:t>Der «BOOT0» Pin des Controller</w:t>
+      </w:r>
+      <w:r>
+        <w:t>s</w:t>
+      </w:r>
+      <w:r>
+        <w:t xml:space="preserve"> bestimmt, wie er aufstartet. Standardmässig ist dieser mit einem Pull-Down Widerstand </w:t>
+      </w:r>
+      <w:r>
+        <w:t xml:space="preserve">(R4) </w:t>
+      </w:r>
+      <w:r>
+        <w:t xml:space="preserve">auf </w:t>
+      </w:r>
+      <w:r>
+        <w:t>Masse</w:t>
+      </w:r>
+      <w:r>
+        <w:t xml:space="preserve"> gezogen, sodass er normal aufstartet und das Programm ausführt. </w:t>
+      </w:r>
+      <w:r>
+        <w:t xml:space="preserve">Alternativ kann der Jumper P2 geschlossen </w:t>
+      </w:r>
+      <w:r>
+        <w:t xml:space="preserve">werden </w:t>
+      </w:r>
+      <w:r>
+        <w:t xml:space="preserve">und beim Startup </w:t>
+      </w:r>
+      <w:r>
+        <w:t xml:space="preserve">wird dadurch </w:t>
+      </w:r>
+      <w:r>
+        <w:t xml:space="preserve">der Bootloader gestartet. Dies erlaubt </w:t>
+      </w:r>
+      <w:r>
+        <w:t xml:space="preserve">es, den Controller per </w:t>
+      </w:r>
+      <w:r>
+        <w:t>USB-Schnittstelle</w:t>
+      </w:r>
+      <w:r>
+        <w:t xml:space="preserve"> zu Programmieren. R3/R4 dient als Spannungsteiler, da hier direkt die Spannung der USB-Schnittstelle verwendet wird.</w:t>
+      </w:r>
+    </w:p>
+    <w:p/>
+    <w:p>
+      <w:pPr>
+        <w:spacing w:after="160" w:line="259" w:lineRule="auto"/>
+      </w:pPr>
+      <w:r>
+        <w:br w:type="page"/>
+      </w:r>
     </w:p>
     <w:p>
       <w:pPr>
-        <w:tabs>
-          <w:tab w:val="left" w:pos="1211"/>
-        </w:tabs>
-      </w:pPr>
-      <w:r>
-        <w:t xml:space="preserve">Der «BOOT0» Pin des Controller bestimmt, wie er aufstartet. Standardmässig ist dieser mit einem Pull-Down Widerstand auf Ground gezogen, sodass er normal aufstartet und das Programm ausführt. </w:t>
-      </w:r>
-      <w:r>
-        <w:t>Alternativ kann der Jumper P2 geschlossen und dadurch wird beim Startup der Bootloader gestartet. Dies erlaubt dann eine Programmierung per USB-Schnittstelle</w:t>
-      </w:r>
-    </w:p>
-    <w:p>
-      <w:r>
-        <w:lastRenderedPageBreak/>
-        <w:drawing>
-          <wp:anchor distT="0" distB="0" distL="114300" distR="114300" simplePos="0" relativeHeight="251708416" behindDoc="0" locked="0" layoutInCell="1" allowOverlap="1" wp14:anchorId="19AF84DA" wp14:editId="0C6ED182">
-            <wp:simplePos x="721179" y="721179"/>
-            <wp:positionH relativeFrom="column">
-              <wp:align>left</wp:align>
-            </wp:positionH>
-            <wp:positionV relativeFrom="paragraph">
-              <wp:align>top</wp:align>
-            </wp:positionV>
-            <wp:extent cx="2860221" cy="2379462"/>
-            <wp:effectExtent l="0" t="0" r="0" b="1905"/>
-            <wp:wrapSquare wrapText="bothSides"/>
-            <wp:docPr id="40" name="Grafik 40"/>
-            <wp:cNvGraphicFramePr>
-              <a:graphicFrameLocks xmlns:a="http://schemas.openxmlformats.org/drawingml/2006/main" noChangeAspect="1"/>
-            </wp:cNvGraphicFramePr>
-            <a:graphic xmlns:a="http://schemas.openxmlformats.org/drawingml/2006/main">
-              <a:graphicData uri="http://schemas.openxmlformats.org/drawingml/2006/picture">
-                <pic:pic xmlns:pic="http://schemas.openxmlformats.org/drawingml/2006/picture">
-                  <pic:nvPicPr>
-                    <pic:cNvPr id="1" name=""/>
-                    <pic:cNvPicPr/>
-                  </pic:nvPicPr>
-                  <pic:blipFill>
-                    <a:blip r:embed="rId18" cstate="print">
-                      <a:extLst>
-                        <a:ext uri="{28A0092B-C50C-407E-A947-70E740481C1C}">
-                          <a14:useLocalDpi xmlns:a14="http://schemas.microsoft.com/office/drawing/2010/main" val="0"/>
-                        </a:ext>
-                      </a:extLst>
-                    </a:blip>
-                    <a:stretch>
-                      <a:fillRect/>
-                    </a:stretch>
-                  </pic:blipFill>
-                  <pic:spPr>
-                    <a:xfrm>
-                      <a:off x="0" y="0"/>
-                      <a:ext cx="2860221" cy="2379462"/>
-                    </a:xfrm>
-                    <a:prstGeom prst="rect">
-                      <a:avLst/>
-                    </a:prstGeom>
-                  </pic:spPr>
-                </pic:pic>
-              </a:graphicData>
-            </a:graphic>
-          </wp:anchor>
-        </w:drawing>
-      </w:r>
-      <w:r>
-        <w:t xml:space="preserve">Um den Mikrocontroller zu Programmieren steht die SWD Schnittstelle zur Verfügung. </w:t>
-      </w:r>
-      <w:r>
-        <w:t>Sie beinhaltet zudem die Reset-Beschaltung, welcher auf VCC verbunden sein muss.</w:t>
-      </w:r>
-      <w:r>
-        <w:br w:type="textWrapping" w:clear="all"/>
-      </w:r>
-    </w:p>
-    <w:bookmarkEnd w:id="2"/>
-    <w:p>
-      <w:pPr>
-        <w:spacing w:after="160" w:line="259" w:lineRule="auto"/>
-      </w:pPr>
-      <w:r>
-        <w:br w:type="page"/>
-      </w:r>
-    </w:p>
-    <w:p>
-      <w:pPr>
         <w:pStyle w:val="berschrift2"/>
       </w:pPr>
-      <w:bookmarkStart w:id="3" w:name="_Toc528075830"/>
+      <w:bookmarkStart w:id="8" w:name="_Toc56254489"/>
       <w:r>
         <w:lastRenderedPageBreak/>
         <w:t>Software</w:t>
-      </w:r>
-      <w:bookmarkEnd w:id="3"/>
-    </w:p>
-    <w:p>
-      <w:pPr>
-        <w:pStyle w:val="berschrift3"/>
-      </w:pPr>
-      <w:bookmarkStart w:id="4" w:name="_Toc528075831"/>
-      <w:r>
-        <w:t>Hauptsoftware</w:t>
-      </w:r>
-      <w:bookmarkEnd w:id="4"/>
-    </w:p>
-    <w:p>
-      <w:pPr>
-        <w:spacing w:after="160" w:line="259" w:lineRule="auto"/>
-      </w:pPr>
-      <w:r>
-        <w:br w:type="page"/>
-      </w:r>
-    </w:p>
-    <w:p>
-      <w:pPr>
-        <w:pStyle w:val="berschrift1"/>
-      </w:pPr>
-      <w:bookmarkStart w:id="5" w:name="_Toc528075832"/>
-      <w:r>
-        <w:lastRenderedPageBreak/>
-        <w:t>Schlussteil</w:t>
-      </w:r>
-      <w:bookmarkEnd w:id="5"/>
-    </w:p>
-    <w:p>
-      <w:pPr>
-        <w:pStyle w:val="berschrift2"/>
-      </w:pPr>
-      <w:bookmarkStart w:id="6" w:name="_Fazit"/>
-      <w:bookmarkStart w:id="7" w:name="_Toc528075833"/>
-      <w:bookmarkEnd w:id="6"/>
-      <w:r>
-        <w:t>Fazit</w:t>
-      </w:r>
-      <w:bookmarkEnd w:id="7"/>
-    </w:p>
-    <w:p>
-      <w:pPr>
-        <w:pStyle w:val="berschrift2"/>
-      </w:pPr>
-      <w:bookmarkStart w:id="8" w:name="_Toc528075834"/>
-      <w:r>
-        <w:t>Probleme</w:t>
       </w:r>
       <w:bookmarkEnd w:id="8"/>
     </w:p>
     <w:p>
       <w:pPr>
-        <w:pStyle w:val="berschrift2"/>
-      </w:pPr>
-      <w:bookmarkStart w:id="9" w:name="_Toc528075835"/>
-      <w:r>
-        <w:t xml:space="preserve">Vergleich mit </w:t>
+        <w:pStyle w:val="berschrift3"/>
+      </w:pPr>
+      <w:bookmarkStart w:id="9" w:name="_Toc56254490"/>
+      <w:r>
+        <w:t>Hauptsoftware</w:t>
       </w:r>
       <w:bookmarkEnd w:id="9"/>
-      <w:r>
-        <w:t>Aufgabenstellung</w:t>
-      </w:r>
     </w:p>
     <w:p>
       <w:pPr>
@@ -4298,34 +4237,119 @@
     </w:p>
     <w:p>
       <w:pPr>
-        <w:pStyle w:val="berschrift2"/>
-      </w:pPr>
-      <w:bookmarkStart w:id="10" w:name="_Toc528075836"/>
+        <w:pStyle w:val="berschrift1"/>
+      </w:pPr>
+      <w:bookmarkStart w:id="10" w:name="_Toc56254491"/>
       <w:r>
         <w:lastRenderedPageBreak/>
-        <w:t>Quellenverzeichnis</w:t>
+        <w:t>Schlussteil</w:t>
       </w:r>
       <w:bookmarkEnd w:id="10"/>
     </w:p>
     <w:p>
       <w:pPr>
+        <w:pStyle w:val="berschrift2"/>
+      </w:pPr>
+      <w:bookmarkStart w:id="11" w:name="_Fazit"/>
+      <w:bookmarkStart w:id="12" w:name="_Toc56254492"/>
+      <w:bookmarkEnd w:id="11"/>
+      <w:r>
+        <w:t>Fazit</w:t>
+      </w:r>
+      <w:bookmarkEnd w:id="12"/>
+    </w:p>
+    <w:p>
+      <w:pPr>
+        <w:pStyle w:val="berschrift2"/>
+      </w:pPr>
+      <w:bookmarkStart w:id="13" w:name="_Toc56254493"/>
+      <w:r>
+        <w:t>Probleme</w:t>
+      </w:r>
+      <w:bookmarkEnd w:id="13"/>
+    </w:p>
+    <w:p>
+      <w:pPr>
+        <w:pStyle w:val="berschrift2"/>
+      </w:pPr>
+      <w:bookmarkStart w:id="14" w:name="_Toc56254494"/>
+      <w:r>
+        <w:t xml:space="preserve">Vergleich mit </w:t>
+      </w:r>
+      <w:r>
+        <w:t>Aufgabenstellung</w:t>
+      </w:r>
+      <w:bookmarkEnd w:id="14"/>
+    </w:p>
+    <w:p/>
+    <w:p>
+      <w:pPr>
+        <w:spacing w:after="160" w:line="259" w:lineRule="auto"/>
+      </w:pPr>
+      <w:r>
+        <w:br w:type="page"/>
+      </w:r>
+    </w:p>
+    <w:p>
+      <w:pPr>
+        <w:pStyle w:val="berschrift2"/>
+      </w:pPr>
+      <w:bookmarkStart w:id="15" w:name="_Toc56254495"/>
+      <w:r>
+        <w:lastRenderedPageBreak/>
+        <w:t>Quellenverzeichnis</w:t>
+      </w:r>
+      <w:bookmarkEnd w:id="15"/>
+    </w:p>
+    <w:p>
+      <w:pPr>
         <w:rPr>
           <w:lang w:val="fr-CH"/>
         </w:rPr>
       </w:pPr>
+      <w:proofErr w:type="spellStart"/>
+      <w:proofErr w:type="gramStart"/>
       <w:r>
         <w:rPr>
           <w:lang w:val="fr-CH"/>
         </w:rPr>
-        <w:t>Microchip: PIC18(L)F2X/45K50</w:t>
-      </w:r>
+        <w:t>Microchip</w:t>
+      </w:r>
+      <w:proofErr w:type="spellEnd"/>
       <w:r>
         <w:rPr>
           <w:lang w:val="fr-CH"/>
         </w:rPr>
-        <w:t xml:space="preserve">, Microchip, 27.07.2018, </w:t>
-      </w:r>
-      <w:hyperlink r:id="rId19" w:history="1">
+        <w:t>:</w:t>
+      </w:r>
+      <w:proofErr w:type="gramEnd"/>
+      <w:r>
+        <w:rPr>
+          <w:lang w:val="fr-CH"/>
+        </w:rPr>
+        <w:t xml:space="preserve"> PIC18(L)F2X/45K50</w:t>
+      </w:r>
+      <w:r>
+        <w:rPr>
+          <w:lang w:val="fr-CH"/>
+        </w:rPr>
+        <w:t xml:space="preserve">, </w:t>
+      </w:r>
+      <w:proofErr w:type="spellStart"/>
+      <w:r>
+        <w:rPr>
+          <w:lang w:val="fr-CH"/>
+        </w:rPr>
+        <w:t>Microchip</w:t>
+      </w:r>
+      <w:proofErr w:type="spellEnd"/>
+      <w:r>
+        <w:rPr>
+          <w:lang w:val="fr-CH"/>
+        </w:rPr>
+        <w:t xml:space="preserve">, 27.07.2018, </w:t>
+      </w:r>
+      <w:hyperlink r:id="rId17" w:history="1">
         <w:r>
           <w:rPr>
             <w:rStyle w:val="Hyperlink"/>
@@ -4345,9 +4369,93 @@
         <w:rPr>
           <w:lang w:val="fr-CH"/>
         </w:rPr>
-        <w:t>Würth Elektronik: WL-SFTW SMD TOP LED full-color waterclear, Würth Elektronik eiSos GmbH &amp; Co. KG, 27.7.2018,</w:t>
-      </w:r>
-      <w:hyperlink r:id="rId20" w:history="1">
+        <w:t xml:space="preserve">Würth </w:t>
+      </w:r>
+      <w:proofErr w:type="spellStart"/>
+      <w:r>
+        <w:rPr>
+          <w:lang w:val="fr-CH"/>
+        </w:rPr>
+        <w:t>Elektronik</w:t>
+      </w:r>
+      <w:proofErr w:type="spellEnd"/>
+      <w:r>
+        <w:rPr>
+          <w:lang w:val="fr-CH"/>
+        </w:rPr>
+        <w:t>: WL-SFTW SMD TOP LED full-</w:t>
+      </w:r>
+      <w:proofErr w:type="spellStart"/>
+      <w:r>
+        <w:rPr>
+          <w:lang w:val="fr-CH"/>
+        </w:rPr>
+        <w:t>color</w:t>
+      </w:r>
+      <w:proofErr w:type="spellEnd"/>
+      <w:r>
+        <w:rPr>
+          <w:lang w:val="fr-CH"/>
+        </w:rPr>
+        <w:t xml:space="preserve"> </w:t>
+      </w:r>
+      <w:proofErr w:type="spellStart"/>
+      <w:r>
+        <w:rPr>
+          <w:lang w:val="fr-CH"/>
+        </w:rPr>
+        <w:t>waterclear</w:t>
+      </w:r>
+      <w:proofErr w:type="spellEnd"/>
+      <w:r>
+        <w:rPr>
+          <w:lang w:val="fr-CH"/>
+        </w:rPr>
+        <w:t xml:space="preserve">, Würth </w:t>
+      </w:r>
+      <w:proofErr w:type="spellStart"/>
+      <w:r>
+        <w:rPr>
+          <w:lang w:val="fr-CH"/>
+        </w:rPr>
+        <w:t>Elektronik</w:t>
+      </w:r>
+      <w:proofErr w:type="spellEnd"/>
+      <w:r>
+        <w:rPr>
+          <w:lang w:val="fr-CH"/>
+        </w:rPr>
+        <w:t xml:space="preserve"> </w:t>
+      </w:r>
+      <w:proofErr w:type="spellStart"/>
+      <w:r>
+        <w:rPr>
+          <w:lang w:val="fr-CH"/>
+        </w:rPr>
+        <w:t>eiSos</w:t>
+      </w:r>
+      <w:proofErr w:type="spellEnd"/>
+      <w:r>
+        <w:rPr>
+          <w:lang w:val="fr-CH"/>
+        </w:rPr>
+        <w:t xml:space="preserve"> </w:t>
+      </w:r>
+      <w:proofErr w:type="spellStart"/>
+      <w:r>
+        <w:rPr>
+          <w:lang w:val="fr-CH"/>
+        </w:rPr>
+        <w:t>GmbH</w:t>
+      </w:r>
+      <w:proofErr w:type="spellEnd"/>
+      <w:r>
+        <w:rPr>
+          <w:lang w:val="fr-CH"/>
+        </w:rPr>
+        <w:t xml:space="preserve"> &amp; Co. KG, 27.7.2018,</w:t>
+      </w:r>
+      <w:hyperlink r:id="rId18" w:history="1">
         <w:r>
           <w:rPr>
             <w:rStyle w:val="Hyperlink"/>
@@ -4369,19 +4477,41 @@
           <w:lang w:val="fr-CH"/>
         </w:rPr>
       </w:pPr>
+      <w:proofErr w:type="spellStart"/>
       <w:r>
         <w:rPr>
           <w:lang w:val="fr-CH"/>
         </w:rPr>
-        <w:t>Infineon: TLE4946-2K</w:t>
-      </w:r>
+        <w:t>Infineon</w:t>
+      </w:r>
+      <w:proofErr w:type="spellEnd"/>
       <w:r>
         <w:rPr>
           <w:lang w:val="fr-CH"/>
         </w:rPr>
-        <w:t xml:space="preserve">, infenion, 10.10.2018, </w:t>
-      </w:r>
-      <w:hyperlink r:id="rId21" w:history="1">
+        <w:t>: TLE4946-2K</w:t>
+      </w:r>
+      <w:r>
+        <w:rPr>
+          <w:lang w:val="fr-CH"/>
+        </w:rPr>
+        <w:t xml:space="preserve">, </w:t>
+      </w:r>
+      <w:proofErr w:type="spellStart"/>
+      <w:r>
+        <w:rPr>
+          <w:lang w:val="fr-CH"/>
+        </w:rPr>
+        <w:t>infenion</w:t>
+      </w:r>
+      <w:proofErr w:type="spellEnd"/>
+      <w:r>
+        <w:rPr>
+          <w:lang w:val="fr-CH"/>
+        </w:rPr>
+        <w:t xml:space="preserve">, 10.10.2018, </w:t>
+      </w:r>
+      <w:hyperlink r:id="rId19" w:history="1">
         <w:r>
           <w:rPr>
             <w:rStyle w:val="Hyperlink"/>
@@ -4401,9 +4531,37 @@
         <w:rPr>
           <w:lang w:val="fr-CH"/>
         </w:rPr>
-        <w:t xml:space="preserve">Texas Instruments: TPS6220x High-Efficiency, Texas Instruments, 27.10.2018, </w:t>
-      </w:r>
-      <w:hyperlink r:id="rId22" w:history="1">
+        <w:t xml:space="preserve">Texas </w:t>
+      </w:r>
+      <w:proofErr w:type="gramStart"/>
+      <w:r>
+        <w:rPr>
+          <w:lang w:val="fr-CH"/>
+        </w:rPr>
+        <w:t>Instruments:</w:t>
+      </w:r>
+      <w:proofErr w:type="gramEnd"/>
+      <w:r>
+        <w:rPr>
+          <w:lang w:val="fr-CH"/>
+        </w:rPr>
+        <w:t xml:space="preserve"> TPS6220x High-</w:t>
+      </w:r>
+      <w:proofErr w:type="spellStart"/>
+      <w:r>
+        <w:rPr>
+          <w:lang w:val="fr-CH"/>
+        </w:rPr>
+        <w:t>Efficiency</w:t>
+      </w:r>
+      <w:proofErr w:type="spellEnd"/>
+      <w:r>
+        <w:rPr>
+          <w:lang w:val="fr-CH"/>
+        </w:rPr>
+        <w:t xml:space="preserve">, Texas Instruments, 27.10.2018, </w:t>
+      </w:r>
+      <w:hyperlink r:id="rId20" w:history="1">
         <w:r>
           <w:rPr>
             <w:rStyle w:val="Hyperlink"/>
@@ -4438,22 +4596,22 @@
       <w:pPr>
         <w:pStyle w:val="Anhang1"/>
       </w:pPr>
-      <w:bookmarkStart w:id="11" w:name="_Toc528075874"/>
+      <w:bookmarkStart w:id="16" w:name="_Toc528075874"/>
       <w:r>
         <w:lastRenderedPageBreak/>
         <w:t>Anhang</w:t>
       </w:r>
-      <w:bookmarkEnd w:id="11"/>
+      <w:bookmarkEnd w:id="16"/>
     </w:p>
     <w:p>
       <w:pPr>
         <w:pStyle w:val="Anhang2"/>
       </w:pPr>
-      <w:bookmarkStart w:id="12" w:name="_Toc528075875"/>
+      <w:bookmarkStart w:id="17" w:name="_Toc528075875"/>
       <w:r>
         <w:t>Gesamtschema</w:t>
       </w:r>
-      <w:bookmarkEnd w:id="12"/>
+      <w:bookmarkEnd w:id="17"/>
     </w:p>
     <w:p>
       <w:pPr>
@@ -4473,12 +4631,12 @@
       <w:pPr>
         <w:pStyle w:val="Anhang2"/>
       </w:pPr>
-      <w:bookmarkStart w:id="13" w:name="_Toc528075876"/>
+      <w:bookmarkStart w:id="18" w:name="_Toc528075876"/>
       <w:r>
         <w:lastRenderedPageBreak/>
         <w:t>Blockschaltbild</w:t>
       </w:r>
-      <w:bookmarkEnd w:id="13"/>
+      <w:bookmarkEnd w:id="18"/>
     </w:p>
     <w:p>
       <w:pPr>
@@ -4513,7 +4671,7 @@
                     <pic:cNvPicPr/>
                   </pic:nvPicPr>
                   <pic:blipFill>
-                    <a:blip r:embed="rId23">
+                    <a:blip r:embed="rId21">
                       <a:extLst>
                         <a:ext uri="{28A0092B-C50C-407E-A947-70E740481C1C}">
                           <a14:useLocalDpi xmlns:a14="http://schemas.microsoft.com/office/drawing/2010/main" val="0"/>
@@ -4553,12 +4711,12 @@
       <w:pPr>
         <w:pStyle w:val="Anhang2"/>
       </w:pPr>
-      <w:bookmarkStart w:id="14" w:name="_Toc528075877"/>
+      <w:bookmarkStart w:id="19" w:name="_Toc528075877"/>
       <w:r>
         <w:lastRenderedPageBreak/>
         <w:t>Pflichtenheft</w:t>
       </w:r>
-      <w:bookmarkEnd w:id="14"/>
+      <w:bookmarkEnd w:id="19"/>
     </w:p>
     <w:p>
       <w:pPr>
@@ -4586,14 +4744,31 @@
         <w:t>s</w:t>
       </w:r>
       <w:r>
-        <w:t xml:space="preserve"> ist es einen Fidget-Spinne</w:t>
-      </w:r>
-      <w:r>
-        <w:t>r zu realisieren, der mit dem Po</w:t>
-      </w:r>
-      <w:r>
-        <w:t>V (</w:t>
-      </w:r>
+        <w:t xml:space="preserve"> ist es einen </w:t>
+      </w:r>
+      <w:proofErr w:type="spellStart"/>
+      <w:r>
+        <w:t>Fidget</w:t>
+      </w:r>
+      <w:proofErr w:type="spellEnd"/>
+      <w:r>
+        <w:t>-Spinne</w:t>
+      </w:r>
+      <w:r>
+        <w:t xml:space="preserve">r zu realisieren, der mit dem </w:t>
+      </w:r>
+      <w:proofErr w:type="spellStart"/>
+      <w:r>
+        <w:t>Po</w:t>
+      </w:r>
+      <w:r>
+        <w:t>V</w:t>
+      </w:r>
+      <w:proofErr w:type="spellEnd"/>
+      <w:r>
+        <w:t xml:space="preserve"> (</w:t>
+      </w:r>
+      <w:proofErr w:type="spellStart"/>
       <w:r>
         <w:rPr>
           <w:rFonts w:cs="Arial"/>
@@ -4618,20 +4793,53 @@
         </w:rPr>
         <w:t>nce</w:t>
       </w:r>
-      <w:r>
-        <w:t xml:space="preserve"> of V</w:t>
+      <w:proofErr w:type="spellEnd"/>
+      <w:r>
+        <w:t xml:space="preserve"> </w:t>
+      </w:r>
+      <w:proofErr w:type="spellStart"/>
+      <w:r>
+        <w:t>of</w:t>
+      </w:r>
+      <w:proofErr w:type="spellEnd"/>
+      <w:r>
+        <w:t xml:space="preserve"> V</w:t>
       </w:r>
       <w:r>
         <w:t>ision)</w:t>
       </w:r>
       <w:r>
-        <w:t xml:space="preserve"> - Prinzip einen Text anzeigen kann. Dazu ist es nötig LEDs auf einem selbst konstruierten Fidget-Spinner zu installieren und diese im richtigen Moment anzusteuern. Mit der Trägheit des Auges «sehen» wir dann einen Text. Der angezeigte Text und die Farbe sollen jederzeit über die Serielle, Virtual COM-Port Schnittstelle verändert werden können. Dazu soll, wenn möglich, eine eigene Windows Applikation geschrieben werden. Ansonsten wird der Fidge</w:t>
-      </w:r>
-      <w:r>
-        <w:t>t Spinner mit dem Programm Tera</w:t>
-      </w:r>
-      <w:r>
-        <w:t>Term konfiguriert.</w:t>
+        <w:t xml:space="preserve"> - Prinzip einen Text anzeigen kann. Dazu ist es nötig LEDs auf einem selbst konstruierten </w:t>
+      </w:r>
+      <w:proofErr w:type="spellStart"/>
+      <w:r>
+        <w:t>Fidget</w:t>
+      </w:r>
+      <w:proofErr w:type="spellEnd"/>
+      <w:r>
+        <w:t xml:space="preserve">-Spinner zu installieren und diese im richtigen Moment anzusteuern. Mit der Trägheit des Auges «sehen» wir dann einen Text. Der angezeigte Text und die Farbe sollen jederzeit über die Serielle, Virtual COM-Port Schnittstelle verändert werden können. Dazu soll, wenn möglich, eine eigene Windows Applikation geschrieben werden. Ansonsten wird der </w:t>
+      </w:r>
+      <w:proofErr w:type="spellStart"/>
+      <w:r>
+        <w:t>Fidge</w:t>
+      </w:r>
+      <w:r>
+        <w:t>t</w:t>
+      </w:r>
+      <w:proofErr w:type="spellEnd"/>
+      <w:r>
+        <w:t xml:space="preserve"> Spinner mit dem Programm </w:t>
+      </w:r>
+      <w:proofErr w:type="spellStart"/>
+      <w:r>
+        <w:t>Tera</w:t>
+      </w:r>
+      <w:r>
+        <w:t>Term</w:t>
+      </w:r>
+      <w:proofErr w:type="spellEnd"/>
+      <w:r>
+        <w:t xml:space="preserve"> konfiguriert.</w:t>
       </w:r>
     </w:p>
     <w:p/>
@@ -4671,7 +4879,15 @@
         </w:numPr>
       </w:pPr>
       <w:r>
-        <w:t>Den Text verändern können (Tera Term)</w:t>
+        <w:t>Den Text verändern können (</w:t>
+      </w:r>
+      <w:proofErr w:type="spellStart"/>
+      <w:r>
+        <w:t>Tera</w:t>
+      </w:r>
+      <w:proofErr w:type="spellEnd"/>
+      <w:r>
+        <w:t xml:space="preserve"> Term)</w:t>
       </w:r>
     </w:p>
     <w:p>
@@ -4719,7 +4935,15 @@
         </w:numPr>
       </w:pPr>
       <w:r>
-        <w:t>Gute Gewichtsverteilung auf den beiden Flügeln des Fidget-Spinners</w:t>
+        <w:t xml:space="preserve">Gute Gewichtsverteilung auf den beiden Flügeln des </w:t>
+      </w:r>
+      <w:proofErr w:type="spellStart"/>
+      <w:r>
+        <w:t>Fidget</w:t>
+      </w:r>
+      <w:proofErr w:type="spellEnd"/>
+      <w:r>
+        <w:t>-Spinners</w:t>
       </w:r>
     </w:p>
     <w:p>
@@ -4803,7 +5027,15 @@
         <w:t>#)</w:t>
       </w:r>
       <w:r>
-        <w:t xml:space="preserve"> zum definieren des Textes bzw. der Farbe schreiben</w:t>
+        <w:t xml:space="preserve"> </w:t>
+      </w:r>
+      <w:proofErr w:type="gramStart"/>
+      <w:r>
+        <w:t>zum definieren</w:t>
+      </w:r>
+      <w:proofErr w:type="gramEnd"/>
+      <w:r>
+        <w:t xml:space="preserve"> des Textes bzw. der Farbe schreiben</w:t>
       </w:r>
     </w:p>
     <w:p/>
@@ -4819,12 +5051,12 @@
       <w:pPr>
         <w:pStyle w:val="Anhang2"/>
       </w:pPr>
-      <w:bookmarkStart w:id="15" w:name="_Toc528075878"/>
+      <w:bookmarkStart w:id="20" w:name="_Toc528075878"/>
       <w:r>
         <w:lastRenderedPageBreak/>
         <w:t>Bestückungsplan und Stückliste</w:t>
       </w:r>
-      <w:bookmarkEnd w:id="15"/>
+      <w:bookmarkEnd w:id="20"/>
     </w:p>
     <w:p>
       <w:pPr>
@@ -4867,7 +5099,7 @@
                     <pic:cNvPicPr/>
                   </pic:nvPicPr>
                   <pic:blipFill rotWithShape="1">
-                    <a:blip r:embed="rId24"/>
+                    <a:blip r:embed="rId22"/>
                     <a:srcRect l="82" t="327" r="164" b="430"/>
                     <a:stretch/>
                   </pic:blipFill>
@@ -5032,9 +5264,11 @@
             <w:pPr>
               <w:cnfStyle w:val="000000100000" w:firstRow="0" w:lastRow="0" w:firstColumn="0" w:lastColumn="0" w:oddVBand="0" w:evenVBand="0" w:oddHBand="1" w:evenHBand="0" w:firstRowFirstColumn="0" w:firstRowLastColumn="0" w:lastRowFirstColumn="0" w:lastRowLastColumn="0"/>
             </w:pPr>
+            <w:proofErr w:type="spellStart"/>
             <w:r>
               <w:t>Distrelec</w:t>
             </w:r>
+            <w:proofErr w:type="spellEnd"/>
           </w:p>
         </w:tc>
       </w:tr>
@@ -5093,9 +5327,11 @@
             <w:pPr>
               <w:cnfStyle w:val="000000010000" w:firstRow="0" w:lastRow="0" w:firstColumn="0" w:lastColumn="0" w:oddVBand="0" w:evenVBand="0" w:oddHBand="0" w:evenHBand="1" w:firstRowFirstColumn="0" w:firstRowLastColumn="0" w:lastRowFirstColumn="0" w:lastRowLastColumn="0"/>
             </w:pPr>
+            <w:proofErr w:type="spellStart"/>
             <w:r>
               <w:t>Distrelec</w:t>
             </w:r>
+            <w:proofErr w:type="spellEnd"/>
           </w:p>
         </w:tc>
       </w:tr>
@@ -5154,9 +5390,11 @@
             <w:pPr>
               <w:cnfStyle w:val="000000100000" w:firstRow="0" w:lastRow="0" w:firstColumn="0" w:lastColumn="0" w:oddVBand="0" w:evenVBand="0" w:oddHBand="1" w:evenHBand="0" w:firstRowFirstColumn="0" w:firstRowLastColumn="0" w:lastRowFirstColumn="0" w:lastRowLastColumn="0"/>
             </w:pPr>
+            <w:proofErr w:type="spellStart"/>
             <w:r>
               <w:t>Distrelec</w:t>
             </w:r>
+            <w:proofErr w:type="spellEnd"/>
           </w:p>
         </w:tc>
       </w:tr>
@@ -5215,9 +5453,11 @@
             <w:pPr>
               <w:cnfStyle w:val="000000010000" w:firstRow="0" w:lastRow="0" w:firstColumn="0" w:lastColumn="0" w:oddVBand="0" w:evenVBand="0" w:oddHBand="0" w:evenHBand="1" w:firstRowFirstColumn="0" w:firstRowLastColumn="0" w:lastRowFirstColumn="0" w:lastRowLastColumn="0"/>
             </w:pPr>
+            <w:proofErr w:type="spellStart"/>
             <w:r>
               <w:t>Distrelec</w:t>
             </w:r>
+            <w:proofErr w:type="spellEnd"/>
           </w:p>
         </w:tc>
       </w:tr>
@@ -5276,9 +5516,11 @@
             <w:pPr>
               <w:cnfStyle w:val="000000100000" w:firstRow="0" w:lastRow="0" w:firstColumn="0" w:lastColumn="0" w:oddVBand="0" w:evenVBand="0" w:oddHBand="1" w:evenHBand="0" w:firstRowFirstColumn="0" w:firstRowLastColumn="0" w:lastRowFirstColumn="0" w:lastRowLastColumn="0"/>
             </w:pPr>
+            <w:proofErr w:type="spellStart"/>
             <w:r>
               <w:t>Distrelec</w:t>
             </w:r>
+            <w:proofErr w:type="spellEnd"/>
           </w:p>
         </w:tc>
       </w:tr>
@@ -5337,9 +5579,11 @@
             <w:pPr>
               <w:cnfStyle w:val="000000010000" w:firstRow="0" w:lastRow="0" w:firstColumn="0" w:lastColumn="0" w:oddVBand="0" w:evenVBand="0" w:oddHBand="0" w:evenHBand="1" w:firstRowFirstColumn="0" w:firstRowLastColumn="0" w:lastRowFirstColumn="0" w:lastRowLastColumn="0"/>
             </w:pPr>
+            <w:proofErr w:type="spellStart"/>
             <w:r>
               <w:t>Farnell</w:t>
             </w:r>
+            <w:proofErr w:type="spellEnd"/>
           </w:p>
         </w:tc>
       </w:tr>
@@ -5398,9 +5642,11 @@
             <w:pPr>
               <w:cnfStyle w:val="000000100000" w:firstRow="0" w:lastRow="0" w:firstColumn="0" w:lastColumn="0" w:oddVBand="0" w:evenVBand="0" w:oddHBand="1" w:evenHBand="0" w:firstRowFirstColumn="0" w:firstRowLastColumn="0" w:lastRowFirstColumn="0" w:lastRowLastColumn="0"/>
             </w:pPr>
+            <w:proofErr w:type="spellStart"/>
             <w:r>
               <w:t>Farnell</w:t>
             </w:r>
+            <w:proofErr w:type="spellEnd"/>
           </w:p>
         </w:tc>
       </w:tr>
@@ -5459,9 +5705,11 @@
             <w:pPr>
               <w:cnfStyle w:val="000000010000" w:firstRow="0" w:lastRow="0" w:firstColumn="0" w:lastColumn="0" w:oddVBand="0" w:evenVBand="0" w:oddHBand="0" w:evenHBand="1" w:firstRowFirstColumn="0" w:firstRowLastColumn="0" w:lastRowFirstColumn="0" w:lastRowLastColumn="0"/>
             </w:pPr>
+            <w:proofErr w:type="spellStart"/>
             <w:r>
               <w:t>Farnell</w:t>
             </w:r>
+            <w:proofErr w:type="spellEnd"/>
           </w:p>
         </w:tc>
       </w:tr>
@@ -5520,9 +5768,11 @@
             <w:pPr>
               <w:cnfStyle w:val="000000100000" w:firstRow="0" w:lastRow="0" w:firstColumn="0" w:lastColumn="0" w:oddVBand="0" w:evenVBand="0" w:oddHBand="1" w:evenHBand="0" w:firstRowFirstColumn="0" w:firstRowLastColumn="0" w:lastRowFirstColumn="0" w:lastRowLastColumn="0"/>
             </w:pPr>
+            <w:proofErr w:type="spellStart"/>
             <w:r>
               <w:t>Distrelec</w:t>
             </w:r>
+            <w:proofErr w:type="spellEnd"/>
           </w:p>
         </w:tc>
       </w:tr>
@@ -5581,9 +5831,11 @@
             <w:pPr>
               <w:cnfStyle w:val="000000010000" w:firstRow="0" w:lastRow="0" w:firstColumn="0" w:lastColumn="0" w:oddVBand="0" w:evenVBand="0" w:oddHBand="0" w:evenHBand="1" w:firstRowFirstColumn="0" w:firstRowLastColumn="0" w:lastRowFirstColumn="0" w:lastRowLastColumn="0"/>
             </w:pPr>
+            <w:proofErr w:type="spellStart"/>
             <w:r>
               <w:t>Distrelec</w:t>
             </w:r>
+            <w:proofErr w:type="spellEnd"/>
           </w:p>
         </w:tc>
       </w:tr>
@@ -5642,9 +5894,11 @@
             <w:pPr>
               <w:cnfStyle w:val="000000100000" w:firstRow="0" w:lastRow="0" w:firstColumn="0" w:lastColumn="0" w:oddVBand="0" w:evenVBand="0" w:oddHBand="1" w:evenHBand="0" w:firstRowFirstColumn="0" w:firstRowLastColumn="0" w:lastRowFirstColumn="0" w:lastRowLastColumn="0"/>
             </w:pPr>
+            <w:proofErr w:type="spellStart"/>
             <w:r>
               <w:t>Farnell</w:t>
             </w:r>
+            <w:proofErr w:type="spellEnd"/>
           </w:p>
         </w:tc>
       </w:tr>
@@ -5703,9 +5957,11 @@
             <w:pPr>
               <w:cnfStyle w:val="000000010000" w:firstRow="0" w:lastRow="0" w:firstColumn="0" w:lastColumn="0" w:oddVBand="0" w:evenVBand="0" w:oddHBand="0" w:evenHBand="1" w:firstRowFirstColumn="0" w:firstRowLastColumn="0" w:lastRowFirstColumn="0" w:lastRowLastColumn="0"/>
             </w:pPr>
+            <w:proofErr w:type="spellStart"/>
             <w:r>
               <w:t>Farnell</w:t>
             </w:r>
+            <w:proofErr w:type="spellEnd"/>
           </w:p>
         </w:tc>
       </w:tr>
@@ -5764,9 +6020,11 @@
             <w:pPr>
               <w:cnfStyle w:val="000000100000" w:firstRow="0" w:lastRow="0" w:firstColumn="0" w:lastColumn="0" w:oddVBand="0" w:evenVBand="0" w:oddHBand="1" w:evenHBand="0" w:firstRowFirstColumn="0" w:firstRowLastColumn="0" w:lastRowFirstColumn="0" w:lastRowLastColumn="0"/>
             </w:pPr>
+            <w:proofErr w:type="spellStart"/>
             <w:r>
               <w:t>Distrelec</w:t>
             </w:r>
+            <w:proofErr w:type="spellEnd"/>
           </w:p>
         </w:tc>
       </w:tr>
@@ -5825,9 +6083,11 @@
             <w:pPr>
               <w:cnfStyle w:val="000000010000" w:firstRow="0" w:lastRow="0" w:firstColumn="0" w:lastColumn="0" w:oddVBand="0" w:evenVBand="0" w:oddHBand="0" w:evenHBand="1" w:firstRowFirstColumn="0" w:firstRowLastColumn="0" w:lastRowFirstColumn="0" w:lastRowLastColumn="0"/>
             </w:pPr>
+            <w:proofErr w:type="spellStart"/>
             <w:r>
               <w:t>Distrelec</w:t>
             </w:r>
+            <w:proofErr w:type="spellEnd"/>
           </w:p>
         </w:tc>
       </w:tr>
@@ -5886,9 +6146,11 @@
             <w:pPr>
               <w:cnfStyle w:val="000000100000" w:firstRow="0" w:lastRow="0" w:firstColumn="0" w:lastColumn="0" w:oddVBand="0" w:evenVBand="0" w:oddHBand="1" w:evenHBand="0" w:firstRowFirstColumn="0" w:firstRowLastColumn="0" w:lastRowFirstColumn="0" w:lastRowLastColumn="0"/>
             </w:pPr>
+            <w:proofErr w:type="spellStart"/>
             <w:r>
               <w:t>Distrelec</w:t>
             </w:r>
+            <w:proofErr w:type="spellEnd"/>
           </w:p>
         </w:tc>
       </w:tr>
@@ -5956,12 +6218,14 @@
                 <w:lang w:val="fr-CH"/>
               </w:rPr>
             </w:pPr>
+            <w:proofErr w:type="spellStart"/>
             <w:r>
               <w:rPr>
                 <w:lang w:val="fr-CH"/>
               </w:rPr>
               <w:t>Distrelec</w:t>
             </w:r>
+            <w:proofErr w:type="spellEnd"/>
           </w:p>
         </w:tc>
       </w:tr>
@@ -6029,12 +6293,14 @@
                 <w:lang w:val="fr-CH"/>
               </w:rPr>
             </w:pPr>
+            <w:proofErr w:type="spellStart"/>
             <w:r>
               <w:rPr>
                 <w:lang w:val="fr-CH"/>
               </w:rPr>
               <w:t>Farnell</w:t>
             </w:r>
+            <w:proofErr w:type="spellEnd"/>
           </w:p>
         </w:tc>
       </w:tr>
@@ -6087,8 +6353,30 @@
               <w:rPr>
                 <w:lang w:val="fr-CH"/>
               </w:rPr>
-              <w:t>ICSP-Programmierschnittstelle, 5-Pin Stiftleiste</w:t>
-            </w:r>
+              <w:t>ICSP-</w:t>
+            </w:r>
+            <w:proofErr w:type="spellStart"/>
+            <w:r>
+              <w:rPr>
+                <w:lang w:val="fr-CH"/>
+              </w:rPr>
+              <w:t>Programmierschnittstelle</w:t>
+            </w:r>
+            <w:proofErr w:type="spellEnd"/>
+            <w:r>
+              <w:rPr>
+                <w:lang w:val="fr-CH"/>
+              </w:rPr>
+              <w:t xml:space="preserve">, 5-Pin </w:t>
+            </w:r>
+            <w:proofErr w:type="spellStart"/>
+            <w:r>
+              <w:rPr>
+                <w:lang w:val="fr-CH"/>
+              </w:rPr>
+              <w:t>Stiftleiste</w:t>
+            </w:r>
+            <w:proofErr w:type="spellEnd"/>
           </w:p>
         </w:tc>
         <w:tc>
@@ -6102,12 +6390,14 @@
                 <w:lang w:val="fr-CH"/>
               </w:rPr>
             </w:pPr>
+            <w:proofErr w:type="spellStart"/>
             <w:r>
               <w:rPr>
                 <w:lang w:val="fr-CH"/>
               </w:rPr>
               <w:t>Distrelec</w:t>
             </w:r>
+            <w:proofErr w:type="spellEnd"/>
           </w:p>
         </w:tc>
       </w:tr>
@@ -6169,12 +6459,14 @@
                 <w:lang w:val="fr-CH"/>
               </w:rPr>
             </w:pPr>
+            <w:proofErr w:type="spellStart"/>
             <w:r>
               <w:rPr>
                 <w:lang w:val="fr-CH"/>
               </w:rPr>
               <w:t>Distrelec</w:t>
             </w:r>
+            <w:proofErr w:type="spellEnd"/>
           </w:p>
         </w:tc>
       </w:tr>
@@ -6236,7 +6528,7 @@
                     </pic:cNvPicPr>
                   </pic:nvPicPr>
                   <pic:blipFill rotWithShape="1">
-                    <a:blip r:embed="rId25" cstate="print">
+                    <a:blip r:embed="rId23" cstate="print">
                       <a:extLst>
                         <a:ext uri="{28A0092B-C50C-407E-A947-70E740481C1C}">
                           <a14:useLocalDpi xmlns:a14="http://schemas.microsoft.com/office/drawing/2010/main" val="0"/>
@@ -6415,9 +6707,11 @@
             <w:pPr>
               <w:cnfStyle w:val="000000100000" w:firstRow="0" w:lastRow="0" w:firstColumn="0" w:lastColumn="0" w:oddVBand="0" w:evenVBand="0" w:oddHBand="1" w:evenHBand="0" w:firstRowFirstColumn="0" w:firstRowLastColumn="0" w:lastRowFirstColumn="0" w:lastRowLastColumn="0"/>
             </w:pPr>
+            <w:proofErr w:type="spellStart"/>
             <w:r>
               <w:t>Farnell</w:t>
             </w:r>
+            <w:proofErr w:type="spellEnd"/>
           </w:p>
         </w:tc>
       </w:tr>
@@ -6479,12 +6773,14 @@
                 <w:lang w:val="fr-CH"/>
               </w:rPr>
             </w:pPr>
+            <w:proofErr w:type="spellStart"/>
             <w:r>
               <w:rPr>
                 <w:lang w:val="fr-CH"/>
               </w:rPr>
               <w:t>Distrelec</w:t>
             </w:r>
+            <w:proofErr w:type="spellEnd"/>
           </w:p>
         </w:tc>
       </w:tr>
@@ -6497,12 +6793,12 @@
       <w:r>
         <w:br w:type="page"/>
       </w:r>
-      <w:bookmarkStart w:id="16" w:name="_Toc528075879"/>
+      <w:bookmarkStart w:id="21" w:name="_Toc528075879"/>
       <w:r>
         <w:lastRenderedPageBreak/>
         <w:t>Bedienungsanleitung</w:t>
       </w:r>
-      <w:bookmarkEnd w:id="16"/>
+      <w:bookmarkEnd w:id="21"/>
     </w:p>
     <w:p>
       <w:pPr>
@@ -6541,7 +6837,15 @@
     </w:p>
     <w:p>
       <w:r>
-        <w:t xml:space="preserve">Um eine Farbe zu wechseln muss zuerst der Taster kurz gedrückt werden. Anschliessend blinkt die 1. LED in den Farben Rot, Grün und Blau. Bei jeder Farbe kann mit einem kurzen Tastendruck entschieden werden ob die Farbe leuchten soll oder nicht (Farbmischung ist möglich). </w:t>
+        <w:t xml:space="preserve">Um eine Farbe zu wechseln muss zuerst der Taster kurz gedrückt werden. Anschliessend blinkt die 1. LED in den Farben Rot, Grün und Blau. Bei jeder Farbe kann mit einem kurzen Tastendruck entschieden </w:t>
+      </w:r>
+      <w:proofErr w:type="gramStart"/>
+      <w:r>
+        <w:t>werden</w:t>
+      </w:r>
+      <w:proofErr w:type="gramEnd"/>
+      <w:r>
+        <w:t xml:space="preserve"> ob die Farbe leuchten soll oder nicht (Farbmischung ist möglich). </w:t>
       </w:r>
       <w:r>
         <w:t>Standartmässig leuchten die LEDs in Grün.</w:t>
@@ -6758,11 +7062,11 @@
                     </pic:cNvPicPr>
                   </pic:nvPicPr>
                   <pic:blipFill rotWithShape="1">
-                    <a:blip r:embed="rId26">
+                    <a:blip r:embed="rId24">
                       <a:extLst>
                         <a:ext uri="{BEBA8EAE-BF5A-486C-A8C5-ECC9F3942E4B}">
                           <a14:imgProps xmlns:a14="http://schemas.microsoft.com/office/drawing/2010/main">
-                            <a14:imgLayer r:embed="rId27">
+                            <a14:imgLayer r:embed="rId25">
                               <a14:imgEffect>
                                 <a14:backgroundRemoval t="9428" b="89899" l="3838" r="93531"/>
                               </a14:imgEffect>
@@ -6801,7 +7105,7 @@
           <w:numId w:val="0"/>
         </w:numPr>
       </w:pPr>
-      <w:bookmarkStart w:id="17" w:name="_Toc528075880"/>
+      <w:bookmarkStart w:id="22" w:name="_Toc528075880"/>
       <w:r>
         <w:rPr>
           <w:noProof/>
@@ -6975,7 +7279,7 @@
           </mc:Fallback>
         </mc:AlternateContent>
       </w:r>
-      <w:bookmarkEnd w:id="17"/>
+      <w:bookmarkEnd w:id="22"/>
       <w:r>
         <w:br w:type="page"/>
       </w:r>
@@ -6984,12 +7288,12 @@
       <w:pPr>
         <w:pStyle w:val="Anhang2"/>
       </w:pPr>
-      <w:bookmarkStart w:id="18" w:name="_Toc528075881"/>
+      <w:bookmarkStart w:id="23" w:name="_Toc528075881"/>
       <w:r>
         <w:lastRenderedPageBreak/>
         <w:t>Zustandsdiagramm Hauptsoftware</w:t>
       </w:r>
-      <w:bookmarkEnd w:id="18"/>
+      <w:bookmarkEnd w:id="23"/>
     </w:p>
     <w:p>
       <w:pPr>
@@ -7029,7 +7333,7 @@
                     <pic:cNvPicPr/>
                   </pic:nvPicPr>
                   <pic:blipFill>
-                    <a:blip r:embed="rId28">
+                    <a:blip r:embed="rId26">
                       <a:extLst>
                         <a:ext uri="{28A0092B-C50C-407E-A947-70E740481C1C}">
                           <a14:useLocalDpi xmlns:a14="http://schemas.microsoft.com/office/drawing/2010/main" val="0"/>
@@ -7069,12 +7373,12 @@
       <w:pPr>
         <w:pStyle w:val="Anhang2"/>
       </w:pPr>
-      <w:bookmarkStart w:id="19" w:name="_Toc528075882"/>
+      <w:bookmarkStart w:id="24" w:name="_Toc528075882"/>
       <w:r>
         <w:lastRenderedPageBreak/>
         <w:t>Zeitplan</w:t>
       </w:r>
-      <w:bookmarkEnd w:id="19"/>
+      <w:bookmarkEnd w:id="24"/>
     </w:p>
     <w:p>
       <w:pPr>
@@ -7113,7 +7417,7 @@
                     <pic:cNvPicPr/>
                   </pic:nvPicPr>
                   <pic:blipFill>
-                    <a:blip r:embed="rId29" cstate="print">
+                    <a:blip r:embed="rId27" cstate="print">
                       <a:extLst>
                         <a:ext uri="{28A0092B-C50C-407E-A947-70E740481C1C}">
                           <a14:useLocalDpi xmlns:a14="http://schemas.microsoft.com/office/drawing/2010/main" val="0"/>
@@ -7191,7 +7495,7 @@
                     <pic:cNvPicPr/>
                   </pic:nvPicPr>
                   <pic:blipFill>
-                    <a:blip r:embed="rId30" cstate="print">
+                    <a:blip r:embed="rId28" cstate="print">
                       <a:extLst>
                         <a:ext uri="{28A0092B-C50C-407E-A947-70E740481C1C}">
                           <a14:useLocalDpi xmlns:a14="http://schemas.microsoft.com/office/drawing/2010/main" val="0"/>
@@ -7265,7 +7569,7 @@
                     <pic:cNvPicPr/>
                   </pic:nvPicPr>
                   <pic:blipFill rotWithShape="1">
-                    <a:blip r:embed="rId31" cstate="print">
+                    <a:blip r:embed="rId29" cstate="print">
                       <a:extLst>
                         <a:ext uri="{28A0092B-C50C-407E-A947-70E740481C1C}">
                           <a14:useLocalDpi xmlns:a14="http://schemas.microsoft.com/office/drawing/2010/main" val="0"/>
@@ -7310,7 +7614,7 @@
     </w:p>
     <w:p/>
     <w:sectPr>
-      <w:footerReference w:type="default" r:id="rId32"/>
+      <w:footerReference w:type="default" r:id="rId30"/>
       <w:pgSz w:w="11906" w:h="16838" w:code="9"/>
       <w:pgMar w:top="1134" w:right="1134" w:bottom="1134" w:left="1134" w:header="709" w:footer="454" w:gutter="0"/>
       <w:pgNumType w:start="0"/>
@@ -7356,6 +7660,7 @@
         <w:docPartUnique/>
       </w:docPartObj>
     </w:sdtPr>
+    <w:sdtEndPr/>
     <w:sdtContent>
       <w:p>
         <w:pPr>
@@ -7469,14 +7774,25 @@
             <w:dataBinding w:prefixMappings="xmlns:ns0='http://purl.org/dc/elements/1.1/' xmlns:ns1='http://schemas.openxmlformats.org/package/2006/metadata/core-properties' " w:xpath="/ns1:coreProperties[1]/ns0:title[1]" w:storeItemID="{6C3C8BC8-F283-45AE-878A-BAB7291924A1}"/>
             <w:text/>
           </w:sdtPr>
+          <w:sdtEndPr/>
           <w:sdtContent>
+            <w:proofErr w:type="spellStart"/>
             <w:r>
               <w:rPr>
                 <w:color w:val="565656"/>
                 <w:sz w:val="16"/>
                 <w:szCs w:val="16"/>
               </w:rPr>
-              <w:t>Fidget Spinner</w:t>
+              <w:t>Fidget</w:t>
+            </w:r>
+            <w:proofErr w:type="spellEnd"/>
+            <w:r>
+              <w:rPr>
+                <w:color w:val="565656"/>
+                <w:sz w:val="16"/>
+                <w:szCs w:val="16"/>
+              </w:rPr>
+              <w:t xml:space="preserve"> Spinner</w:t>
             </w:r>
           </w:sdtContent>
         </w:sdt>
@@ -7499,6 +7815,7 @@
               <w:docPartUnique/>
             </w:docPartObj>
           </w:sdtPr>
+          <w:sdtEndPr/>
           <w:sdtContent>
             <w:r>
               <w:rPr>

</xml_diff>

<commit_message>
add py Software doc
</commit_message>
<xml_diff>
--- a/Documentation/Dokumentation.docx
+++ b/Documentation/Dokumentation.docx
@@ -4035,13 +4035,7 @@
         </w:drawing>
       </w:r>
       <w:r>
-        <w:t xml:space="preserve">Um den Mikrocontroller zu Programmieren </w:t>
-      </w:r>
-      <w:r>
-        <w:t xml:space="preserve">oder zu Debuggen </w:t>
-      </w:r>
-      <w:r>
-        <w:t xml:space="preserve">steht die SWD Schnittstelle zur Verfügung. </w:t>
+        <w:t xml:space="preserve">Um den Mikrocontroller zu Programmieren oder zu Debuggen steht die SWD Schnittstelle zur Verfügung. </w:t>
       </w:r>
     </w:p>
     <w:p>
@@ -4059,13 +4053,7 @@
       </w:r>
       <w:proofErr w:type="spellEnd"/>
       <w:r>
-        <w:t>-Beschaltung</w:t>
-      </w:r>
-      <w:r>
-        <w:t xml:space="preserve"> (R1/C3)</w:t>
-      </w:r>
-      <w:r>
-        <w:t>, welcher auf VCC verbunden sein muss.</w:t>
+        <w:t>-Beschaltung (R1/C3), welcher auf VCC verbunden sein muss.</w:t>
       </w:r>
     </w:p>
     <w:p>
@@ -4221,7 +4209,7 @@
       <w:pPr>
         <w:pStyle w:val="berschrift3"/>
       </w:pPr>
-      <w:bookmarkStart w:id="9" w:name="_Toc56254490"/>
+      <w:bookmarkStart w:id="9" w:name="_Toc528075831"/>
       <w:r>
         <w:t>Hauptsoftware</w:t>
       </w:r>
@@ -4231,6 +4219,250 @@
       <w:pPr>
         <w:spacing w:after="160" w:line="259" w:lineRule="auto"/>
       </w:pPr>
+      <w:r>
+        <w:t xml:space="preserve">Die Hauptsoftware läuft auf dem Computer und ist in Python geschrieben. Wir haben eigene </w:t>
+      </w:r>
+      <w:proofErr w:type="spellStart"/>
+      <w:r>
+        <w:t>Librarys</w:t>
+      </w:r>
+      <w:proofErr w:type="spellEnd"/>
+      <w:r>
+        <w:t xml:space="preserve"> geschrieben, um die einzelnen Aspekte aufzuteilen, haben aber dazu verschiedene offizielle </w:t>
+      </w:r>
+      <w:proofErr w:type="spellStart"/>
+      <w:r>
+        <w:t>Librarys</w:t>
+      </w:r>
+      <w:proofErr w:type="spellEnd"/>
+      <w:r>
+        <w:t xml:space="preserve"> eingebunden, </w:t>
+      </w:r>
+      <w:proofErr w:type="gramStart"/>
+      <w:r>
+        <w:t>die verschiedene Prozesse</w:t>
+      </w:r>
+      <w:proofErr w:type="gramEnd"/>
+      <w:r>
+        <w:t xml:space="preserve"> vereinfachen, wie zum Beispiel die seriell Kommunikation oder das Abspeichern der Daten. Der grösste Teil des Codes in Python befasst sich mit allen Prozessen, welche im Hintergrund ablaufen. Das beinhaltet grösstenteils alle Aspekte, welche dazu dienen die gewünschten Funktionen bei einem Tastendruck auszulösen. Grundsätzlich sind alle unsere </w:t>
+      </w:r>
+      <w:proofErr w:type="spellStart"/>
+      <w:r>
+        <w:t>Librarys</w:t>
+      </w:r>
+      <w:proofErr w:type="spellEnd"/>
+      <w:r>
+        <w:t xml:space="preserve"> mit Ausnahme vom Hauptprogramm, Objekt orientiert geschrieben.</w:t>
+      </w:r>
+    </w:p>
+    <w:p/>
+    <w:p>
+      <w:pPr>
+        <w:pStyle w:val="berschrift4"/>
+      </w:pPr>
+      <w:r>
+        <w:t>GUI</w:t>
+      </w:r>
+    </w:p>
+    <w:p>
+      <w:r>
+        <w:t xml:space="preserve">Das GUI (General User Interface) besteht momentan aus einer Konsole, bei der man mit multiple </w:t>
+      </w:r>
+      <w:proofErr w:type="spellStart"/>
+      <w:r>
+        <w:t>choice</w:t>
+      </w:r>
+      <w:proofErr w:type="spellEnd"/>
+      <w:r>
+        <w:t xml:space="preserve"> Fragen auswählen kann, was man ändern möchte. Das heisst es stehen Fragen und man kann dann mit vordefinierten Antworten auswählen welche Funktion bei welchem Taster ausgeführt wird. In Zukunft ist geplant ein eigenes GUI zu kreieren welches sehr viel übersichtlicher und auch intuitiver aussieht. Dies war aber im Moment aufgrund des Zeitdruckes nicht möglich.</w:t>
+      </w:r>
+    </w:p>
+    <w:p/>
+    <w:p>
+      <w:pPr>
+        <w:pStyle w:val="berschrift4"/>
+      </w:pPr>
+      <w:r>
+        <w:t>Serielle Schnittstelle</w:t>
+      </w:r>
+    </w:p>
+    <w:p>
+      <w:r>
+        <w:t>Damit erkenn werden kann, wann ein Taster gedrückt wurde, wird bei einem Tastendruck auf dem Board ein individueller String geschickt. Dieser besteht aus einem kleinen s (für Switch) und der jeweiligen Nummer des gedrückten Tasters. Die möglichen Kombinationen auf unserem Board sind daher s1 – s12.</w:t>
+      </w:r>
+    </w:p>
+    <w:p>
+      <w:r>
+        <w:t>Auf dem Computer wird mit dem laufenden Python Skript in einer unendlichen Schlaufe der serielle Buffer ausgelesen und nach einem gültigen Format String gesucht, welcher einem unserer Taster entspricht. Wir haben dazu eine Virtual COM Port Library geschrieben. Diese durchsucht alle verfügbaren COM Ports auf dem PC nach unserem Hot-Board und versucht sich damit zu verbinden. Wenn dies erfolgreich ist, ist die Verbindung stabil und das Hot-Board sollte funktionieren. Wenn kein gültiges Board verbunden wurde, oder die Verbindung nicht erfolgreich war, wird ein Fehler ausgegeben.</w:t>
+      </w:r>
+    </w:p>
+    <w:p/>
+    <w:p>
+      <w:pPr>
+        <w:pStyle w:val="berschrift4"/>
+      </w:pPr>
+      <w:r>
+        <w:t>XML</w:t>
+      </w:r>
+    </w:p>
+    <w:p>
+      <w:r>
+        <w:t>Die Informationen zu den einzelnen Switches auf dem Hot-Board, wie Funktion und Information für die Ausführung werden in einem XML File namens «</w:t>
+      </w:r>
+      <w:proofErr w:type="spellStart"/>
+      <w:r>
+        <w:t>settings</w:t>
+      </w:r>
+      <w:proofErr w:type="spellEnd"/>
+      <w:r>
+        <w:t xml:space="preserve">» gespeichert. Um all dies zusammenzufassen haben wir eine weitere Library geschrieben. Alle Funktionen, welche etwas mit den abgespeicherten Daten sowie der Ausführung der einzelnen Funktionen zu tun haben sind in dieser Library zusammengefasst. Sofern sich keine gültige Datei in diesem Pfad befindet, die den Namen </w:t>
+      </w:r>
+      <w:proofErr w:type="spellStart"/>
+      <w:r>
+        <w:t>settings</w:t>
+      </w:r>
+      <w:proofErr w:type="spellEnd"/>
+      <w:r>
+        <w:t xml:space="preserve"> hat, wird eine neue erstellt und mit den nötigen Daten gefüllt. Der Datenstamm sieht wie folgt aus:</w:t>
+      </w:r>
+    </w:p>
+    <w:p>
+      <w:pPr>
+        <w:pStyle w:val="Listenabsatz"/>
+        <w:numPr>
+          <w:ilvl w:val="0"/>
+          <w:numId w:val="43"/>
+        </w:numPr>
+        <w:ind w:left="1134"/>
+        <w:jc w:val="both"/>
+      </w:pPr>
+      <w:r>
+        <w:t>Root</w:t>
+      </w:r>
+    </w:p>
+    <w:p>
+      <w:pPr>
+        <w:pStyle w:val="Listenabsatz"/>
+        <w:numPr>
+          <w:ilvl w:val="1"/>
+          <w:numId w:val="43"/>
+        </w:numPr>
+        <w:ind w:left="1418"/>
+        <w:jc w:val="both"/>
+      </w:pPr>
+      <w:r>
+        <w:t>User</w:t>
+      </w:r>
+    </w:p>
+    <w:p>
+      <w:pPr>
+        <w:pStyle w:val="Listenabsatz"/>
+        <w:numPr>
+          <w:ilvl w:val="2"/>
+          <w:numId w:val="43"/>
+        </w:numPr>
+        <w:ind w:left="1701"/>
+        <w:jc w:val="both"/>
+      </w:pPr>
+      <w:r>
+        <w:t>Switch 0</w:t>
+      </w:r>
+    </w:p>
+    <w:p>
+      <w:pPr>
+        <w:pStyle w:val="Listenabsatz"/>
+        <w:numPr>
+          <w:ilvl w:val="2"/>
+          <w:numId w:val="43"/>
+        </w:numPr>
+        <w:ind w:left="1701"/>
+        <w:jc w:val="both"/>
+      </w:pPr>
+      <w:r>
+        <w:t>Switch ...</w:t>
+      </w:r>
+    </w:p>
+    <w:p>
+      <w:pPr>
+        <w:pStyle w:val="Listenabsatz"/>
+        <w:numPr>
+          <w:ilvl w:val="2"/>
+          <w:numId w:val="43"/>
+        </w:numPr>
+        <w:ind w:left="1701"/>
+        <w:jc w:val="both"/>
+      </w:pPr>
+      <w:r>
+        <w:t>Switch 11</w:t>
+      </w:r>
+      <w:r>
+        <w:br w:type="page"/>
+      </w:r>
+    </w:p>
+    <w:p>
+      <w:pPr>
+        <w:spacing w:after="160" w:line="259" w:lineRule="auto"/>
+      </w:pPr>
+      <w:r>
+        <w:lastRenderedPageBreak/>
+        <w:t xml:space="preserve">Jeder Switch hat 3 Attribute: </w:t>
+      </w:r>
+      <w:proofErr w:type="spellStart"/>
+      <w:r>
+        <w:t>name</w:t>
+      </w:r>
+      <w:proofErr w:type="spellEnd"/>
+      <w:r>
+        <w:t xml:space="preserve">, </w:t>
+      </w:r>
+      <w:proofErr w:type="spellStart"/>
+      <w:r>
+        <w:t>function</w:t>
+      </w:r>
+      <w:proofErr w:type="spellEnd"/>
+      <w:r>
+        <w:t xml:space="preserve"> und </w:t>
+      </w:r>
+      <w:proofErr w:type="spellStart"/>
+      <w:r>
+        <w:t>additional_information</w:t>
+      </w:r>
+      <w:proofErr w:type="spellEnd"/>
+      <w:r>
+        <w:t xml:space="preserve">. Der Name ist dabei die gleiche Bezeichnung, welche vom Hot-Board über USB gesendet wird, also s0 – s11. </w:t>
+      </w:r>
+      <w:proofErr w:type="spellStart"/>
+      <w:r>
+        <w:t>Function</w:t>
+      </w:r>
+      <w:proofErr w:type="spellEnd"/>
+      <w:r>
+        <w:t xml:space="preserve"> beinhaltet, wie der Name bereits sagt, die Funktion des Tasters welche ausgeführt werden soll, sofern überhaupt eine hinterlegt ist. Und </w:t>
+      </w:r>
+      <w:proofErr w:type="spellStart"/>
+      <w:r>
+        <w:t>additional_information</w:t>
+      </w:r>
+      <w:proofErr w:type="spellEnd"/>
+      <w:r>
+        <w:t xml:space="preserve"> beinhaltet die benötigten Informationen, um die Funktion auszuführen. Bei der Funktion «Datei ausführen» wäre dies zum Beispiel der Pfad zur Datei und bei einem </w:t>
+      </w:r>
+      <w:proofErr w:type="spellStart"/>
+      <w:r>
+        <w:t>Shortuct</w:t>
+      </w:r>
+      <w:proofErr w:type="spellEnd"/>
+      <w:r>
+        <w:t xml:space="preserve">, die </w:t>
+      </w:r>
+      <w:proofErr w:type="gramStart"/>
+      <w:r>
+        <w:t>Tasten</w:t>
+      </w:r>
+      <w:proofErr w:type="gramEnd"/>
+      <w:r>
+        <w:t xml:space="preserve"> welche gedrückt werden sollen. </w:t>
+      </w:r>
       <w:r>
         <w:br w:type="page"/>
       </w:r>
@@ -9702,6 +9934,119 @@
     <w:numStyleLink w:val="Bbc"/>
   </w:abstractNum>
   <w:abstractNum w:abstractNumId="41" w15:restartNumberingAfterBreak="0">
+    <w:nsid w:val="73D049B6"/>
+    <w:multiLevelType w:val="hybridMultilevel"/>
+    <w:tmpl w:val="44865C7C"/>
+    <w:lvl w:ilvl="0" w:tplc="08070001">
+      <w:start w:val="1"/>
+      <w:numFmt w:val="bullet"/>
+      <w:lvlText w:val=""/>
+      <w:lvlJc w:val="left"/>
+      <w:pPr>
+        <w:ind w:left="3600" w:hanging="360"/>
+      </w:pPr>
+      <w:rPr>
+        <w:rFonts w:ascii="Symbol" w:hAnsi="Symbol" w:hint="default"/>
+      </w:rPr>
+    </w:lvl>
+    <w:lvl w:ilvl="1" w:tplc="08070003">
+      <w:start w:val="1"/>
+      <w:numFmt w:val="bullet"/>
+      <w:lvlText w:val="o"/>
+      <w:lvlJc w:val="left"/>
+      <w:pPr>
+        <w:ind w:left="4320" w:hanging="360"/>
+      </w:pPr>
+      <w:rPr>
+        <w:rFonts w:ascii="Courier New" w:hAnsi="Courier New" w:cs="Courier New" w:hint="default"/>
+      </w:rPr>
+    </w:lvl>
+    <w:lvl w:ilvl="2" w:tplc="08070005">
+      <w:start w:val="1"/>
+      <w:numFmt w:val="bullet"/>
+      <w:lvlText w:val=""/>
+      <w:lvlJc w:val="left"/>
+      <w:pPr>
+        <w:ind w:left="5040" w:hanging="360"/>
+      </w:pPr>
+      <w:rPr>
+        <w:rFonts w:ascii="Wingdings" w:hAnsi="Wingdings" w:hint="default"/>
+      </w:rPr>
+    </w:lvl>
+    <w:lvl w:ilvl="3" w:tplc="08070001" w:tentative="1">
+      <w:start w:val="1"/>
+      <w:numFmt w:val="bullet"/>
+      <w:lvlText w:val=""/>
+      <w:lvlJc w:val="left"/>
+      <w:pPr>
+        <w:ind w:left="5760" w:hanging="360"/>
+      </w:pPr>
+      <w:rPr>
+        <w:rFonts w:ascii="Symbol" w:hAnsi="Symbol" w:hint="default"/>
+      </w:rPr>
+    </w:lvl>
+    <w:lvl w:ilvl="4" w:tplc="08070003" w:tentative="1">
+      <w:start w:val="1"/>
+      <w:numFmt w:val="bullet"/>
+      <w:lvlText w:val="o"/>
+      <w:lvlJc w:val="left"/>
+      <w:pPr>
+        <w:ind w:left="6480" w:hanging="360"/>
+      </w:pPr>
+      <w:rPr>
+        <w:rFonts w:ascii="Courier New" w:hAnsi="Courier New" w:cs="Courier New" w:hint="default"/>
+      </w:rPr>
+    </w:lvl>
+    <w:lvl w:ilvl="5" w:tplc="08070005" w:tentative="1">
+      <w:start w:val="1"/>
+      <w:numFmt w:val="bullet"/>
+      <w:lvlText w:val=""/>
+      <w:lvlJc w:val="left"/>
+      <w:pPr>
+        <w:ind w:left="7200" w:hanging="360"/>
+      </w:pPr>
+      <w:rPr>
+        <w:rFonts w:ascii="Wingdings" w:hAnsi="Wingdings" w:hint="default"/>
+      </w:rPr>
+    </w:lvl>
+    <w:lvl w:ilvl="6" w:tplc="08070001" w:tentative="1">
+      <w:start w:val="1"/>
+      <w:numFmt w:val="bullet"/>
+      <w:lvlText w:val=""/>
+      <w:lvlJc w:val="left"/>
+      <w:pPr>
+        <w:ind w:left="7920" w:hanging="360"/>
+      </w:pPr>
+      <w:rPr>
+        <w:rFonts w:ascii="Symbol" w:hAnsi="Symbol" w:hint="default"/>
+      </w:rPr>
+    </w:lvl>
+    <w:lvl w:ilvl="7" w:tplc="08070003" w:tentative="1">
+      <w:start w:val="1"/>
+      <w:numFmt w:val="bullet"/>
+      <w:lvlText w:val="o"/>
+      <w:lvlJc w:val="left"/>
+      <w:pPr>
+        <w:ind w:left="8640" w:hanging="360"/>
+      </w:pPr>
+      <w:rPr>
+        <w:rFonts w:ascii="Courier New" w:hAnsi="Courier New" w:cs="Courier New" w:hint="default"/>
+      </w:rPr>
+    </w:lvl>
+    <w:lvl w:ilvl="8" w:tplc="08070005" w:tentative="1">
+      <w:start w:val="1"/>
+      <w:numFmt w:val="bullet"/>
+      <w:lvlText w:val=""/>
+      <w:lvlJc w:val="left"/>
+      <w:pPr>
+        <w:ind w:left="9360" w:hanging="360"/>
+      </w:pPr>
+      <w:rPr>
+        <w:rFonts w:ascii="Wingdings" w:hAnsi="Wingdings" w:hint="default"/>
+      </w:rPr>
+    </w:lvl>
+  </w:abstractNum>
+  <w:abstractNum w:abstractNumId="42" w15:restartNumberingAfterBreak="0">
     <w:nsid w:val="79656019"/>
     <w:multiLevelType w:val="multilevel"/>
     <w:tmpl w:val="3EEEB7DC"/>
@@ -9828,7 +10173,7 @@
     <w:abstractNumId w:val="40"/>
   </w:num>
   <w:num w:numId="36">
-    <w:abstractNumId w:val="41"/>
+    <w:abstractNumId w:val="42"/>
   </w:num>
   <w:num w:numId="37">
     <w:abstractNumId w:val="23"/>
@@ -9847,6 +10192,9 @@
   </w:num>
   <w:num w:numId="42">
     <w:abstractNumId w:val="37"/>
+  </w:num>
+  <w:num w:numId="43">
+    <w:abstractNumId w:val="41"/>
   </w:num>
   <w:numIdMacAtCleanup w:val="9"/>
 </w:numbering>
@@ -10607,7 +10955,6 @@
     <w:name w:val="List Paragraph"/>
     <w:basedOn w:val="Standard"/>
     <w:uiPriority w:val="34"/>
-    <w:semiHidden/>
     <w:locked/>
     <w:rsid w:val="008573F0"/>
     <w:pPr>

</xml_diff>

<commit_message>
added more text todo: Anhang, Fazit, Einleitung
</commit_message>
<xml_diff>
--- a/Documentation/Dokumentation.docx
+++ b/Documentation/Dokumentation.docx
@@ -1509,7 +1509,7 @@
           <w:r>
             <w:fldChar w:fldCharType="separate"/>
           </w:r>
-          <w:hyperlink w:anchor="_Toc56254481" w:history="1">
+          <w:hyperlink w:anchor="_Toc58149066" w:history="1">
             <w:r>
               <w:rPr>
                 <w:rStyle w:val="Hyperlink"/>
@@ -1546,7 +1546,7 @@
               <w:rPr>
                 <w:webHidden/>
               </w:rPr>
-              <w:instrText xml:space="preserve"> PAGEREF _Toc56254481 \h </w:instrText>
+              <w:instrText xml:space="preserve"> PAGEREF _Toc58149066 \h </w:instrText>
             </w:r>
             <w:r>
               <w:rPr>
@@ -1563,7 +1563,7 @@
               <w:rPr>
                 <w:webHidden/>
               </w:rPr>
-              <w:t>1</w:t>
+              <w:t>3</w:t>
             </w:r>
             <w:r>
               <w:rPr>
@@ -1582,7 +1582,7 @@
               <w:lang w:eastAsia="de-CH"/>
             </w:rPr>
           </w:pPr>
-          <w:hyperlink w:anchor="_Toc56254482" w:history="1">
+          <w:hyperlink w:anchor="_Toc58149067" w:history="1">
             <w:r>
               <w:rPr>
                 <w:rStyle w:val="Hyperlink"/>
@@ -1619,7 +1619,7 @@
               <w:rPr>
                 <w:webHidden/>
               </w:rPr>
-              <w:instrText xml:space="preserve"> PAGEREF _Toc56254482 \h </w:instrText>
+              <w:instrText xml:space="preserve"> PAGEREF _Toc58149067 \h </w:instrText>
             </w:r>
             <w:r>
               <w:rPr>
@@ -1636,7 +1636,7 @@
               <w:rPr>
                 <w:webHidden/>
               </w:rPr>
-              <w:t>2</w:t>
+              <w:t>4</w:t>
             </w:r>
             <w:r>
               <w:rPr>
@@ -1654,7 +1654,7 @@
               <w:lang w:eastAsia="de-CH"/>
             </w:rPr>
           </w:pPr>
-          <w:hyperlink w:anchor="_Toc56254483" w:history="1">
+          <w:hyperlink w:anchor="_Toc58149068" w:history="1">
             <w:r>
               <w:rPr>
                 <w:rStyle w:val="Hyperlink"/>
@@ -1690,7 +1690,7 @@
               <w:rPr>
                 <w:webHidden/>
               </w:rPr>
-              <w:instrText xml:space="preserve"> PAGEREF _Toc56254483 \h </w:instrText>
+              <w:instrText xml:space="preserve"> PAGEREF _Toc58149068 \h </w:instrText>
             </w:r>
             <w:r>
               <w:rPr>
@@ -1707,7 +1707,7 @@
               <w:rPr>
                 <w:webHidden/>
               </w:rPr>
-              <w:t>2</w:t>
+              <w:t>4</w:t>
             </w:r>
             <w:r>
               <w:rPr>
@@ -1725,7 +1725,7 @@
               <w:lang w:eastAsia="de-CH"/>
             </w:rPr>
           </w:pPr>
-          <w:hyperlink w:anchor="_Toc56254484" w:history="1">
+          <w:hyperlink w:anchor="_Toc58149069" w:history="1">
             <w:r>
               <w:rPr>
                 <w:rStyle w:val="Hyperlink"/>
@@ -1761,7 +1761,7 @@
               <w:rPr>
                 <w:webHidden/>
               </w:rPr>
-              <w:instrText xml:space="preserve"> PAGEREF _Toc56254484 \h </w:instrText>
+              <w:instrText xml:space="preserve"> PAGEREF _Toc58149069 \h </w:instrText>
             </w:r>
             <w:r>
               <w:rPr>
@@ -1778,7 +1778,7 @@
               <w:rPr>
                 <w:webHidden/>
               </w:rPr>
-              <w:t>2</w:t>
+              <w:t>4</w:t>
             </w:r>
             <w:r>
               <w:rPr>
@@ -1797,7 +1797,7 @@
               <w:lang w:eastAsia="de-CH"/>
             </w:rPr>
           </w:pPr>
-          <w:hyperlink w:anchor="_Toc56254485" w:history="1">
+          <w:hyperlink w:anchor="_Toc58149070" w:history="1">
             <w:r>
               <w:rPr>
                 <w:rStyle w:val="Hyperlink"/>
@@ -1839,7 +1839,7 @@
                 <w:noProof/>
                 <w:webHidden/>
               </w:rPr>
-              <w:instrText xml:space="preserve"> PAGEREF _Toc56254485 \h </w:instrText>
+              <w:instrText xml:space="preserve"> PAGEREF _Toc58149070 \h </w:instrText>
             </w:r>
             <w:r>
               <w:rPr>
@@ -1859,7 +1859,7 @@
                 <w:noProof/>
                 <w:webHidden/>
               </w:rPr>
-              <w:t>2</w:t>
+              <w:t>4</w:t>
             </w:r>
             <w:r>
               <w:rPr>
@@ -1879,7 +1879,7 @@
               <w:lang w:eastAsia="de-CH"/>
             </w:rPr>
           </w:pPr>
-          <w:hyperlink w:anchor="_Toc56254486" w:history="1">
+          <w:hyperlink w:anchor="_Toc58149071" w:history="1">
             <w:r>
               <w:rPr>
                 <w:rStyle w:val="Hyperlink"/>
@@ -1921,7 +1921,7 @@
                 <w:noProof/>
                 <w:webHidden/>
               </w:rPr>
-              <w:instrText xml:space="preserve"> PAGEREF _Toc56254486 \h </w:instrText>
+              <w:instrText xml:space="preserve"> PAGEREF _Toc58149071 \h </w:instrText>
             </w:r>
             <w:r>
               <w:rPr>
@@ -1941,7 +1941,7 @@
                 <w:noProof/>
                 <w:webHidden/>
               </w:rPr>
-              <w:t>2</w:t>
+              <w:t>4</w:t>
             </w:r>
             <w:r>
               <w:rPr>
@@ -1961,7 +1961,7 @@
               <w:lang w:eastAsia="de-CH"/>
             </w:rPr>
           </w:pPr>
-          <w:hyperlink w:anchor="_Toc56254487" w:history="1">
+          <w:hyperlink w:anchor="_Toc58149072" w:history="1">
             <w:r>
               <w:rPr>
                 <w:rStyle w:val="Hyperlink"/>
@@ -2003,7 +2003,7 @@
                 <w:noProof/>
                 <w:webHidden/>
               </w:rPr>
-              <w:instrText xml:space="preserve"> PAGEREF _Toc56254487 \h </w:instrText>
+              <w:instrText xml:space="preserve"> PAGEREF _Toc58149072 \h </w:instrText>
             </w:r>
             <w:r>
               <w:rPr>
@@ -2023,7 +2023,7 @@
                 <w:noProof/>
                 <w:webHidden/>
               </w:rPr>
-              <w:t>3</w:t>
+              <w:t>5</w:t>
             </w:r>
             <w:r>
               <w:rPr>
@@ -2043,7 +2043,7 @@
               <w:lang w:eastAsia="de-CH"/>
             </w:rPr>
           </w:pPr>
-          <w:hyperlink w:anchor="_Toc56254488" w:history="1">
+          <w:hyperlink w:anchor="_Toc58149073" w:history="1">
             <w:r>
               <w:rPr>
                 <w:rStyle w:val="Hyperlink"/>
@@ -2085,7 +2085,7 @@
                 <w:noProof/>
                 <w:webHidden/>
               </w:rPr>
-              <w:instrText xml:space="preserve"> PAGEREF _Toc56254488 \h </w:instrText>
+              <w:instrText xml:space="preserve"> PAGEREF _Toc58149073 \h </w:instrText>
             </w:r>
             <w:r>
               <w:rPr>
@@ -2105,7 +2105,7 @@
                 <w:noProof/>
                 <w:webHidden/>
               </w:rPr>
-              <w:t>3</w:t>
+              <w:t>5</w:t>
             </w:r>
             <w:r>
               <w:rPr>
@@ -2124,7 +2124,7 @@
               <w:lang w:eastAsia="de-CH"/>
             </w:rPr>
           </w:pPr>
-          <w:hyperlink w:anchor="_Toc56254489" w:history="1">
+          <w:hyperlink w:anchor="_Toc58149074" w:history="1">
             <w:r>
               <w:rPr>
                 <w:rStyle w:val="Hyperlink"/>
@@ -2160,7 +2160,7 @@
               <w:rPr>
                 <w:webHidden/>
               </w:rPr>
-              <w:instrText xml:space="preserve"> PAGEREF _Toc56254489 \h </w:instrText>
+              <w:instrText xml:space="preserve"> PAGEREF _Toc58149074 \h </w:instrText>
             </w:r>
             <w:r>
               <w:rPr>
@@ -2177,7 +2177,7 @@
               <w:rPr>
                 <w:webHidden/>
               </w:rPr>
-              <w:t>5</w:t>
+              <w:t>7</w:t>
             </w:r>
             <w:r>
               <w:rPr>
@@ -2196,7 +2196,7 @@
               <w:lang w:eastAsia="de-CH"/>
             </w:rPr>
           </w:pPr>
-          <w:hyperlink w:anchor="_Toc56254490" w:history="1">
+          <w:hyperlink w:anchor="_Toc58149075" w:history="1">
             <w:r>
               <w:rPr>
                 <w:rStyle w:val="Hyperlink"/>
@@ -2217,7 +2217,7 @@
                 <w:rStyle w:val="Hyperlink"/>
                 <w:noProof/>
               </w:rPr>
-              <w:t>Hauptsoftware</w:t>
+              <w:t>Mikrocontoller</w:t>
             </w:r>
             <w:r>
               <w:rPr>
@@ -2238,7 +2238,7 @@
                 <w:noProof/>
                 <w:webHidden/>
               </w:rPr>
-              <w:instrText xml:space="preserve"> PAGEREF _Toc56254490 \h </w:instrText>
+              <w:instrText xml:space="preserve"> PAGEREF _Toc58149075 \h </w:instrText>
             </w:r>
             <w:r>
               <w:rPr>
@@ -2258,7 +2258,89 @@
                 <w:noProof/>
                 <w:webHidden/>
               </w:rPr>
-              <w:t>5</w:t>
+              <w:t>7</w:t>
+            </w:r>
+            <w:r>
+              <w:rPr>
+                <w:noProof/>
+                <w:webHidden/>
+              </w:rPr>
+              <w:fldChar w:fldCharType="end"/>
+            </w:r>
+          </w:hyperlink>
+        </w:p>
+        <w:p>
+          <w:pPr>
+            <w:pStyle w:val="Verzeichnis3"/>
+            <w:rPr>
+              <w:rFonts w:asciiTheme="minorHAnsi" w:eastAsiaTheme="minorEastAsia" w:hAnsiTheme="minorHAnsi"/>
+              <w:noProof/>
+              <w:lang w:eastAsia="de-CH"/>
+            </w:rPr>
+          </w:pPr>
+          <w:hyperlink w:anchor="_Toc58149076" w:history="1">
+            <w:r>
+              <w:rPr>
+                <w:rStyle w:val="Hyperlink"/>
+                <w:noProof/>
+              </w:rPr>
+              <w:t>2.3.2</w:t>
+            </w:r>
+            <w:r>
+              <w:rPr>
+                <w:rFonts w:asciiTheme="minorHAnsi" w:eastAsiaTheme="minorEastAsia" w:hAnsiTheme="minorHAnsi"/>
+                <w:noProof/>
+                <w:lang w:eastAsia="de-CH"/>
+              </w:rPr>
+              <w:tab/>
+            </w:r>
+            <w:r>
+              <w:rPr>
+                <w:rStyle w:val="Hyperlink"/>
+                <w:noProof/>
+              </w:rPr>
+              <w:t>Python-Skript</w:t>
+            </w:r>
+            <w:r>
+              <w:rPr>
+                <w:noProof/>
+                <w:webHidden/>
+              </w:rPr>
+              <w:tab/>
+            </w:r>
+            <w:r>
+              <w:rPr>
+                <w:noProof/>
+                <w:webHidden/>
+              </w:rPr>
+              <w:fldChar w:fldCharType="begin"/>
+            </w:r>
+            <w:r>
+              <w:rPr>
+                <w:noProof/>
+                <w:webHidden/>
+              </w:rPr>
+              <w:instrText xml:space="preserve"> PAGEREF _Toc58149076 \h </w:instrText>
+            </w:r>
+            <w:r>
+              <w:rPr>
+                <w:noProof/>
+                <w:webHidden/>
+              </w:rPr>
+            </w:r>
+            <w:r>
+              <w:rPr>
+                <w:noProof/>
+                <w:webHidden/>
+              </w:rPr>
+              <w:fldChar w:fldCharType="separate"/>
+            </w:r>
+            <w:r>
+              <w:rPr>
+                <w:noProof/>
+                <w:webHidden/>
+              </w:rPr>
+              <w:t>7</w:t>
             </w:r>
             <w:r>
               <w:rPr>
@@ -2278,7 +2360,7 @@
               <w:lang w:eastAsia="de-CH"/>
             </w:rPr>
           </w:pPr>
-          <w:hyperlink w:anchor="_Toc56254491" w:history="1">
+          <w:hyperlink w:anchor="_Toc58149077" w:history="1">
             <w:r>
               <w:rPr>
                 <w:rStyle w:val="Hyperlink"/>
@@ -2315,7 +2397,7 @@
               <w:rPr>
                 <w:webHidden/>
               </w:rPr>
-              <w:instrText xml:space="preserve"> PAGEREF _Toc56254491 \h </w:instrText>
+              <w:instrText xml:space="preserve"> PAGEREF _Toc58149077 \h </w:instrText>
             </w:r>
             <w:r>
               <w:rPr>
@@ -2332,7 +2414,7 @@
               <w:rPr>
                 <w:webHidden/>
               </w:rPr>
-              <w:t>6</w:t>
+              <w:t>9</w:t>
             </w:r>
             <w:r>
               <w:rPr>
@@ -2350,7 +2432,7 @@
               <w:lang w:eastAsia="de-CH"/>
             </w:rPr>
           </w:pPr>
-          <w:hyperlink w:anchor="_Toc56254492" w:history="1">
+          <w:hyperlink w:anchor="_Toc58149078" w:history="1">
             <w:r>
               <w:rPr>
                 <w:rStyle w:val="Hyperlink"/>
@@ -2386,7 +2468,7 @@
               <w:rPr>
                 <w:webHidden/>
               </w:rPr>
-              <w:instrText xml:space="preserve"> PAGEREF _Toc56254492 \h </w:instrText>
+              <w:instrText xml:space="preserve"> PAGEREF _Toc58149078 \h </w:instrText>
             </w:r>
             <w:r>
               <w:rPr>
@@ -2403,7 +2485,7 @@
               <w:rPr>
                 <w:webHidden/>
               </w:rPr>
-              <w:t>6</w:t>
+              <w:t>9</w:t>
             </w:r>
             <w:r>
               <w:rPr>
@@ -2421,7 +2503,7 @@
               <w:lang w:eastAsia="de-CH"/>
             </w:rPr>
           </w:pPr>
-          <w:hyperlink w:anchor="_Toc56254493" w:history="1">
+          <w:hyperlink w:anchor="_Toc58149079" w:history="1">
             <w:r>
               <w:rPr>
                 <w:rStyle w:val="Hyperlink"/>
@@ -2457,7 +2539,7 @@
               <w:rPr>
                 <w:webHidden/>
               </w:rPr>
-              <w:instrText xml:space="preserve"> PAGEREF _Toc56254493 \h </w:instrText>
+              <w:instrText xml:space="preserve"> PAGEREF _Toc58149079 \h </w:instrText>
             </w:r>
             <w:r>
               <w:rPr>
@@ -2474,7 +2556,7 @@
               <w:rPr>
                 <w:webHidden/>
               </w:rPr>
-              <w:t>6</w:t>
+              <w:t>9</w:t>
             </w:r>
             <w:r>
               <w:rPr>
@@ -2492,7 +2574,7 @@
               <w:lang w:eastAsia="de-CH"/>
             </w:rPr>
           </w:pPr>
-          <w:hyperlink w:anchor="_Toc56254494" w:history="1">
+          <w:hyperlink w:anchor="_Toc58149080" w:history="1">
             <w:r>
               <w:rPr>
                 <w:rStyle w:val="Hyperlink"/>
@@ -2528,7 +2610,7 @@
               <w:rPr>
                 <w:webHidden/>
               </w:rPr>
-              <w:instrText xml:space="preserve"> PAGEREF _Toc56254494 \h </w:instrText>
+              <w:instrText xml:space="preserve"> PAGEREF _Toc58149080 \h </w:instrText>
             </w:r>
             <w:r>
               <w:rPr>
@@ -2545,7 +2627,7 @@
               <w:rPr>
                 <w:webHidden/>
               </w:rPr>
-              <w:t>6</w:t>
+              <w:t>9</w:t>
             </w:r>
             <w:r>
               <w:rPr>
@@ -2563,7 +2645,7 @@
               <w:lang w:eastAsia="de-CH"/>
             </w:rPr>
           </w:pPr>
-          <w:hyperlink w:anchor="_Toc56254495" w:history="1">
+          <w:hyperlink w:anchor="_Toc58149081" w:history="1">
             <w:r>
               <w:rPr>
                 <w:rStyle w:val="Hyperlink"/>
@@ -2599,7 +2681,7 @@
               <w:rPr>
                 <w:webHidden/>
               </w:rPr>
-              <w:instrText xml:space="preserve"> PAGEREF _Toc56254495 \h </w:instrText>
+              <w:instrText xml:space="preserve"> PAGEREF _Toc58149081 \h </w:instrText>
             </w:r>
             <w:r>
               <w:rPr>
@@ -2616,7 +2698,7 @@
               <w:rPr>
                 <w:webHidden/>
               </w:rPr>
-              <w:t>7</w:t>
+              <w:t>10</w:t>
             </w:r>
             <w:r>
               <w:rPr>
@@ -3248,9 +3330,500 @@
     </w:p>
     <w:p>
       <w:pPr>
+        <w:rPr>
+          <w:b/>
+          <w:sz w:val="28"/>
+          <w:szCs w:val="32"/>
+        </w:rPr>
+      </w:pPr>
+      <w:r>
+        <w:rPr>
+          <w:b/>
+          <w:sz w:val="28"/>
+          <w:szCs w:val="32"/>
+        </w:rPr>
+        <w:lastRenderedPageBreak/>
+        <w:t>Abkürzungsverzeichnis</w:t>
+      </w:r>
+    </w:p>
+    <w:tbl>
+      <w:tblPr>
+        <w:tblStyle w:val="Tabellenraster"/>
+        <w:tblW w:w="0" w:type="auto"/>
+        <w:tblLook w:val="04A0" w:firstRow="1" w:lastRow="0" w:firstColumn="1" w:lastColumn="0" w:noHBand="0" w:noVBand="1"/>
+      </w:tblPr>
+      <w:tblGrid>
+        <w:gridCol w:w="2127"/>
+        <w:gridCol w:w="7511"/>
+      </w:tblGrid>
+      <w:tr>
+        <w:trPr>
+          <w:cnfStyle w:val="100000000000" w:firstRow="1" w:lastRow="0" w:firstColumn="0" w:lastColumn="0" w:oddVBand="0" w:evenVBand="0" w:oddHBand="0" w:evenHBand="0" w:firstRowFirstColumn="0" w:firstRowLastColumn="0" w:lastRowFirstColumn="0" w:lastRowLastColumn="0"/>
+        </w:trPr>
+        <w:tc>
+          <w:tcPr>
+            <w:cnfStyle w:val="001000000000" w:firstRow="0" w:lastRow="0" w:firstColumn="1" w:lastColumn="0" w:oddVBand="0" w:evenVBand="0" w:oddHBand="0" w:evenHBand="0" w:firstRowFirstColumn="0" w:firstRowLastColumn="0" w:lastRowFirstColumn="0" w:lastRowLastColumn="0"/>
+            <w:tcW w:w="2127" w:type="dxa"/>
+          </w:tcPr>
+          <w:p>
+            <w:pPr>
+              <w:rPr>
+                <w:bCs/>
+              </w:rPr>
+            </w:pPr>
+            <w:r>
+              <w:rPr>
+                <w:bCs/>
+              </w:rPr>
+              <w:t>Abkürzung</w:t>
+            </w:r>
+          </w:p>
+        </w:tc>
+        <w:tc>
+          <w:tcPr>
+            <w:tcW w:w="7511" w:type="dxa"/>
+          </w:tcPr>
+          <w:p>
+            <w:pPr>
+              <w:cnfStyle w:val="100000000000" w:firstRow="1" w:lastRow="0" w:firstColumn="0" w:lastColumn="0" w:oddVBand="0" w:evenVBand="0" w:oddHBand="0" w:evenHBand="0" w:firstRowFirstColumn="0" w:firstRowLastColumn="0" w:lastRowFirstColumn="0" w:lastRowLastColumn="0"/>
+              <w:rPr>
+                <w:bCs/>
+              </w:rPr>
+            </w:pPr>
+            <w:r>
+              <w:rPr>
+                <w:bCs/>
+              </w:rPr>
+              <w:t>Beschreibung</w:t>
+            </w:r>
+          </w:p>
+        </w:tc>
+      </w:tr>
+      <w:tr>
+        <w:trPr>
+          <w:cnfStyle w:val="000000100000" w:firstRow="0" w:lastRow="0" w:firstColumn="0" w:lastColumn="0" w:oddVBand="0" w:evenVBand="0" w:oddHBand="1" w:evenHBand="0" w:firstRowFirstColumn="0" w:firstRowLastColumn="0" w:lastRowFirstColumn="0" w:lastRowLastColumn="0"/>
+        </w:trPr>
+        <w:tc>
+          <w:tcPr>
+            <w:cnfStyle w:val="001000000000" w:firstRow="0" w:lastRow="0" w:firstColumn="1" w:lastColumn="0" w:oddVBand="0" w:evenVBand="0" w:oddHBand="0" w:evenHBand="0" w:firstRowFirstColumn="0" w:firstRowLastColumn="0" w:lastRowFirstColumn="0" w:lastRowLastColumn="0"/>
+            <w:tcW w:w="2127" w:type="dxa"/>
+          </w:tcPr>
+          <w:p>
+            <w:pPr>
+              <w:rPr>
+                <w:b w:val="0"/>
+                <w:bCs/>
+              </w:rPr>
+            </w:pPr>
+            <w:r>
+              <w:rPr>
+                <w:b w:val="0"/>
+                <w:bCs/>
+              </w:rPr>
+              <w:t>COM-Port</w:t>
+            </w:r>
+          </w:p>
+        </w:tc>
+        <w:tc>
+          <w:tcPr>
+            <w:tcW w:w="7511" w:type="dxa"/>
+          </w:tcPr>
+          <w:p>
+            <w:pPr>
+              <w:cnfStyle w:val="000000100000" w:firstRow="0" w:lastRow="0" w:firstColumn="0" w:lastColumn="0" w:oddVBand="0" w:evenVBand="0" w:oddHBand="1" w:evenHBand="0" w:firstRowFirstColumn="0" w:firstRowLastColumn="0" w:lastRowFirstColumn="0" w:lastRowLastColumn="0"/>
+              <w:rPr>
+                <w:bCs/>
+              </w:rPr>
+            </w:pPr>
+            <w:r>
+              <w:rPr>
+                <w:bCs/>
+              </w:rPr>
+              <w:t>Communication-Port</w:t>
+            </w:r>
+          </w:p>
+        </w:tc>
+      </w:tr>
+      <w:tr>
+        <w:tc>
+          <w:tcPr>
+            <w:cnfStyle w:val="001000000000" w:firstRow="0" w:lastRow="0" w:firstColumn="1" w:lastColumn="0" w:oddVBand="0" w:evenVBand="0" w:oddHBand="0" w:evenHBand="0" w:firstRowFirstColumn="0" w:firstRowLastColumn="0" w:lastRowFirstColumn="0" w:lastRowLastColumn="0"/>
+            <w:tcW w:w="2127" w:type="dxa"/>
+          </w:tcPr>
+          <w:p>
+            <w:pPr>
+              <w:rPr>
+                <w:b w:val="0"/>
+                <w:bCs/>
+              </w:rPr>
+            </w:pPr>
+            <w:r>
+              <w:rPr>
+                <w:b w:val="0"/>
+                <w:bCs/>
+              </w:rPr>
+              <w:t>ESD</w:t>
+            </w:r>
+          </w:p>
+        </w:tc>
+        <w:tc>
+          <w:tcPr>
+            <w:tcW w:w="7511" w:type="dxa"/>
+          </w:tcPr>
+          <w:p>
+            <w:pPr>
+              <w:cnfStyle w:val="000000000000" w:firstRow="0" w:lastRow="0" w:firstColumn="0" w:lastColumn="0" w:oddVBand="0" w:evenVBand="0" w:oddHBand="0" w:evenHBand="0" w:firstRowFirstColumn="0" w:firstRowLastColumn="0" w:lastRowFirstColumn="0" w:lastRowLastColumn="0"/>
+              <w:rPr>
+                <w:bCs/>
+              </w:rPr>
+            </w:pPr>
+            <w:r>
+              <w:rPr>
+                <w:bCs/>
+              </w:rPr>
+              <w:t>Elektrostatische Entladung</w:t>
+            </w:r>
+          </w:p>
+        </w:tc>
+      </w:tr>
+      <w:tr>
+        <w:trPr>
+          <w:cnfStyle w:val="000000100000" w:firstRow="0" w:lastRow="0" w:firstColumn="0" w:lastColumn="0" w:oddVBand="0" w:evenVBand="0" w:oddHBand="1" w:evenHBand="0" w:firstRowFirstColumn="0" w:firstRowLastColumn="0" w:lastRowFirstColumn="0" w:lastRowLastColumn="0"/>
+        </w:trPr>
+        <w:tc>
+          <w:tcPr>
+            <w:cnfStyle w:val="001000000000" w:firstRow="0" w:lastRow="0" w:firstColumn="1" w:lastColumn="0" w:oddVBand="0" w:evenVBand="0" w:oddHBand="0" w:evenHBand="0" w:firstRowFirstColumn="0" w:firstRowLastColumn="0" w:lastRowFirstColumn="0" w:lastRowLastColumn="0"/>
+            <w:tcW w:w="2127" w:type="dxa"/>
+          </w:tcPr>
+          <w:p>
+            <w:pPr>
+              <w:rPr>
+                <w:b w:val="0"/>
+              </w:rPr>
+            </w:pPr>
+            <w:r>
+              <w:rPr>
+                <w:b w:val="0"/>
+              </w:rPr>
+              <w:t>GPIO</w:t>
+            </w:r>
+          </w:p>
+        </w:tc>
+        <w:tc>
+          <w:tcPr>
+            <w:tcW w:w="7511" w:type="dxa"/>
+          </w:tcPr>
+          <w:p>
+            <w:pPr>
+              <w:cnfStyle w:val="000000100000" w:firstRow="0" w:lastRow="0" w:firstColumn="0" w:lastColumn="0" w:oddVBand="0" w:evenVBand="0" w:oddHBand="1" w:evenHBand="0" w:firstRowFirstColumn="0" w:firstRowLastColumn="0" w:lastRowFirstColumn="0" w:lastRowLastColumn="0"/>
+              <w:rPr>
+                <w:bCs/>
+              </w:rPr>
+            </w:pPr>
+            <w:r>
+              <w:rPr>
+                <w:bCs/>
+              </w:rPr>
+              <w:t>General Purpose Input/Output</w:t>
+            </w:r>
+          </w:p>
+        </w:tc>
+      </w:tr>
+      <w:tr>
+        <w:tc>
+          <w:tcPr>
+            <w:cnfStyle w:val="001000000000" w:firstRow="0" w:lastRow="0" w:firstColumn="1" w:lastColumn="0" w:oddVBand="0" w:evenVBand="0" w:oddHBand="0" w:evenHBand="0" w:firstRowFirstColumn="0" w:firstRowLastColumn="0" w:lastRowFirstColumn="0" w:lastRowLastColumn="0"/>
+            <w:tcW w:w="2127" w:type="dxa"/>
+          </w:tcPr>
+          <w:p>
+            <w:pPr>
+              <w:rPr>
+                <w:bCs/>
+              </w:rPr>
+            </w:pPr>
+            <w:r>
+              <w:rPr>
+                <w:b w:val="0"/>
+                <w:bCs/>
+              </w:rPr>
+              <w:t>GUI</w:t>
+            </w:r>
+          </w:p>
+        </w:tc>
+        <w:tc>
+          <w:tcPr>
+            <w:tcW w:w="7511" w:type="dxa"/>
+          </w:tcPr>
+          <w:p>
+            <w:pPr>
+              <w:cnfStyle w:val="000000000000" w:firstRow="0" w:lastRow="0" w:firstColumn="0" w:lastColumn="0" w:oddVBand="0" w:evenVBand="0" w:oddHBand="0" w:evenHBand="0" w:firstRowFirstColumn="0" w:firstRowLastColumn="0" w:lastRowFirstColumn="0" w:lastRowLastColumn="0"/>
+              <w:rPr>
+                <w:bCs/>
+              </w:rPr>
+            </w:pPr>
+            <w:proofErr w:type="spellStart"/>
+            <w:r>
+              <w:rPr>
+                <w:bCs/>
+              </w:rPr>
+              <w:t>Graphical</w:t>
+            </w:r>
+            <w:proofErr w:type="spellEnd"/>
+            <w:r>
+              <w:rPr>
+                <w:bCs/>
+              </w:rPr>
+              <w:t xml:space="preserve"> User Interface</w:t>
+            </w:r>
+          </w:p>
+        </w:tc>
+      </w:tr>
+      <w:tr>
+        <w:trPr>
+          <w:cnfStyle w:val="000000100000" w:firstRow="0" w:lastRow="0" w:firstColumn="0" w:lastColumn="0" w:oddVBand="0" w:evenVBand="0" w:oddHBand="1" w:evenHBand="0" w:firstRowFirstColumn="0" w:firstRowLastColumn="0" w:lastRowFirstColumn="0" w:lastRowLastColumn="0"/>
+        </w:trPr>
+        <w:tc>
+          <w:tcPr>
+            <w:cnfStyle w:val="001000000000" w:firstRow="0" w:lastRow="0" w:firstColumn="1" w:lastColumn="0" w:oddVBand="0" w:evenVBand="0" w:oddHBand="0" w:evenHBand="0" w:firstRowFirstColumn="0" w:firstRowLastColumn="0" w:lastRowFirstColumn="0" w:lastRowLastColumn="0"/>
+            <w:tcW w:w="2127" w:type="dxa"/>
+          </w:tcPr>
+          <w:p>
+            <w:pPr>
+              <w:rPr>
+                <w:b w:val="0"/>
+                <w:bCs/>
+              </w:rPr>
+            </w:pPr>
+            <w:r>
+              <w:rPr>
+                <w:b w:val="0"/>
+                <w:bCs/>
+              </w:rPr>
+              <w:t>IC</w:t>
+            </w:r>
+          </w:p>
+        </w:tc>
+        <w:tc>
+          <w:tcPr>
+            <w:tcW w:w="7511" w:type="dxa"/>
+          </w:tcPr>
+          <w:p>
+            <w:pPr>
+              <w:cnfStyle w:val="000000100000" w:firstRow="0" w:lastRow="0" w:firstColumn="0" w:lastColumn="0" w:oddVBand="0" w:evenVBand="0" w:oddHBand="1" w:evenHBand="0" w:firstRowFirstColumn="0" w:firstRowLastColumn="0" w:lastRowFirstColumn="0" w:lastRowLastColumn="0"/>
+              <w:rPr>
+                <w:bCs/>
+              </w:rPr>
+            </w:pPr>
+            <w:r>
+              <w:rPr>
+                <w:bCs/>
+              </w:rPr>
+              <w:t>Integrated Circuit</w:t>
+            </w:r>
+          </w:p>
+        </w:tc>
+      </w:tr>
+      <w:tr>
+        <w:tc>
+          <w:tcPr>
+            <w:cnfStyle w:val="001000000000" w:firstRow="0" w:lastRow="0" w:firstColumn="1" w:lastColumn="0" w:oddVBand="0" w:evenVBand="0" w:oddHBand="0" w:evenHBand="0" w:firstRowFirstColumn="0" w:firstRowLastColumn="0" w:lastRowFirstColumn="0" w:lastRowLastColumn="0"/>
+            <w:tcW w:w="2127" w:type="dxa"/>
+          </w:tcPr>
+          <w:p>
+            <w:pPr>
+              <w:rPr>
+                <w:b w:val="0"/>
+                <w:bCs/>
+              </w:rPr>
+            </w:pPr>
+            <w:r>
+              <w:rPr>
+                <w:b w:val="0"/>
+                <w:bCs/>
+              </w:rPr>
+              <w:t>LDO</w:t>
+            </w:r>
+          </w:p>
+        </w:tc>
+        <w:tc>
+          <w:tcPr>
+            <w:tcW w:w="7511" w:type="dxa"/>
+          </w:tcPr>
+          <w:p>
+            <w:pPr>
+              <w:cnfStyle w:val="000000000000" w:firstRow="0" w:lastRow="0" w:firstColumn="0" w:lastColumn="0" w:oddVBand="0" w:evenVBand="0" w:oddHBand="0" w:evenHBand="0" w:firstRowFirstColumn="0" w:firstRowLastColumn="0" w:lastRowFirstColumn="0" w:lastRowLastColumn="0"/>
+              <w:rPr>
+                <w:bCs/>
+              </w:rPr>
+            </w:pPr>
+            <w:r>
+              <w:rPr>
+                <w:bCs/>
+              </w:rPr>
+              <w:t>Low-Dropout</w:t>
+            </w:r>
+          </w:p>
+        </w:tc>
+      </w:tr>
+      <w:tr>
+        <w:trPr>
+          <w:cnfStyle w:val="000000100000" w:firstRow="0" w:lastRow="0" w:firstColumn="0" w:lastColumn="0" w:oddVBand="0" w:evenVBand="0" w:oddHBand="1" w:evenHBand="0" w:firstRowFirstColumn="0" w:firstRowLastColumn="0" w:lastRowFirstColumn="0" w:lastRowLastColumn="0"/>
+        </w:trPr>
+        <w:tc>
+          <w:tcPr>
+            <w:cnfStyle w:val="001000000000" w:firstRow="0" w:lastRow="0" w:firstColumn="1" w:lastColumn="0" w:oddVBand="0" w:evenVBand="0" w:oddHBand="0" w:evenHBand="0" w:firstRowFirstColumn="0" w:firstRowLastColumn="0" w:lastRowFirstColumn="0" w:lastRowLastColumn="0"/>
+            <w:tcW w:w="2127" w:type="dxa"/>
+          </w:tcPr>
+          <w:p>
+            <w:pPr>
+              <w:rPr>
+                <w:b w:val="0"/>
+                <w:bCs/>
+              </w:rPr>
+            </w:pPr>
+            <w:r>
+              <w:rPr>
+                <w:b w:val="0"/>
+                <w:bCs/>
+              </w:rPr>
+              <w:t>SWD</w:t>
+            </w:r>
+          </w:p>
+        </w:tc>
+        <w:tc>
+          <w:tcPr>
+            <w:tcW w:w="7511" w:type="dxa"/>
+          </w:tcPr>
+          <w:p>
+            <w:pPr>
+              <w:cnfStyle w:val="000000100000" w:firstRow="0" w:lastRow="0" w:firstColumn="0" w:lastColumn="0" w:oddVBand="0" w:evenVBand="0" w:oddHBand="1" w:evenHBand="0" w:firstRowFirstColumn="0" w:firstRowLastColumn="0" w:lastRowFirstColumn="0" w:lastRowLastColumn="0"/>
+              <w:rPr>
+                <w:bCs/>
+              </w:rPr>
+            </w:pPr>
+            <w:r>
+              <w:rPr>
+                <w:bCs/>
+              </w:rPr>
+              <w:t xml:space="preserve">Serial Wire </w:t>
+            </w:r>
+            <w:proofErr w:type="spellStart"/>
+            <w:r>
+              <w:rPr>
+                <w:bCs/>
+              </w:rPr>
+              <w:t>Debug</w:t>
+            </w:r>
+            <w:proofErr w:type="spellEnd"/>
+          </w:p>
+        </w:tc>
+      </w:tr>
+      <w:tr>
+        <w:tc>
+          <w:tcPr>
+            <w:cnfStyle w:val="001000000000" w:firstRow="0" w:lastRow="0" w:firstColumn="1" w:lastColumn="0" w:oddVBand="0" w:evenVBand="0" w:oddHBand="0" w:evenHBand="0" w:firstRowFirstColumn="0" w:firstRowLastColumn="0" w:lastRowFirstColumn="0" w:lastRowLastColumn="0"/>
+            <w:tcW w:w="2127" w:type="dxa"/>
+          </w:tcPr>
+          <w:p>
+            <w:pPr>
+              <w:rPr>
+                <w:bCs/>
+              </w:rPr>
+            </w:pPr>
+            <w:r>
+              <w:rPr>
+                <w:b w:val="0"/>
+              </w:rPr>
+              <w:t>USB</w:t>
+            </w:r>
+          </w:p>
+        </w:tc>
+        <w:tc>
+          <w:tcPr>
+            <w:tcW w:w="7511" w:type="dxa"/>
+          </w:tcPr>
+          <w:p>
+            <w:pPr>
+              <w:cnfStyle w:val="000000000000" w:firstRow="0" w:lastRow="0" w:firstColumn="0" w:lastColumn="0" w:oddVBand="0" w:evenVBand="0" w:oddHBand="0" w:evenHBand="0" w:firstRowFirstColumn="0" w:firstRowLastColumn="0" w:lastRowFirstColumn="0" w:lastRowLastColumn="0"/>
+              <w:rPr>
+                <w:bCs/>
+              </w:rPr>
+            </w:pPr>
+            <w:r>
+              <w:rPr>
+                <w:bCs/>
+              </w:rPr>
+              <w:t>Universal Serial BUS</w:t>
+            </w:r>
+          </w:p>
+        </w:tc>
+      </w:tr>
+      <w:tr>
+        <w:trPr>
+          <w:cnfStyle w:val="000000100000" w:firstRow="0" w:lastRow="0" w:firstColumn="0" w:lastColumn="0" w:oddVBand="0" w:evenVBand="0" w:oddHBand="1" w:evenHBand="0" w:firstRowFirstColumn="0" w:firstRowLastColumn="0" w:lastRowFirstColumn="0" w:lastRowLastColumn="0"/>
+        </w:trPr>
+        <w:tc>
+          <w:tcPr>
+            <w:cnfStyle w:val="001000000000" w:firstRow="0" w:lastRow="0" w:firstColumn="1" w:lastColumn="0" w:oddVBand="0" w:evenVBand="0" w:oddHBand="0" w:evenHBand="0" w:firstRowFirstColumn="0" w:firstRowLastColumn="0" w:lastRowFirstColumn="0" w:lastRowLastColumn="0"/>
+            <w:tcW w:w="2127" w:type="dxa"/>
+          </w:tcPr>
+          <w:p>
+            <w:pPr>
+              <w:rPr>
+                <w:b w:val="0"/>
+                <w:bCs/>
+              </w:rPr>
+            </w:pPr>
+            <w:r>
+              <w:rPr>
+                <w:b w:val="0"/>
+                <w:bCs/>
+              </w:rPr>
+              <w:t>XML</w:t>
+            </w:r>
+          </w:p>
+        </w:tc>
+        <w:tc>
+          <w:tcPr>
+            <w:tcW w:w="7511" w:type="dxa"/>
+          </w:tcPr>
+          <w:p>
+            <w:pPr>
+              <w:cnfStyle w:val="000000100000" w:firstRow="0" w:lastRow="0" w:firstColumn="0" w:lastColumn="0" w:oddVBand="0" w:evenVBand="0" w:oddHBand="1" w:evenHBand="0" w:firstRowFirstColumn="0" w:firstRowLastColumn="0" w:lastRowFirstColumn="0" w:lastRowLastColumn="0"/>
+              <w:rPr>
+                <w:bCs/>
+              </w:rPr>
+            </w:pPr>
+            <w:r>
+              <w:rPr>
+                <w:bCs/>
+              </w:rPr>
+              <w:t>Textform zur hierarchischen Darstellung von Daten</w:t>
+            </w:r>
+          </w:p>
+        </w:tc>
+      </w:tr>
+    </w:tbl>
+    <w:p>
+      <w:pPr>
+        <w:rPr>
+          <w:bCs/>
+        </w:rPr>
+      </w:pPr>
+    </w:p>
+    <w:p>
+      <w:pPr>
+        <w:spacing w:after="160" w:line="259" w:lineRule="auto"/>
+      </w:pPr>
+      <w:r>
+        <w:br w:type="page"/>
+      </w:r>
+    </w:p>
+    <w:p>
+      <w:pPr>
         <w:pStyle w:val="berschrift1"/>
       </w:pPr>
-      <w:bookmarkStart w:id="0" w:name="_Toc56254481"/>
+      <w:bookmarkStart w:id="0" w:name="_Toc58149066"/>
       <w:r>
         <w:lastRenderedPageBreak/>
         <w:t>Einleitung</w:t>
@@ -3303,7 +3876,7 @@
       <w:pPr>
         <w:pStyle w:val="berschrift1"/>
       </w:pPr>
-      <w:bookmarkStart w:id="1" w:name="_Toc56254482"/>
+      <w:bookmarkStart w:id="1" w:name="_Toc58149067"/>
       <w:r>
         <w:lastRenderedPageBreak/>
         <w:t>Hauptteil</w:t>
@@ -3314,7 +3887,7 @@
       <w:pPr>
         <w:pStyle w:val="berschrift2"/>
       </w:pPr>
-      <w:bookmarkStart w:id="2" w:name="_Toc56254483"/>
+      <w:bookmarkStart w:id="2" w:name="_Toc58149068"/>
       <w:r>
         <w:t>Blockschaltbild Hardware</w:t>
       </w:r>
@@ -3322,39 +3895,148 @@
     </w:p>
     <w:p>
       <w:r>
-        <w:t>Die Hardware beinhaltet die 12 Taster und einen Mikrocontroller, welcher die Tastenanschläge in ein</w:t>
-      </w:r>
-      <w:r>
-        <w:t>en</w:t>
-      </w:r>
-      <w:r>
-        <w:t xml:space="preserve"> von der Software interpretierbare</w:t>
-      </w:r>
-      <w:r>
-        <w:t>n</w:t>
-      </w:r>
-      <w:r>
-        <w:t xml:space="preserve"> </w:t>
-      </w:r>
-      <w:r>
-        <w:t>Command</w:t>
-      </w:r>
-      <w:r>
-        <w:t xml:space="preserve"> umwandelt. Dafür wurde ein STM32L412KB verwendet. Dieser bringt bereits ein Protokoll zur Kommunikation über Virtual-COM-Port mit sich.</w:t>
-      </w:r>
-      <w:r>
-        <w:t xml:space="preserve"> </w:t>
-      </w:r>
-    </w:p>
-    <w:p>
+        <w:rPr>
+          <w:noProof/>
+        </w:rPr>
+        <mc:AlternateContent>
+          <mc:Choice Requires="wps">
+            <w:drawing>
+              <wp:anchor distT="0" distB="0" distL="114300" distR="114300" simplePos="0" relativeHeight="251711488" behindDoc="1" locked="0" layoutInCell="1" allowOverlap="1" wp14:anchorId="1D6528BC" wp14:editId="4732DA3F">
+                <wp:simplePos x="0" y="0"/>
+                <wp:positionH relativeFrom="column">
+                  <wp:posOffset>2843530</wp:posOffset>
+                </wp:positionH>
+                <wp:positionV relativeFrom="paragraph">
+                  <wp:posOffset>2011045</wp:posOffset>
+                </wp:positionV>
+                <wp:extent cx="3272790" cy="635"/>
+                <wp:effectExtent l="0" t="0" r="0" b="0"/>
+                <wp:wrapTight wrapText="bothSides">
+                  <wp:wrapPolygon edited="0">
+                    <wp:start x="0" y="0"/>
+                    <wp:lineTo x="0" y="21600"/>
+                    <wp:lineTo x="21600" y="21600"/>
+                    <wp:lineTo x="21600" y="0"/>
+                  </wp:wrapPolygon>
+                </wp:wrapTight>
+                <wp:docPr id="3" name="Textfeld 3"/>
+                <wp:cNvGraphicFramePr/>
+                <a:graphic xmlns:a="http://schemas.openxmlformats.org/drawingml/2006/main">
+                  <a:graphicData uri="http://schemas.microsoft.com/office/word/2010/wordprocessingShape">
+                    <wps:wsp>
+                      <wps:cNvSpPr txBox="1"/>
+                      <wps:spPr>
+                        <a:xfrm>
+                          <a:off x="0" y="0"/>
+                          <a:ext cx="3272790" cy="635"/>
+                        </a:xfrm>
+                        <a:prstGeom prst="rect">
+                          <a:avLst/>
+                        </a:prstGeom>
+                        <a:solidFill>
+                          <a:prstClr val="white"/>
+                        </a:solidFill>
+                        <a:ln>
+                          <a:noFill/>
+                        </a:ln>
+                      </wps:spPr>
+                      <wps:txbx>
+                        <w:txbxContent>
+                          <w:p>
+                            <w:pPr>
+                              <w:pStyle w:val="Beschriftung"/>
+                              <w:rPr>
+                                <w:noProof/>
+                              </w:rPr>
+                            </w:pPr>
+                            <w:r>
+                              <w:t xml:space="preserve">Abbildung </w:t>
+                            </w:r>
+                            <w:fldSimple w:instr=" SEQ Abbildung \* ARABIC ">
+                              <w:r>
+                                <w:rPr>
+                                  <w:noProof/>
+                                </w:rPr>
+                                <w:t>1</w:t>
+                              </w:r>
+                            </w:fldSimple>
+                            <w:r>
+                              <w:t>: Blockschaltbild</w:t>
+                            </w:r>
+                          </w:p>
+                        </w:txbxContent>
+                      </wps:txbx>
+                      <wps:bodyPr rot="0" spcFirstLastPara="0" vertOverflow="overflow" horzOverflow="overflow" vert="horz" wrap="square" lIns="0" tIns="0" rIns="0" bIns="0" numCol="1" spcCol="0" rtlCol="0" fromWordArt="0" anchor="t" anchorCtr="0" forceAA="0" compatLnSpc="1">
+                        <a:prstTxWarp prst="textNoShape">
+                          <a:avLst/>
+                        </a:prstTxWarp>
+                        <a:spAutoFit/>
+                      </wps:bodyPr>
+                    </wps:wsp>
+                  </a:graphicData>
+                </a:graphic>
+              </wp:anchor>
+            </w:drawing>
+          </mc:Choice>
+          <mc:Fallback>
+            <w:pict>
+              <v:shape w14:anchorId="1D6528BC" id="Textfeld 3" o:spid="_x0000_s1029" type="#_x0000_t202" style="position:absolute;margin-left:223.9pt;margin-top:158.35pt;width:257.7pt;height:.05pt;z-index:-251604992;visibility:visible;mso-wrap-style:square;mso-wrap-distance-left:9pt;mso-wrap-distance-top:0;mso-wrap-distance-right:9pt;mso-wrap-distance-bottom:0;mso-position-horizontal:absolute;mso-position-horizontal-relative:text;mso-position-vertical:absolute;mso-position-vertical-relative:text;v-text-anchor:top" o:gfxdata="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" stroked="f">
+                <v:textbox style="mso-fit-shape-to-text:t" inset="0,0,0,0">
+                  <w:txbxContent>
+                    <w:p>
+                      <w:pPr>
+                        <w:pStyle w:val="Beschriftung"/>
+                        <w:rPr>
+                          <w:noProof/>
+                        </w:rPr>
+                      </w:pPr>
+                      <w:r>
+                        <w:t xml:space="preserve">Abbildung </w:t>
+                      </w:r>
+                      <w:fldSimple w:instr=" SEQ Abbildung \* ARABIC ">
+                        <w:r>
+                          <w:rPr>
+                            <w:noProof/>
+                          </w:rPr>
+                          <w:t>1</w:t>
+                        </w:r>
+                      </w:fldSimple>
+                      <w:r>
+                        <w:t>: Blockschaltbild</w:t>
+                      </w:r>
+                    </w:p>
+                  </w:txbxContent>
+                </v:textbox>
+                <w10:wrap type="tight"/>
+              </v:shape>
+            </w:pict>
+          </mc:Fallback>
+        </mc:AlternateContent>
+      </w:r>
       <w:r>
         <w:rPr>
           <w:noProof/>
         </w:rPr>
         <w:drawing>
-          <wp:inline distT="0" distB="0" distL="0" distR="0" wp14:anchorId="567ED3CA" wp14:editId="48818ABA">
+          <wp:anchor distT="0" distB="0" distL="114300" distR="114300" simplePos="0" relativeHeight="251709440" behindDoc="1" locked="0" layoutInCell="1" allowOverlap="1" wp14:anchorId="567ED3CA" wp14:editId="142CE124">
+            <wp:simplePos x="0" y="0"/>
+            <wp:positionH relativeFrom="margin">
+              <wp:align>right</wp:align>
+            </wp:positionH>
+            <wp:positionV relativeFrom="paragraph">
+              <wp:posOffset>4138</wp:posOffset>
+            </wp:positionV>
             <wp:extent cx="3273137" cy="1950366"/>
             <wp:effectExtent l="0" t="0" r="3810" b="0"/>
+            <wp:wrapTight wrapText="bothSides">
+              <wp:wrapPolygon edited="0">
+                <wp:start x="0" y="0"/>
+                <wp:lineTo x="0" y="21312"/>
+                <wp:lineTo x="21499" y="21312"/>
+                <wp:lineTo x="21499" y="0"/>
+                <wp:lineTo x="0" y="0"/>
+              </wp:wrapPolygon>
+            </wp:wrapTight>
             <wp:docPr id="33" name="Grafik 33"/>
             <wp:cNvGraphicFramePr>
               <a:graphicFrameLocks xmlns:a="http://schemas.openxmlformats.org/drawingml/2006/main" noChangeAspect="1"/>
@@ -3367,7 +4049,13 @@
                     <pic:cNvPicPr/>
                   </pic:nvPicPr>
                   <pic:blipFill>
-                    <a:blip r:embed="rId9"/>
+                    <a:blip r:embed="rId9" cstate="print">
+                      <a:extLst>
+                        <a:ext uri="{28A0092B-C50C-407E-A947-70E740481C1C}">
+                          <a14:useLocalDpi xmlns:a14="http://schemas.microsoft.com/office/drawing/2010/main" val="0"/>
+                        </a:ext>
+                      </a:extLst>
+                    </a:blip>
                     <a:stretch>
                       <a:fillRect/>
                     </a:stretch>
@@ -3375,7 +4063,7 @@
                   <pic:spPr>
                     <a:xfrm>
                       <a:off x="0" y="0"/>
-                      <a:ext cx="3288513" cy="1959528"/>
+                      <a:ext cx="3273137" cy="1950366"/>
                     </a:xfrm>
                     <a:prstGeom prst="rect">
                       <a:avLst/>
@@ -3384,15 +4072,182 @@
                 </pic:pic>
               </a:graphicData>
             </a:graphic>
-          </wp:inline>
+            <wp14:sizeRelH relativeFrom="page">
+              <wp14:pctWidth>0</wp14:pctWidth>
+            </wp14:sizeRelH>
+            <wp14:sizeRelV relativeFrom="page">
+              <wp14:pctHeight>0</wp14:pctHeight>
+            </wp14:sizeRelV>
+          </wp:anchor>
         </w:drawing>
       </w:r>
+      <w:r>
+        <w:t>Die Hardware beinhaltet die 12 Taster und einen Mikrocontroller, welcher die Tastenanschläge in ein</w:t>
+      </w:r>
+      <w:r>
+        <w:t>en</w:t>
+      </w:r>
+      <w:r>
+        <w:t xml:space="preserve"> von der Software interpretierbare</w:t>
+      </w:r>
+      <w:r>
+        <w:t>n</w:t>
+      </w:r>
+      <w:r>
+        <w:t xml:space="preserve"> </w:t>
+      </w:r>
+      <w:r>
+        <w:t>Command</w:t>
+      </w:r>
+      <w:r>
+        <w:t xml:space="preserve"> umwandelt. Dafür wurde ein STM32L412KB verwendet. Dieser bringt bereits ein Protokoll zur Kommunikation über Virtual-COM-Port mit sich</w:t>
+      </w:r>
+      <w:r>
+        <w:t xml:space="preserve"> und somit ist kein externer Serial-</w:t>
+      </w:r>
+      <w:proofErr w:type="spellStart"/>
+      <w:r>
+        <w:t>to</w:t>
+      </w:r>
+      <w:proofErr w:type="spellEnd"/>
+      <w:r>
+        <w:t xml:space="preserve">-USB Converter notwendig. </w:t>
+      </w:r>
+      <w:r>
+        <w:t xml:space="preserve"> </w:t>
+      </w:r>
     </w:p>
+    <w:p/>
     <w:p>
       <w:pPr>
         <w:pStyle w:val="berschrift2"/>
       </w:pPr>
-      <w:bookmarkStart w:id="3" w:name="_Toc56254484"/>
+      <w:bookmarkStart w:id="3" w:name="_Toc58149069"/>
+      <w:r>
+        <w:rPr>
+          <w:noProof/>
+        </w:rPr>
+        <mc:AlternateContent>
+          <mc:Choice Requires="wps">
+            <w:drawing>
+              <wp:anchor distT="0" distB="0" distL="114300" distR="114300" simplePos="0" relativeHeight="251713536" behindDoc="1" locked="0" layoutInCell="1" allowOverlap="1" wp14:anchorId="741418F5" wp14:editId="307CE540">
+                <wp:simplePos x="0" y="0"/>
+                <wp:positionH relativeFrom="column">
+                  <wp:posOffset>3734435</wp:posOffset>
+                </wp:positionH>
+                <wp:positionV relativeFrom="paragraph">
+                  <wp:posOffset>2691765</wp:posOffset>
+                </wp:positionV>
+                <wp:extent cx="2439670" cy="635"/>
+                <wp:effectExtent l="0" t="0" r="0" b="0"/>
+                <wp:wrapTight wrapText="bothSides">
+                  <wp:wrapPolygon edited="0">
+                    <wp:start x="0" y="0"/>
+                    <wp:lineTo x="0" y="21600"/>
+                    <wp:lineTo x="21600" y="21600"/>
+                    <wp:lineTo x="21600" y="0"/>
+                  </wp:wrapPolygon>
+                </wp:wrapTight>
+                <wp:docPr id="4" name="Textfeld 4"/>
+                <wp:cNvGraphicFramePr/>
+                <a:graphic xmlns:a="http://schemas.openxmlformats.org/drawingml/2006/main">
+                  <a:graphicData uri="http://schemas.microsoft.com/office/word/2010/wordprocessingShape">
+                    <wps:wsp>
+                      <wps:cNvSpPr txBox="1"/>
+                      <wps:spPr>
+                        <a:xfrm>
+                          <a:off x="0" y="0"/>
+                          <a:ext cx="2439670" cy="635"/>
+                        </a:xfrm>
+                        <a:prstGeom prst="rect">
+                          <a:avLst/>
+                        </a:prstGeom>
+                        <a:solidFill>
+                          <a:prstClr val="white"/>
+                        </a:solidFill>
+                        <a:ln>
+                          <a:noFill/>
+                        </a:ln>
+                      </wps:spPr>
+                      <wps:txbx>
+                        <w:txbxContent>
+                          <w:p>
+                            <w:pPr>
+                              <w:pStyle w:val="Beschriftung"/>
+                              <w:rPr>
+                                <w:noProof/>
+                                <w:color w:val="009EE3"/>
+                                <w:sz w:val="36"/>
+                                <w:szCs w:val="36"/>
+                              </w:rPr>
+                            </w:pPr>
+                            <w:r>
+                              <w:t xml:space="preserve">Abbildung </w:t>
+                            </w:r>
+                            <w:fldSimple w:instr=" SEQ Abbildung \* ARABIC ">
+                              <w:r>
+                                <w:rPr>
+                                  <w:noProof/>
+                                </w:rPr>
+                                <w:t>2</w:t>
+                              </w:r>
+                            </w:fldSimple>
+                            <w:r>
+                              <w:t>: Schemaausschnitt Taster</w:t>
+                            </w:r>
+                          </w:p>
+                        </w:txbxContent>
+                      </wps:txbx>
+                      <wps:bodyPr rot="0" spcFirstLastPara="0" vertOverflow="overflow" horzOverflow="overflow" vert="horz" wrap="square" lIns="0" tIns="0" rIns="0" bIns="0" numCol="1" spcCol="0" rtlCol="0" fromWordArt="0" anchor="t" anchorCtr="0" forceAA="0" compatLnSpc="1">
+                        <a:prstTxWarp prst="textNoShape">
+                          <a:avLst/>
+                        </a:prstTxWarp>
+                        <a:spAutoFit/>
+                      </wps:bodyPr>
+                    </wps:wsp>
+                  </a:graphicData>
+                </a:graphic>
+              </wp:anchor>
+            </w:drawing>
+          </mc:Choice>
+          <mc:Fallback>
+            <w:pict>
+              <v:shape w14:anchorId="741418F5" id="Textfeld 4" o:spid="_x0000_s1030" type="#_x0000_t202" style="position:absolute;left:0;text-align:left;margin-left:294.05pt;margin-top:211.95pt;width:192.1pt;height:.05pt;z-index:-251602944;visibility:visible;mso-wrap-style:square;mso-wrap-distance-left:9pt;mso-wrap-distance-top:0;mso-wrap-distance-right:9pt;mso-wrap-distance-bottom:0;mso-position-horizontal:absolute;mso-position-horizontal-relative:text;mso-position-vertical:absolute;mso-position-vertical-relative:text;v-text-anchor:top" o:gfxdata="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" stroked="f">
+                <v:textbox style="mso-fit-shape-to-text:t" inset="0,0,0,0">
+                  <w:txbxContent>
+                    <w:p>
+                      <w:pPr>
+                        <w:pStyle w:val="Beschriftung"/>
+                        <w:rPr>
+                          <w:noProof/>
+                          <w:color w:val="009EE3"/>
+                          <w:sz w:val="36"/>
+                          <w:szCs w:val="36"/>
+                        </w:rPr>
+                      </w:pPr>
+                      <w:r>
+                        <w:t xml:space="preserve">Abbildung </w:t>
+                      </w:r>
+                      <w:fldSimple w:instr=" SEQ Abbildung \* ARABIC ">
+                        <w:r>
+                          <w:rPr>
+                            <w:noProof/>
+                          </w:rPr>
+                          <w:t>2</w:t>
+                        </w:r>
+                      </w:fldSimple>
+                      <w:r>
+                        <w:t>: Schemaausschnitt Taster</w:t>
+                      </w:r>
+                    </w:p>
+                  </w:txbxContent>
+                </v:textbox>
+                <w10:wrap type="tight"/>
+              </v:shape>
+            </w:pict>
+          </mc:Fallback>
+        </mc:AlternateContent>
+      </w:r>
       <w:r>
         <w:rPr>
           <w:noProof/>
@@ -3470,7 +4325,7 @@
       <w:pPr>
         <w:pStyle w:val="berschrift3"/>
       </w:pPr>
-      <w:bookmarkStart w:id="4" w:name="_Toc56254485"/>
+      <w:bookmarkStart w:id="4" w:name="_Toc58149070"/>
       <w:r>
         <w:t>Taster</w:t>
       </w:r>
@@ -3498,23 +4353,24 @@
     </w:p>
     <w:p/>
     <w:p/>
+    <w:p/>
     <w:p>
       <w:pPr>
         <w:pStyle w:val="berschrift3"/>
       </w:pPr>
-      <w:bookmarkStart w:id="5" w:name="_Toc56254486"/>
+      <w:bookmarkStart w:id="5" w:name="_Toc58149071"/>
       <w:r>
         <w:rPr>
           <w:noProof/>
         </w:rPr>
         <w:drawing>
-          <wp:anchor distT="0" distB="0" distL="114300" distR="114300" simplePos="0" relativeHeight="251704320" behindDoc="1" locked="0" layoutInCell="1" allowOverlap="1" wp14:anchorId="1E629B60" wp14:editId="0ECC209F">
+          <wp:anchor distT="0" distB="0" distL="114300" distR="114300" simplePos="0" relativeHeight="251704320" behindDoc="1" locked="0" layoutInCell="1" allowOverlap="1" wp14:anchorId="1E629B60" wp14:editId="1DE54BBC">
             <wp:simplePos x="0" y="0"/>
-            <wp:positionH relativeFrom="column">
-              <wp:posOffset>2264163</wp:posOffset>
+            <wp:positionH relativeFrom="margin">
+              <wp:align>right</wp:align>
             </wp:positionH>
             <wp:positionV relativeFrom="paragraph">
-              <wp:posOffset>156675</wp:posOffset>
+              <wp:posOffset>4745</wp:posOffset>
             </wp:positionV>
             <wp:extent cx="3564082" cy="2763846"/>
             <wp:effectExtent l="0" t="0" r="0" b="0"/>
@@ -3603,28 +4459,172 @@
         <w:t>dient als</w:t>
       </w:r>
       <w:r>
-        <w:t xml:space="preserve"> Schutz gegen Überspannung auf den Datenleitungen. </w:t>
+        <w:t xml:space="preserve"> ESD-</w:t>
+      </w:r>
+      <w:r>
+        <w:t xml:space="preserve">Schutz gegen Überspannung auf den Datenleitungen. </w:t>
       </w:r>
     </w:p>
-    <w:p/>
     <w:p>
+      <w:r>
+        <w:t xml:space="preserve">Zu beachten ist hier, dass alle Pins doppelt vorhanden sind. Dies liegt daran, dass USB-C auf 2 Wege eingesteckt werden kann. </w:t>
+      </w:r>
+    </w:p>
+    <w:p>
+      <w:r>
+        <w:rPr>
+          <w:noProof/>
+        </w:rPr>
+        <mc:AlternateContent>
+          <mc:Choice Requires="wps">
+            <w:drawing>
+              <wp:anchor distT="0" distB="0" distL="114300" distR="114300" simplePos="0" relativeHeight="251715584" behindDoc="1" locked="0" layoutInCell="1" allowOverlap="1" wp14:anchorId="2BFE9273" wp14:editId="581207DB">
+                <wp:simplePos x="0" y="0"/>
+                <wp:positionH relativeFrom="margin">
+                  <wp:align>right</wp:align>
+                </wp:positionH>
+                <wp:positionV relativeFrom="paragraph">
+                  <wp:posOffset>109220</wp:posOffset>
+                </wp:positionV>
+                <wp:extent cx="3524250" cy="635"/>
+                <wp:effectExtent l="0" t="0" r="0" b="0"/>
+                <wp:wrapTight wrapText="bothSides">
+                  <wp:wrapPolygon edited="0">
+                    <wp:start x="0" y="0"/>
+                    <wp:lineTo x="0" y="20057"/>
+                    <wp:lineTo x="21483" y="20057"/>
+                    <wp:lineTo x="21483" y="0"/>
+                    <wp:lineTo x="0" y="0"/>
+                  </wp:wrapPolygon>
+                </wp:wrapTight>
+                <wp:docPr id="5" name="Textfeld 5"/>
+                <wp:cNvGraphicFramePr/>
+                <a:graphic xmlns:a="http://schemas.openxmlformats.org/drawingml/2006/main">
+                  <a:graphicData uri="http://schemas.microsoft.com/office/word/2010/wordprocessingShape">
+                    <wps:wsp>
+                      <wps:cNvSpPr txBox="1"/>
+                      <wps:spPr>
+                        <a:xfrm>
+                          <a:off x="0" y="0"/>
+                          <a:ext cx="3524250" cy="635"/>
+                        </a:xfrm>
+                        <a:prstGeom prst="rect">
+                          <a:avLst/>
+                        </a:prstGeom>
+                        <a:solidFill>
+                          <a:prstClr val="white"/>
+                        </a:solidFill>
+                        <a:ln>
+                          <a:noFill/>
+                        </a:ln>
+                      </wps:spPr>
+                      <wps:txbx>
+                        <w:txbxContent>
+                          <w:p>
+                            <w:pPr>
+                              <w:pStyle w:val="Beschriftung"/>
+                              <w:rPr>
+                                <w:noProof/>
+                                <w:color w:val="000000" w:themeColor="text1"/>
+                                <w:sz w:val="28"/>
+                                <w:szCs w:val="22"/>
+                              </w:rPr>
+                            </w:pPr>
+                            <w:r>
+                              <w:t xml:space="preserve">Abbildung </w:t>
+                            </w:r>
+                            <w:fldSimple w:instr=" SEQ Abbildung \* ARABIC ">
+                              <w:r>
+                                <w:rPr>
+                                  <w:noProof/>
+                                </w:rPr>
+                                <w:t>3</w:t>
+                              </w:r>
+                            </w:fldSimple>
+                            <w:r>
+                              <w:t>: Schemaausschnitt USB-Buchse</w:t>
+                            </w:r>
+                          </w:p>
+                        </w:txbxContent>
+                      </wps:txbx>
+                      <wps:bodyPr rot="0" spcFirstLastPara="0" vertOverflow="overflow" horzOverflow="overflow" vert="horz" wrap="square" lIns="0" tIns="0" rIns="0" bIns="0" numCol="1" spcCol="0" rtlCol="0" fromWordArt="0" anchor="t" anchorCtr="0" forceAA="0" compatLnSpc="1">
+                        <a:prstTxWarp prst="textNoShape">
+                          <a:avLst/>
+                        </a:prstTxWarp>
+                        <a:spAutoFit/>
+                      </wps:bodyPr>
+                    </wps:wsp>
+                  </a:graphicData>
+                </a:graphic>
+                <wp14:sizeRelH relativeFrom="margin">
+                  <wp14:pctWidth>0</wp14:pctWidth>
+                </wp14:sizeRelH>
+              </wp:anchor>
+            </w:drawing>
+          </mc:Choice>
+          <mc:Fallback>
+            <w:pict>
+              <v:shape w14:anchorId="2BFE9273" id="Textfeld 5" o:spid="_x0000_s1031" type="#_x0000_t202" style="position:absolute;margin-left:226.3pt;margin-top:8.6pt;width:277.5pt;height:.05pt;z-index:-251600896;visibility:visible;mso-wrap-style:square;mso-width-percent:0;mso-wrap-distance-left:9pt;mso-wrap-distance-top:0;mso-wrap-distance-right:9pt;mso-wrap-distance-bottom:0;mso-position-horizontal:right;mso-position-horizontal-relative:margin;mso-position-vertical:absolute;mso-position-vertical-relative:text;mso-width-percent:0;mso-width-relative:margin;v-text-anchor:top" o:gfxdata="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" stroked="f">
+                <v:textbox style="mso-fit-shape-to-text:t" inset="0,0,0,0">
+                  <w:txbxContent>
+                    <w:p>
+                      <w:pPr>
+                        <w:pStyle w:val="Beschriftung"/>
+                        <w:rPr>
+                          <w:noProof/>
+                          <w:color w:val="000000" w:themeColor="text1"/>
+                          <w:sz w:val="28"/>
+                          <w:szCs w:val="22"/>
+                        </w:rPr>
+                      </w:pPr>
+                      <w:r>
+                        <w:t xml:space="preserve">Abbildung </w:t>
+                      </w:r>
+                      <w:fldSimple w:instr=" SEQ Abbildung \* ARABIC ">
+                        <w:r>
+                          <w:rPr>
+                            <w:noProof/>
+                          </w:rPr>
+                          <w:t>3</w:t>
+                        </w:r>
+                      </w:fldSimple>
+                      <w:r>
+                        <w:t>: Schemaausschnitt USB-Buchse</w:t>
+                      </w:r>
+                    </w:p>
+                  </w:txbxContent>
+                </v:textbox>
+                <w10:wrap type="tight" anchorx="margin"/>
+              </v:shape>
+            </w:pict>
+          </mc:Fallback>
+        </mc:AlternateContent>
+      </w:r>
+      <w:r>
+        <w:t xml:space="preserve">Die beiden Widerstände R8/R10 </w:t>
+      </w:r>
+      <w:r>
+        <w:t>dienen als Terminierungswiderstände und teilen dem Host mit, dass das Gerät mit Spannung versorgt werden soll.</w:t>
+      </w:r>
+    </w:p>
+    <w:p>
       <w:pPr>
         <w:pStyle w:val="berschrift3"/>
       </w:pPr>
-      <w:bookmarkStart w:id="6" w:name="_Toc56254487"/>
+      <w:bookmarkStart w:id="6" w:name="_Toc58149072"/>
       <w:r>
         <w:rPr>
           <w:noProof/>
         </w:rPr>
         <w:lastRenderedPageBreak/>
         <w:drawing>
-          <wp:anchor distT="0" distB="0" distL="114300" distR="114300" simplePos="0" relativeHeight="251703296" behindDoc="1" locked="0" layoutInCell="1" allowOverlap="1" wp14:anchorId="3995FD76" wp14:editId="15C4DA24">
+          <wp:anchor distT="0" distB="0" distL="114300" distR="114300" simplePos="0" relativeHeight="251703296" behindDoc="1" locked="0" layoutInCell="1" allowOverlap="1" wp14:anchorId="3995FD76" wp14:editId="6C5C7A60">
             <wp:simplePos x="0" y="0"/>
-            <wp:positionH relativeFrom="column">
-              <wp:posOffset>3397712</wp:posOffset>
+            <wp:positionH relativeFrom="margin">
+              <wp:align>right</wp:align>
             </wp:positionH>
             <wp:positionV relativeFrom="paragraph">
-              <wp:posOffset>3175</wp:posOffset>
+              <wp:posOffset>105</wp:posOffset>
             </wp:positionV>
             <wp:extent cx="3136536" cy="1863437"/>
             <wp:effectExtent l="0" t="0" r="6985" b="3810"/>
@@ -3693,26 +4693,166 @@
       <w:r>
         <w:t>mit 3.3V arbeitet</w:t>
       </w:r>
+      <w:r>
+        <w:t>.</w:t>
+      </w:r>
     </w:p>
-    <w:p/>
-    <w:p/>
     <w:p>
+      <w:r>
+        <w:t>Hierfür wurde ein sehr einfacher Regler verwendet, da die gesamte Schaltung nie über 5mA brauch</w:t>
+      </w:r>
+      <w:r>
+        <w:t>t.</w:t>
+      </w:r>
+    </w:p>
+    <w:p>
+      <w:r>
+        <w:rPr>
+          <w:noProof/>
+        </w:rPr>
+        <mc:AlternateContent>
+          <mc:Choice Requires="wps">
+            <w:drawing>
+              <wp:anchor distT="0" distB="0" distL="114300" distR="114300" simplePos="0" relativeHeight="251717632" behindDoc="1" locked="0" layoutInCell="1" allowOverlap="1" wp14:anchorId="63F5D160" wp14:editId="144C26E8">
+                <wp:simplePos x="0" y="0"/>
+                <wp:positionH relativeFrom="margin">
+                  <wp:posOffset>3011805</wp:posOffset>
+                </wp:positionH>
+                <wp:positionV relativeFrom="paragraph">
+                  <wp:posOffset>80645</wp:posOffset>
+                </wp:positionV>
+                <wp:extent cx="3100705" cy="635"/>
+                <wp:effectExtent l="0" t="0" r="4445" b="0"/>
+                <wp:wrapTight wrapText="bothSides">
+                  <wp:wrapPolygon edited="0">
+                    <wp:start x="0" y="0"/>
+                    <wp:lineTo x="0" y="20057"/>
+                    <wp:lineTo x="21498" y="20057"/>
+                    <wp:lineTo x="21498" y="0"/>
+                    <wp:lineTo x="0" y="0"/>
+                  </wp:wrapPolygon>
+                </wp:wrapTight>
+                <wp:docPr id="6" name="Textfeld 6"/>
+                <wp:cNvGraphicFramePr/>
+                <a:graphic xmlns:a="http://schemas.openxmlformats.org/drawingml/2006/main">
+                  <a:graphicData uri="http://schemas.microsoft.com/office/word/2010/wordprocessingShape">
+                    <wps:wsp>
+                      <wps:cNvSpPr txBox="1"/>
+                      <wps:spPr>
+                        <a:xfrm>
+                          <a:off x="0" y="0"/>
+                          <a:ext cx="3100705" cy="635"/>
+                        </a:xfrm>
+                        <a:prstGeom prst="rect">
+                          <a:avLst/>
+                        </a:prstGeom>
+                        <a:solidFill>
+                          <a:prstClr val="white"/>
+                        </a:solidFill>
+                        <a:ln>
+                          <a:noFill/>
+                        </a:ln>
+                      </wps:spPr>
+                      <wps:txbx>
+                        <w:txbxContent>
+                          <w:p>
+                            <w:pPr>
+                              <w:pStyle w:val="Beschriftung"/>
+                              <w:rPr>
+                                <w:noProof/>
+                                <w:color w:val="000000" w:themeColor="text1"/>
+                                <w:sz w:val="28"/>
+                                <w:szCs w:val="22"/>
+                              </w:rPr>
+                            </w:pPr>
+                            <w:r>
+                              <w:t xml:space="preserve">Abbildung </w:t>
+                            </w:r>
+                            <w:fldSimple w:instr=" SEQ Abbildung \* ARABIC ">
+                              <w:r>
+                                <w:rPr>
+                                  <w:noProof/>
+                                </w:rPr>
+                                <w:t>4</w:t>
+                              </w:r>
+                            </w:fldSimple>
+                            <w:r>
+                              <w:t>: Schemaausschnitt Spannungsregler</w:t>
+                            </w:r>
+                          </w:p>
+                        </w:txbxContent>
+                      </wps:txbx>
+                      <wps:bodyPr rot="0" spcFirstLastPara="0" vertOverflow="overflow" horzOverflow="overflow" vert="horz" wrap="square" lIns="0" tIns="0" rIns="0" bIns="0" numCol="1" spcCol="0" rtlCol="0" fromWordArt="0" anchor="t" anchorCtr="0" forceAA="0" compatLnSpc="1">
+                        <a:prstTxWarp prst="textNoShape">
+                          <a:avLst/>
+                        </a:prstTxWarp>
+                        <a:spAutoFit/>
+                      </wps:bodyPr>
+                    </wps:wsp>
+                  </a:graphicData>
+                </a:graphic>
+                <wp14:sizeRelH relativeFrom="margin">
+                  <wp14:pctWidth>0</wp14:pctWidth>
+                </wp14:sizeRelH>
+              </wp:anchor>
+            </w:drawing>
+          </mc:Choice>
+          <mc:Fallback>
+            <w:pict>
+              <v:shape w14:anchorId="63F5D160" id="Textfeld 6" o:spid="_x0000_s1032" type="#_x0000_t202" style="position:absolute;margin-left:237.15pt;margin-top:6.35pt;width:244.15pt;height:.05pt;z-index:-251598848;visibility:visible;mso-wrap-style:square;mso-width-percent:0;mso-wrap-distance-left:9pt;mso-wrap-distance-top:0;mso-wrap-distance-right:9pt;mso-wrap-distance-bottom:0;mso-position-horizontal:absolute;mso-position-horizontal-relative:margin;mso-position-vertical:absolute;mso-position-vertical-relative:text;mso-width-percent:0;mso-width-relative:margin;v-text-anchor:top" o:gfxdata="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" stroked="f">
+                <v:textbox style="mso-fit-shape-to-text:t" inset="0,0,0,0">
+                  <w:txbxContent>
+                    <w:p>
+                      <w:pPr>
+                        <w:pStyle w:val="Beschriftung"/>
+                        <w:rPr>
+                          <w:noProof/>
+                          <w:color w:val="000000" w:themeColor="text1"/>
+                          <w:sz w:val="28"/>
+                          <w:szCs w:val="22"/>
+                        </w:rPr>
+                      </w:pPr>
+                      <w:r>
+                        <w:t xml:space="preserve">Abbildung </w:t>
+                      </w:r>
+                      <w:fldSimple w:instr=" SEQ Abbildung \* ARABIC ">
+                        <w:r>
+                          <w:rPr>
+                            <w:noProof/>
+                          </w:rPr>
+                          <w:t>4</w:t>
+                        </w:r>
+                      </w:fldSimple>
+                      <w:r>
+                        <w:t>: Schemaausschnitt Spannungsregler</w:t>
+                      </w:r>
+                    </w:p>
+                  </w:txbxContent>
+                </v:textbox>
+                <w10:wrap type="tight" anchorx="margin"/>
+              </v:shape>
+            </w:pict>
+          </mc:Fallback>
+        </mc:AlternateContent>
+      </w:r>
+    </w:p>
+    <w:p>
       <w:pPr>
         <w:pStyle w:val="berschrift3"/>
       </w:pPr>
-      <w:bookmarkStart w:id="7" w:name="_Toc56254488"/>
+      <w:bookmarkStart w:id="7" w:name="_Toc58149073"/>
       <w:r>
         <w:rPr>
           <w:noProof/>
         </w:rPr>
         <w:drawing>
-          <wp:anchor distT="0" distB="0" distL="114300" distR="114300" simplePos="0" relativeHeight="251702272" behindDoc="1" locked="0" layoutInCell="1" allowOverlap="1" wp14:anchorId="0FB6142F" wp14:editId="45C4D2B2">
+          <wp:anchor distT="0" distB="0" distL="114300" distR="114300" simplePos="0" relativeHeight="251702272" behindDoc="1" locked="0" layoutInCell="1" allowOverlap="1" wp14:anchorId="0FB6142F" wp14:editId="6B1B15B3">
             <wp:simplePos x="0" y="0"/>
-            <wp:positionH relativeFrom="column">
-              <wp:posOffset>2964815</wp:posOffset>
+            <wp:positionH relativeFrom="margin">
+              <wp:align>right</wp:align>
             </wp:positionH>
             <wp:positionV relativeFrom="paragraph">
-              <wp:posOffset>269240</wp:posOffset>
+              <wp:posOffset>5579</wp:posOffset>
             </wp:positionV>
             <wp:extent cx="3519170" cy="2802890"/>
             <wp:effectExtent l="0" t="0" r="5080" b="0"/>
@@ -3731,7 +4871,7 @@
                 <wp:lineTo x="6314" y="21434"/>
                 <wp:lineTo x="6782" y="21434"/>
                 <wp:lineTo x="18123" y="21434"/>
-                <wp:lineTo x="18591" y="21434"/>
+                <wp:lineTo x="19643" y="21287"/>
                 <wp:lineTo x="21514" y="20846"/>
                 <wp:lineTo x="21514" y="14093"/>
                 <wp:lineTo x="21280" y="7047"/>
@@ -3857,10 +4997,135 @@
     </w:p>
     <w:p>
       <w:r>
-        <w:t>Das gewählte Modell ist der STM32L412KBT6. Dieser bietet genügend Pins und eine USB-Schnittstelle. Das Gehäuse ist ein LQFP mit 32 Pins.</w:t>
+        <w:t>Das gewählte Modell ist der STM32L412KB. Dieser bietet genügend Pins und eine USB-Schnittstelle. Das Gehäuse ist ein LQFP mit 32 Pins.</w:t>
       </w:r>
     </w:p>
     <w:p>
+      <w:r>
+        <w:rPr>
+          <w:noProof/>
+        </w:rPr>
+        <mc:AlternateContent>
+          <mc:Choice Requires="wps">
+            <w:drawing>
+              <wp:anchor distT="0" distB="0" distL="114300" distR="114300" simplePos="0" relativeHeight="251719680" behindDoc="1" locked="0" layoutInCell="1" allowOverlap="1" wp14:anchorId="49C8DB34" wp14:editId="219575D1">
+                <wp:simplePos x="0" y="0"/>
+                <wp:positionH relativeFrom="column">
+                  <wp:posOffset>2964815</wp:posOffset>
+                </wp:positionH>
+                <wp:positionV relativeFrom="paragraph">
+                  <wp:posOffset>406400</wp:posOffset>
+                </wp:positionV>
+                <wp:extent cx="3519170" cy="635"/>
+                <wp:effectExtent l="0" t="0" r="0" b="0"/>
+                <wp:wrapTight wrapText="bothSides">
+                  <wp:wrapPolygon edited="0">
+                    <wp:start x="0" y="0"/>
+                    <wp:lineTo x="0" y="21600"/>
+                    <wp:lineTo x="21600" y="21600"/>
+                    <wp:lineTo x="21600" y="0"/>
+                  </wp:wrapPolygon>
+                </wp:wrapTight>
+                <wp:docPr id="8" name="Textfeld 8"/>
+                <wp:cNvGraphicFramePr/>
+                <a:graphic xmlns:a="http://schemas.openxmlformats.org/drawingml/2006/main">
+                  <a:graphicData uri="http://schemas.microsoft.com/office/word/2010/wordprocessingShape">
+                    <wps:wsp>
+                      <wps:cNvSpPr txBox="1"/>
+                      <wps:spPr>
+                        <a:xfrm>
+                          <a:off x="0" y="0"/>
+                          <a:ext cx="3519170" cy="635"/>
+                        </a:xfrm>
+                        <a:prstGeom prst="rect">
+                          <a:avLst/>
+                        </a:prstGeom>
+                        <a:solidFill>
+                          <a:prstClr val="white"/>
+                        </a:solidFill>
+                        <a:ln>
+                          <a:noFill/>
+                        </a:ln>
+                      </wps:spPr>
+                      <wps:txbx>
+                        <w:txbxContent>
+                          <w:p>
+                            <w:pPr>
+                              <w:pStyle w:val="Beschriftung"/>
+                              <w:rPr>
+                                <w:noProof/>
+                                <w:color w:val="000000" w:themeColor="text1"/>
+                                <w:sz w:val="28"/>
+                                <w:szCs w:val="22"/>
+                              </w:rPr>
+                            </w:pPr>
+                            <w:r>
+                              <w:t xml:space="preserve">Abbildung </w:t>
+                            </w:r>
+                            <w:fldSimple w:instr=" SEQ Abbildung \* ARABIC ">
+                              <w:r>
+                                <w:rPr>
+                                  <w:noProof/>
+                                </w:rPr>
+                                <w:t>5</w:t>
+                              </w:r>
+                            </w:fldSimple>
+                            <w:r>
+                              <w:t>: Schemaausschnitt Mikrocontroller</w:t>
+                            </w:r>
+                          </w:p>
+                        </w:txbxContent>
+                      </wps:txbx>
+                      <wps:bodyPr rot="0" spcFirstLastPara="0" vertOverflow="overflow" horzOverflow="overflow" vert="horz" wrap="square" lIns="0" tIns="0" rIns="0" bIns="0" numCol="1" spcCol="0" rtlCol="0" fromWordArt="0" anchor="t" anchorCtr="0" forceAA="0" compatLnSpc="1">
+                        <a:prstTxWarp prst="textNoShape">
+                          <a:avLst/>
+                        </a:prstTxWarp>
+                        <a:spAutoFit/>
+                      </wps:bodyPr>
+                    </wps:wsp>
+                  </a:graphicData>
+                </a:graphic>
+              </wp:anchor>
+            </w:drawing>
+          </mc:Choice>
+          <mc:Fallback>
+            <w:pict>
+              <v:shape w14:anchorId="49C8DB34" id="Textfeld 8" o:spid="_x0000_s1033" type="#_x0000_t202" style="position:absolute;margin-left:233.45pt;margin-top:32pt;width:277.1pt;height:.05pt;z-index:-251596800;visibility:visible;mso-wrap-style:square;mso-wrap-distance-left:9pt;mso-wrap-distance-top:0;mso-wrap-distance-right:9pt;mso-wrap-distance-bottom:0;mso-position-horizontal:absolute;mso-position-horizontal-relative:text;mso-position-vertical:absolute;mso-position-vertical-relative:text;v-text-anchor:top" o:gfxdata="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" stroked="f">
+                <v:textbox style="mso-fit-shape-to-text:t" inset="0,0,0,0">
+                  <w:txbxContent>
+                    <w:p>
+                      <w:pPr>
+                        <w:pStyle w:val="Beschriftung"/>
+                        <w:rPr>
+                          <w:noProof/>
+                          <w:color w:val="000000" w:themeColor="text1"/>
+                          <w:sz w:val="28"/>
+                          <w:szCs w:val="22"/>
+                        </w:rPr>
+                      </w:pPr>
+                      <w:r>
+                        <w:t xml:space="preserve">Abbildung </w:t>
+                      </w:r>
+                      <w:fldSimple w:instr=" SEQ Abbildung \* ARABIC ">
+                        <w:r>
+                          <w:rPr>
+                            <w:noProof/>
+                          </w:rPr>
+                          <w:t>5</w:t>
+                        </w:r>
+                      </w:fldSimple>
+                      <w:r>
+                        <w:t>: Schemaausschnitt Mikrocontroller</w:t>
+                      </w:r>
+                    </w:p>
+                  </w:txbxContent>
+                </v:textbox>
+                <w10:wrap type="tight"/>
+              </v:shape>
+            </w:pict>
+          </mc:Fallback>
+        </mc:AlternateContent>
+      </w:r>
       <w:r>
         <w:t xml:space="preserve">Die Abbildung </w:t>
       </w:r>
@@ -3890,16 +5155,16 @@
           <w:noProof/>
         </w:rPr>
         <w:drawing>
-          <wp:anchor distT="0" distB="0" distL="114300" distR="114300" simplePos="0" relativeHeight="251706368" behindDoc="0" locked="0" layoutInCell="1" allowOverlap="1" wp14:anchorId="3164174F" wp14:editId="1E801002">
+          <wp:anchor distT="0" distB="0" distL="114300" distR="114300" simplePos="0" relativeHeight="251706368" behindDoc="0" locked="0" layoutInCell="1" allowOverlap="1" wp14:anchorId="3164174F" wp14:editId="154D9AB8">
             <wp:simplePos x="0" y="0"/>
             <wp:positionH relativeFrom="margin">
               <wp:align>left</wp:align>
             </wp:positionH>
             <wp:positionV relativeFrom="paragraph">
-              <wp:posOffset>323215</wp:posOffset>
+              <wp:posOffset>300776</wp:posOffset>
             </wp:positionV>
-            <wp:extent cx="3014345" cy="1488440"/>
-            <wp:effectExtent l="0" t="0" r="0" b="0"/>
+            <wp:extent cx="2995295" cy="1478915"/>
+            <wp:effectExtent l="0" t="0" r="0" b="6985"/>
             <wp:wrapSquare wrapText="bothSides"/>
             <wp:docPr id="38" name="Grafik 38"/>
             <wp:cNvGraphicFramePr>
@@ -3927,7 +5192,7 @@
                   <pic:spPr>
                     <a:xfrm>
                       <a:off x="0" y="0"/>
-                      <a:ext cx="3032148" cy="1497123"/>
+                      <a:ext cx="3006582" cy="1484607"/>
                     </a:xfrm>
                     <a:prstGeom prst="rect">
                       <a:avLst/>
@@ -3953,16 +5218,149 @@
         </w:tabs>
       </w:pPr>
       <w:r>
+        <w:rPr>
+          <w:noProof/>
+        </w:rPr>
+        <mc:AlternateContent>
+          <mc:Choice Requires="wps">
+            <w:drawing>
+              <wp:anchor distT="0" distB="0" distL="114300" distR="114300" simplePos="0" relativeHeight="251721728" behindDoc="0" locked="0" layoutInCell="1" allowOverlap="1" wp14:anchorId="43013B58" wp14:editId="550BB1C8">
+                <wp:simplePos x="0" y="0"/>
+                <wp:positionH relativeFrom="margin">
+                  <wp:align>left</wp:align>
+                </wp:positionH>
+                <wp:positionV relativeFrom="paragraph">
+                  <wp:posOffset>1547495</wp:posOffset>
+                </wp:positionV>
+                <wp:extent cx="2995295" cy="635"/>
+                <wp:effectExtent l="0" t="0" r="0" b="0"/>
+                <wp:wrapSquare wrapText="bothSides"/>
+                <wp:docPr id="11" name="Textfeld 11"/>
+                <wp:cNvGraphicFramePr/>
+                <a:graphic xmlns:a="http://schemas.openxmlformats.org/drawingml/2006/main">
+                  <a:graphicData uri="http://schemas.microsoft.com/office/word/2010/wordprocessingShape">
+                    <wps:wsp>
+                      <wps:cNvSpPr txBox="1"/>
+                      <wps:spPr>
+                        <a:xfrm>
+                          <a:off x="0" y="0"/>
+                          <a:ext cx="2995295" cy="635"/>
+                        </a:xfrm>
+                        <a:prstGeom prst="rect">
+                          <a:avLst/>
+                        </a:prstGeom>
+                        <a:solidFill>
+                          <a:prstClr val="white"/>
+                        </a:solidFill>
+                        <a:ln>
+                          <a:noFill/>
+                        </a:ln>
+                      </wps:spPr>
+                      <wps:txbx>
+                        <w:txbxContent>
+                          <w:p>
+                            <w:pPr>
+                              <w:pStyle w:val="Beschriftung"/>
+                              <w:rPr>
+                                <w:noProof/>
+                              </w:rPr>
+                            </w:pPr>
+                            <w:r>
+                              <w:t xml:space="preserve">Abbildung </w:t>
+                            </w:r>
+                            <w:fldSimple w:instr=" SEQ Abbildung \* ARABIC ">
+                              <w:r>
+                                <w:rPr>
+                                  <w:noProof/>
+                                </w:rPr>
+                                <w:t>6</w:t>
+                              </w:r>
+                            </w:fldSimple>
+                            <w:r>
+                              <w:t>: Schemaausschnitt Taktgenerator</w:t>
+                            </w:r>
+                          </w:p>
+                        </w:txbxContent>
+                      </wps:txbx>
+                      <wps:bodyPr rot="0" spcFirstLastPara="0" vertOverflow="overflow" horzOverflow="overflow" vert="horz" wrap="square" lIns="0" tIns="0" rIns="0" bIns="0" numCol="1" spcCol="0" rtlCol="0" fromWordArt="0" anchor="t" anchorCtr="0" forceAA="0" compatLnSpc="1">
+                        <a:prstTxWarp prst="textNoShape">
+                          <a:avLst/>
+                        </a:prstTxWarp>
+                        <a:spAutoFit/>
+                      </wps:bodyPr>
+                    </wps:wsp>
+                  </a:graphicData>
+                </a:graphic>
+                <wp14:sizeRelH relativeFrom="margin">
+                  <wp14:pctWidth>0</wp14:pctWidth>
+                </wp14:sizeRelH>
+              </wp:anchor>
+            </w:drawing>
+          </mc:Choice>
+          <mc:Fallback>
+            <w:pict>
+              <v:shape w14:anchorId="43013B58" id="Textfeld 11" o:spid="_x0000_s1034" type="#_x0000_t202" style="position:absolute;margin-left:0;margin-top:121.85pt;width:235.85pt;height:.05pt;z-index:251721728;visibility:visible;mso-wrap-style:square;mso-width-percent:0;mso-wrap-distance-left:9pt;mso-wrap-distance-top:0;mso-wrap-distance-right:9pt;mso-wrap-distance-bottom:0;mso-position-horizontal:left;mso-position-horizontal-relative:margin;mso-position-vertical:absolute;mso-position-vertical-relative:text;mso-width-percent:0;mso-width-relative:margin;v-text-anchor:top" o:gfxdata="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" stroked="f">
+                <v:textbox style="mso-fit-shape-to-text:t" inset="0,0,0,0">
+                  <w:txbxContent>
+                    <w:p>
+                      <w:pPr>
+                        <w:pStyle w:val="Beschriftung"/>
+                        <w:rPr>
+                          <w:noProof/>
+                        </w:rPr>
+                      </w:pPr>
+                      <w:r>
+                        <w:t xml:space="preserve">Abbildung </w:t>
+                      </w:r>
+                      <w:fldSimple w:instr=" SEQ Abbildung \* ARABIC ">
+                        <w:r>
+                          <w:rPr>
+                            <w:noProof/>
+                          </w:rPr>
+                          <w:t>6</w:t>
+                        </w:r>
+                      </w:fldSimple>
+                      <w:r>
+                        <w:t>: Schemaausschnitt Taktgenerator</w:t>
+                      </w:r>
+                    </w:p>
+                  </w:txbxContent>
+                </v:textbox>
+                <w10:wrap type="square" anchorx="margin"/>
+              </v:shape>
+            </w:pict>
+          </mc:Fallback>
+        </mc:AlternateContent>
+      </w:r>
+      <w:r>
         <w:t xml:space="preserve">Getaktet wird der </w:t>
       </w:r>
       <w:r>
-        <w:t xml:space="preserve">Controller durch einen internen Oszillator, genannt MSI. Dieser versorgt die interne Peripherie mit 48MHz. Die Genauigkeit dieser Takt ist jedoch ungenau und durch Temperatur sehr schwankend. Deshalb ist extern ein Taktgenerator (X1) angeschlossen, welcher den Controller mit einem 32.768kHz </w:t>
+        <w:t>Controller durch einen internen Oszillator, genannt MSI. Dieser versorgt die interne Peripherie mit 48MHz. Die Genauigkeit diese</w:t>
+      </w:r>
+      <w:r>
+        <w:t>s</w:t>
+      </w:r>
+      <w:r>
+        <w:t xml:space="preserve"> Takt</w:t>
+      </w:r>
+      <w:r>
+        <w:t>es</w:t>
+      </w:r>
+      <w:r>
+        <w:t xml:space="preserve"> ist jedoch ungenau und durch Temperatur sehr schwankend. Deshalb ist extern ein Taktgenerator (X1) angeschlossen, welcher den Controller mit einem 32.768kHz </w:t>
       </w:r>
       <w:r>
         <w:t>Signal speist</w:t>
       </w:r>
       <w:r>
-        <w:t xml:space="preserve">. Mithilfe dieses Taktes wird danach der interne 48MHz Clock kalibriert. Die Genauigkeit ist wichtig, da die USB-Schnittstelle einen möglichst genauen Takt benötigt, </w:t>
+        <w:t>. Mithilfe dieses Taktes wird danach der interne 48MHz Clock kalibriert. Die Genauigkeit ist wichtig, da die USB</w:t>
+      </w:r>
+      <w:r>
+        <w:t>-</w:t>
+      </w:r>
+      <w:r>
+        <w:t xml:space="preserve">Schnittstelle einen möglichst genauen Takt benötigt, </w:t>
       </w:r>
       <w:r>
         <w:t xml:space="preserve">um eine Fehlerfreie </w:t>
@@ -3980,12 +5378,125 @@
           <w:tab w:val="left" w:pos="1211"/>
         </w:tabs>
       </w:pPr>
+      <w:r>
+        <w:rPr>
+          <w:noProof/>
+        </w:rPr>
+        <w:lastRenderedPageBreak/>
+        <mc:AlternateContent>
+          <mc:Choice Requires="wps">
+            <w:drawing>
+              <wp:anchor distT="0" distB="0" distL="114300" distR="114300" simplePos="0" relativeHeight="251723776" behindDoc="0" locked="0" layoutInCell="1" allowOverlap="1" wp14:anchorId="73A96326" wp14:editId="70E52AE4">
+                <wp:simplePos x="0" y="0"/>
+                <wp:positionH relativeFrom="column">
+                  <wp:posOffset>3117215</wp:posOffset>
+                </wp:positionH>
+                <wp:positionV relativeFrom="paragraph">
+                  <wp:posOffset>2436495</wp:posOffset>
+                </wp:positionV>
+                <wp:extent cx="2860040" cy="635"/>
+                <wp:effectExtent l="0" t="0" r="0" b="0"/>
+                <wp:wrapSquare wrapText="bothSides"/>
+                <wp:docPr id="17" name="Textfeld 17"/>
+                <wp:cNvGraphicFramePr/>
+                <a:graphic xmlns:a="http://schemas.openxmlformats.org/drawingml/2006/main">
+                  <a:graphicData uri="http://schemas.microsoft.com/office/word/2010/wordprocessingShape">
+                    <wps:wsp>
+                      <wps:cNvSpPr txBox="1"/>
+                      <wps:spPr>
+                        <a:xfrm>
+                          <a:off x="0" y="0"/>
+                          <a:ext cx="2860040" cy="635"/>
+                        </a:xfrm>
+                        <a:prstGeom prst="rect">
+                          <a:avLst/>
+                        </a:prstGeom>
+                        <a:solidFill>
+                          <a:prstClr val="white"/>
+                        </a:solidFill>
+                        <a:ln>
+                          <a:noFill/>
+                        </a:ln>
+                      </wps:spPr>
+                      <wps:txbx>
+                        <w:txbxContent>
+                          <w:p>
+                            <w:pPr>
+                              <w:pStyle w:val="Beschriftung"/>
+                              <w:rPr>
+                                <w:noProof/>
+                              </w:rPr>
+                            </w:pPr>
+                            <w:r>
+                              <w:t xml:space="preserve">Abbildung </w:t>
+                            </w:r>
+                            <w:fldSimple w:instr=" SEQ Abbildung \* ARABIC ">
+                              <w:r>
+                                <w:rPr>
+                                  <w:noProof/>
+                                </w:rPr>
+                                <w:t>7</w:t>
+                              </w:r>
+                            </w:fldSimple>
+                            <w:r>
+                              <w:t>: Schemaausschnitt Programmierinterface</w:t>
+                            </w:r>
+                          </w:p>
+                        </w:txbxContent>
+                      </wps:txbx>
+                      <wps:bodyPr rot="0" spcFirstLastPara="0" vertOverflow="overflow" horzOverflow="overflow" vert="horz" wrap="square" lIns="0" tIns="0" rIns="0" bIns="0" numCol="1" spcCol="0" rtlCol="0" fromWordArt="0" anchor="t" anchorCtr="0" forceAA="0" compatLnSpc="1">
+                        <a:prstTxWarp prst="textNoShape">
+                          <a:avLst/>
+                        </a:prstTxWarp>
+                        <a:spAutoFit/>
+                      </wps:bodyPr>
+                    </wps:wsp>
+                  </a:graphicData>
+                </a:graphic>
+              </wp:anchor>
+            </w:drawing>
+          </mc:Choice>
+          <mc:Fallback>
+            <w:pict>
+              <v:shape w14:anchorId="73A96326" id="Textfeld 17" o:spid="_x0000_s1035" type="#_x0000_t202" style="position:absolute;margin-left:245.45pt;margin-top:191.85pt;width:225.2pt;height:.05pt;z-index:251723776;visibility:visible;mso-wrap-style:square;mso-wrap-distance-left:9pt;mso-wrap-distance-top:0;mso-wrap-distance-right:9pt;mso-wrap-distance-bottom:0;mso-position-horizontal:absolute;mso-position-horizontal-relative:text;mso-position-vertical:absolute;mso-position-vertical-relative:text;v-text-anchor:top" o:gfxdata="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" stroked="f">
+                <v:textbox style="mso-fit-shape-to-text:t" inset="0,0,0,0">
+                  <w:txbxContent>
+                    <w:p>
+                      <w:pPr>
+                        <w:pStyle w:val="Beschriftung"/>
+                        <w:rPr>
+                          <w:noProof/>
+                        </w:rPr>
+                      </w:pPr>
+                      <w:r>
+                        <w:t xml:space="preserve">Abbildung </w:t>
+                      </w:r>
+                      <w:fldSimple w:instr=" SEQ Abbildung \* ARABIC ">
+                        <w:r>
+                          <w:rPr>
+                            <w:noProof/>
+                          </w:rPr>
+                          <w:t>7</w:t>
+                        </w:r>
+                      </w:fldSimple>
+                      <w:r>
+                        <w:t>: Schemaausschnitt Programmierinterface</w:t>
+                      </w:r>
+                    </w:p>
+                  </w:txbxContent>
+                </v:textbox>
+                <w10:wrap type="square"/>
+              </v:shape>
+            </w:pict>
+          </mc:Fallback>
+        </mc:AlternateContent>
+      </w:r>
       <w:r>
         <w:rPr>
           <w:noProof/>
         </w:rPr>
         <w:drawing>
-          <wp:anchor distT="0" distB="0" distL="114300" distR="114300" simplePos="0" relativeHeight="251708416" behindDoc="0" locked="0" layoutInCell="1" allowOverlap="1" wp14:anchorId="19AF84DA" wp14:editId="7B69216F">
+          <wp:anchor distT="0" distB="0" distL="114300" distR="114300" simplePos="0" relativeHeight="251708416" behindDoc="0" locked="0" layoutInCell="1" allowOverlap="1" wp14:anchorId="19AF84DA" wp14:editId="2A7D7D86">
             <wp:simplePos x="0" y="0"/>
             <wp:positionH relativeFrom="column">
               <wp:posOffset>3117822</wp:posOffset>
@@ -4031,11 +5542,23 @@
                 </pic:pic>
               </a:graphicData>
             </a:graphic>
+            <wp14:sizeRelH relativeFrom="margin">
+              <wp14:pctWidth>0</wp14:pctWidth>
+            </wp14:sizeRelH>
+            <wp14:sizeRelV relativeFrom="margin">
+              <wp14:pctHeight>0</wp14:pctHeight>
+            </wp14:sizeRelV>
           </wp:anchor>
         </w:drawing>
       </w:r>
       <w:r>
-        <w:t xml:space="preserve">Um den Mikrocontroller zu Programmieren oder zu Debuggen steht die SWD Schnittstelle zur Verfügung. </w:t>
+        <w:t>Um den Mikrocontroller zu Programmieren oder zu Debuggen</w:t>
+      </w:r>
+      <w:r>
+        <w:t>,</w:t>
+      </w:r>
+      <w:r>
+        <w:t xml:space="preserve"> steht die SWD Schnittstelle zur Verfügung. </w:t>
       </w:r>
     </w:p>
     <w:p>
@@ -4053,15 +5576,7 @@
       </w:r>
       <w:proofErr w:type="spellEnd"/>
       <w:r>
-        <w:t>-Beschaltung (R1/C3), welcher auf VCC verbunden sein muss.</w:t>
-      </w:r>
-    </w:p>
-    <w:p>
-      <w:pPr>
-        <w:spacing w:after="160" w:line="259" w:lineRule="auto"/>
-      </w:pPr>
-      <w:r>
-        <w:br w:type="page"/>
+        <w:t>-Beschaltung (R1/C3), welche auf VCC verbunden sein muss.</w:t>
       </w:r>
     </w:p>
     <w:p>
@@ -4070,19 +5585,46 @@
           <w:tab w:val="left" w:pos="1211"/>
         </w:tabs>
       </w:pPr>
+    </w:p>
+    <w:p>
+      <w:pPr>
+        <w:tabs>
+          <w:tab w:val="left" w:pos="1211"/>
+        </w:tabs>
+      </w:pPr>
+    </w:p>
+    <w:p>
+      <w:pPr>
+        <w:tabs>
+          <w:tab w:val="left" w:pos="1211"/>
+        </w:tabs>
+      </w:pPr>
+    </w:p>
+    <w:p>
+      <w:pPr>
+        <w:tabs>
+          <w:tab w:val="left" w:pos="1211"/>
+        </w:tabs>
+      </w:pPr>
+    </w:p>
+    <w:p>
+      <w:pPr>
+        <w:tabs>
+          <w:tab w:val="left" w:pos="1211"/>
+        </w:tabs>
+      </w:pPr>
       <w:r>
         <w:rPr>
           <w:noProof/>
         </w:rPr>
-        <w:lastRenderedPageBreak/>
         <w:drawing>
-          <wp:anchor distT="0" distB="0" distL="114300" distR="114300" simplePos="0" relativeHeight="251707392" behindDoc="1" locked="0" layoutInCell="1" allowOverlap="1" wp14:anchorId="2DF6E0B6" wp14:editId="4FED79BA">
+          <wp:anchor distT="0" distB="0" distL="114300" distR="114300" simplePos="0" relativeHeight="251707392" behindDoc="1" locked="0" layoutInCell="1" allowOverlap="1" wp14:anchorId="2DF6E0B6" wp14:editId="69014012">
             <wp:simplePos x="0" y="0"/>
             <wp:positionH relativeFrom="column">
-              <wp:posOffset>4167989</wp:posOffset>
+              <wp:posOffset>4036876</wp:posOffset>
             </wp:positionH>
             <wp:positionV relativeFrom="paragraph">
-              <wp:posOffset>559</wp:posOffset>
+              <wp:posOffset>323215</wp:posOffset>
             </wp:positionV>
             <wp:extent cx="1915160" cy="2303780"/>
             <wp:effectExtent l="0" t="0" r="8890" b="1270"/>
@@ -4139,6 +5681,13 @@
           </wp:anchor>
         </w:drawing>
       </w:r>
+    </w:p>
+    <w:p>
+      <w:pPr>
+        <w:tabs>
+          <w:tab w:val="left" w:pos="1211"/>
+        </w:tabs>
+      </w:pPr>
       <w:r>
         <w:t>Der «BOOT0» Pin des Controller</w:t>
       </w:r>
@@ -4176,10 +5725,16 @@
         <w:t xml:space="preserve">der Bootloader gestartet. Dies erlaubt </w:t>
       </w:r>
       <w:r>
-        <w:t xml:space="preserve">es, den Controller per </w:t>
-      </w:r>
-      <w:r>
-        <w:t>USB-Schnittstelle</w:t>
+        <w:t>es, den Controller</w:t>
+      </w:r>
+      <w:r>
+        <w:t>, alternativ zur SWD-Schnittstelle,</w:t>
+      </w:r>
+      <w:r>
+        <w:t xml:space="preserve"> per </w:t>
+      </w:r>
+      <w:r>
+        <w:t>USB</w:t>
       </w:r>
       <w:r>
         <w:t xml:space="preserve"> zu Programmieren. R3/R4 dient als Spannungsteiler, da hier direkt die Spannung der USB-Schnittstelle verwendet wird.</w:t>
@@ -4198,7 +5753,7 @@
       <w:pPr>
         <w:pStyle w:val="berschrift2"/>
       </w:pPr>
-      <w:bookmarkStart w:id="8" w:name="_Toc56254489"/>
+      <w:bookmarkStart w:id="8" w:name="_Toc58149074"/>
       <w:r>
         <w:lastRenderedPageBreak/>
         <w:t>Software</w:t>
@@ -4209,113 +5764,233 @@
       <w:pPr>
         <w:pStyle w:val="berschrift3"/>
       </w:pPr>
-      <w:bookmarkStart w:id="9" w:name="_Toc528075831"/>
-      <w:r>
-        <w:t>Hauptsoftware</w:t>
+      <w:bookmarkStart w:id="9" w:name="_Toc58149075"/>
+      <w:proofErr w:type="spellStart"/>
+      <w:r>
+        <w:t>Mikrocontoller</w:t>
       </w:r>
       <w:bookmarkEnd w:id="9"/>
+      <w:proofErr w:type="spellEnd"/>
     </w:p>
     <w:p>
-      <w:pPr>
-        <w:spacing w:after="160" w:line="259" w:lineRule="auto"/>
-      </w:pPr>
-      <w:r>
-        <w:t xml:space="preserve">Die Hauptsoftware läuft auf dem Computer und ist in Python geschrieben. Wir haben eigene </w:t>
+      <w:r>
+        <w:t>Auf dem Controller läuft ein Programm</w:t>
+      </w:r>
+      <w:r>
+        <w:t>,</w:t>
+      </w:r>
+      <w:r>
+        <w:t xml:space="preserve"> welches bei einer gedrückten Taste den entsprechenden Command sendet.</w:t>
+      </w:r>
+      <w:r>
+        <w:t xml:space="preserve"> Insgesamt werden pro Tastendruck 3 Bytes geschickt im Format: «</w:t>
       </w:r>
       <w:proofErr w:type="spellStart"/>
       <w:r>
-        <w:t>Librarys</w:t>
+        <w:t>sXX</w:t>
       </w:r>
       <w:proofErr w:type="spellEnd"/>
       <w:r>
-        <w:t xml:space="preserve"> geschrieben, um die einzelnen Aspekte aufzuteilen, haben aber dazu verschiedene offizielle </w:t>
-      </w:r>
-      <w:proofErr w:type="spellStart"/>
-      <w:r>
-        <w:t>Librarys</w:t>
-      </w:r>
-      <w:proofErr w:type="spellEnd"/>
-      <w:r>
-        <w:t xml:space="preserve"> eingebunden, </w:t>
-      </w:r>
-      <w:proofErr w:type="gramStart"/>
-      <w:r>
-        <w:t>die verschiedene Prozesse</w:t>
-      </w:r>
-      <w:proofErr w:type="gramEnd"/>
-      <w:r>
-        <w:t xml:space="preserve"> vereinfachen, wie zum Beispiel die seriell Kommunikation oder das Abspeichern der Daten. Der grösste Teil des Codes in Python befasst sich mit allen Prozessen, welche im Hintergrund ablaufen. Das beinhaltet grösstenteils alle Aspekte, welche dazu dienen die gewünschten Funktionen bei einem Tastendruck auszulösen. Grundsätzlich sind alle unsere </w:t>
-      </w:r>
-      <w:proofErr w:type="spellStart"/>
-      <w:r>
-        <w:t>Librarys</w:t>
-      </w:r>
-      <w:proofErr w:type="spellEnd"/>
-      <w:r>
-        <w:t xml:space="preserve"> mit Ausnahme vom Hauptprogramm, Objekt orientiert geschrieben.</w:t>
-      </w:r>
-    </w:p>
-    <w:p/>
-    <w:p>
-      <w:pPr>
-        <w:pStyle w:val="berschrift4"/>
-      </w:pPr>
-      <w:r>
-        <w:t>GUI</w:t>
+        <w:t xml:space="preserve">», wobei «XX» der Nummer des gedrückten Tasters entspricht. Die Taster werden zusätzlich Softwareseitig entprellt. </w:t>
       </w:r>
     </w:p>
     <w:p>
       <w:r>
-        <w:t xml:space="preserve">Das GUI (General User Interface) besteht momentan aus einer Konsole, bei der man mit multiple </w:t>
-      </w:r>
-      <w:proofErr w:type="spellStart"/>
-      <w:r>
-        <w:t>choice</w:t>
-      </w:r>
-      <w:proofErr w:type="spellEnd"/>
-      <w:r>
-        <w:t xml:space="preserve"> Fragen auswählen kann, was man ändern möchte. Das heisst es stehen Fragen und man kann dann mit vordefinierten Antworten auswählen welche Funktion bei welchem Taster ausgeführt wird. In Zukunft ist geplant ein eigenes GUI zu kreieren welches sehr viel übersichtlicher und auch intuitiver aussieht. Dies war aber im Moment aufgrund des Zeitdruckes nicht möglich.</w:t>
-      </w:r>
-    </w:p>
-    <w:p/>
-    <w:p>
-      <w:pPr>
-        <w:pStyle w:val="berschrift4"/>
-      </w:pPr>
-      <w:r>
-        <w:t>Serielle Schnittstelle</w:t>
+        <w:t>Um später das GUI am Computer einfach öffnen zu können, wurde beim ersten Taster noch eine spezielle Funktion hinzugefügt. Wenn dieser länger als 2 Sekunden gedrückt wird, sendet es anstatt «s01», «s00».</w:t>
       </w:r>
     </w:p>
     <w:p>
-      <w:r>
-        <w:t>Damit erkenn werden kann, wann ein Taster gedrückt wurde, wird bei einem Tastendruck auf dem Board ein individueller String geschickt. Dieser besteht aus einem kleinen s (für Switch) und der jeweiligen Nummer des gedrückten Tasters. Die möglichen Kombinationen auf unserem Board sind daher s1 – s12.</w:t>
-      </w:r>
+      <w:pPr>
+        <w:pStyle w:val="berschrift3"/>
+      </w:pPr>
+      <w:bookmarkStart w:id="10" w:name="_Toc58149076"/>
+      <w:r>
+        <w:t>Python-Skript</w:t>
+      </w:r>
+      <w:bookmarkEnd w:id="10"/>
     </w:p>
     <w:p>
-      <w:r>
-        <w:t>Auf dem Computer wird mit dem laufenden Python Skript in einer unendlichen Schlaufe der serielle Buffer ausgelesen und nach einem gültigen Format String gesucht, welcher einem unserer Taster entspricht. Wir haben dazu eine Virtual COM Port Library geschrieben. Diese durchsucht alle verfügbaren COM Ports auf dem PC nach unserem Hot-Board und versucht sich damit zu verbinden. Wenn dies erfolgreich ist, ist die Verbindung stabil und das Hot-Board sollte funktionieren. Wenn kein gültiges Board verbunden wurde, oder die Verbindung nicht erfolgreich war, wird ein Fehler ausgegeben.</w:t>
-      </w:r>
-    </w:p>
-    <w:p/>
-    <w:p>
-      <w:pPr>
-        <w:pStyle w:val="berschrift4"/>
-      </w:pPr>
-      <w:r>
-        <w:t>XML</w:t>
+      <w:pPr>
+        <w:spacing w:after="160" w:line="259" w:lineRule="auto"/>
+      </w:pPr>
+      <w:r>
+        <w:t xml:space="preserve">Die Hauptsoftware läuft auf dem Computer und ist in Python geschrieben. </w:t>
+      </w:r>
+      <w:r>
+        <w:t>Dazu wurden</w:t>
+      </w:r>
+      <w:r>
+        <w:t xml:space="preserve"> eigene Librar</w:t>
+      </w:r>
+      <w:r>
+        <w:t>ie</w:t>
+      </w:r>
+      <w:r>
+        <w:t>s geschrieben, um die einzelnen Aspekte aufzuteilen</w:t>
+      </w:r>
+      <w:r>
+        <w:t>.</w:t>
+      </w:r>
+      <w:r>
+        <w:t xml:space="preserve"> </w:t>
+      </w:r>
+      <w:r>
+        <w:t>Bereits vorhandene Module, wie «</w:t>
+      </w:r>
+      <w:proofErr w:type="spellStart"/>
+      <w:r>
+        <w:t>pySerial</w:t>
+      </w:r>
+      <w:proofErr w:type="spellEnd"/>
+      <w:r>
+        <w:t>» (USB-Interface) oder «</w:t>
+      </w:r>
+      <w:proofErr w:type="spellStart"/>
+      <w:r>
+        <w:t>xml</w:t>
+      </w:r>
+      <w:proofErr w:type="spellEnd"/>
+      <w:r>
+        <w:t>»</w:t>
+      </w:r>
+      <w:r>
+        <w:t xml:space="preserve"> </w:t>
+      </w:r>
+      <w:r>
+        <w:t>konnten eingebunden und verwendet werden</w:t>
+      </w:r>
+      <w:r>
+        <w:t xml:space="preserve">. Der grösste Teil des Codes in Python befasst sich mit </w:t>
+      </w:r>
+      <w:r>
+        <w:t>den</w:t>
+      </w:r>
+      <w:r>
+        <w:t xml:space="preserve"> Prozessen, welche im Hintergrund ablaufen. Das beinhaltet Aspekte, welche dazu dienen die gewünschten Funktionen bei einem Tastendruck auszulösen.</w:t>
       </w:r>
     </w:p>
     <w:p>
-      <w:r>
-        <w:t>Die Informationen zu den einzelnen Switches auf dem Hot-Board, wie Funktion und Information für die Ausführung werden in einem XML File namens «</w:t>
+      <w:pPr>
+        <w:pStyle w:val="berschrift4"/>
+      </w:pPr>
+      <w:r>
+        <w:t>GUI</w:t>
+      </w:r>
+    </w:p>
+    <w:p>
+      <w:r>
+        <w:t xml:space="preserve">Das GUI besteht momentan aus einer Konsole, bei der man mit multiple </w:t>
       </w:r>
       <w:proofErr w:type="spellStart"/>
       <w:r>
-        <w:t>settings</w:t>
+        <w:t>choice</w:t>
       </w:r>
       <w:proofErr w:type="spellEnd"/>
       <w:r>
-        <w:t xml:space="preserve">» gespeichert. Um all dies zusammenzufassen haben wir eine weitere Library geschrieben. Alle Funktionen, welche etwas mit den abgespeicherten Daten sowie der Ausführung der einzelnen Funktionen zu tun haben sind in dieser Library zusammengefasst. Sofern sich keine gültige Datei in diesem Pfad befindet, die den Namen </w:t>
+        <w:t xml:space="preserve"> Fragen auswählen kann, was man ändern möchte. Das heisst es stehen Fragen und man kann dann mit vordefinierten Antworten auswählen welche Funktion bei welchem Taster ausgeführt wird. In Zukunft ist geplant ein eigenes GUI zu kreieren welches sehr viel übersichtlicher und auch intuitiver aussieht. Dies war aber im Moment aufgrund des Zeitdruckes nicht möglich.</w:t>
+      </w:r>
+    </w:p>
+    <w:p>
+      <w:pPr>
+        <w:pStyle w:val="berschrift4"/>
+      </w:pPr>
+      <w:r>
+        <w:t>Serielle Schnittstelle</w:t>
+      </w:r>
+    </w:p>
+    <w:p>
+      <w:r>
+        <w:t>Damit erk</w:t>
+      </w:r>
+      <w:r>
+        <w:t>annt</w:t>
+      </w:r>
+      <w:r>
+        <w:t xml:space="preserve"> werden kann, wann ein Taster gedrückt wurde, wird bei einem Tastendruck auf dem Board ein individueller String geschickt. Die möglichen Kombinationen auf unserem Board sind daher </w:t>
+      </w:r>
+      <w:r>
+        <w:t>«</w:t>
+      </w:r>
+      <w:r>
+        <w:t>s</w:t>
+      </w:r>
+      <w:r>
+        <w:t>0</w:t>
+      </w:r>
+      <w:r>
+        <w:t>1</w:t>
+      </w:r>
+      <w:r>
+        <w:t>»</w:t>
+      </w:r>
+      <w:r>
+        <w:t xml:space="preserve"> </w:t>
+      </w:r>
+      <w:r>
+        <w:t>bis «</w:t>
+      </w:r>
+      <w:r>
+        <w:t>s12</w:t>
+      </w:r>
+      <w:r>
+        <w:t xml:space="preserve">». Dazu kommt noch «s00», welcher das GUI öffnet. </w:t>
+      </w:r>
+    </w:p>
+    <w:p>
+      <w:r>
+        <w:t>Auf dem Computer wird mit dem laufenden Python Skript in einer unendlichen Schlaufe der serielle Buffer ausgelesen und nach einem gültigen Format String gesucht</w:t>
+      </w:r>
+      <w:r>
+        <w:t>. Dazu wurde</w:t>
+      </w:r>
+      <w:r>
+        <w:t xml:space="preserve"> eine Virtual COM Port Library geschrieben. Diese durchsucht alle verfügbaren COM Ports auf dem PC nach </w:t>
+      </w:r>
+      <w:r>
+        <w:t>der Hardware</w:t>
+      </w:r>
+      <w:r>
+        <w:t xml:space="preserve"> und versucht sich damit zu verbinden. Wenn dies erfolgreich ist, ist die Verbindung stabil und das Hot-Board</w:t>
+      </w:r>
+      <w:r>
+        <w:t xml:space="preserve"> </w:t>
+      </w:r>
+      <w:r>
+        <w:t>funktionier</w:t>
+      </w:r>
+      <w:r>
+        <w:t>t</w:t>
+      </w:r>
+      <w:r>
+        <w:t>. Wenn kein gültiges Board verbunden wurde, oder die Verbindung nicht erfolgreich war, wird ein Fehler ausgegeben.</w:t>
+      </w:r>
+    </w:p>
+    <w:p>
+      <w:pPr>
+        <w:pStyle w:val="berschrift4"/>
+      </w:pPr>
+      <w:r>
+        <w:t>XML</w:t>
+      </w:r>
+    </w:p>
+    <w:p>
+      <w:r>
+        <w:t>Die Funktionen der einzelnen Switches werden in einem</w:t>
+      </w:r>
+      <w:r>
+        <w:t xml:space="preserve"> XML File namens «settings</w:t>
+      </w:r>
+      <w:r>
+        <w:t>.xml</w:t>
+      </w:r>
+      <w:r>
+        <w:t>» gespeichert.</w:t>
+      </w:r>
+      <w:r>
+        <w:t xml:space="preserve"> Somit kann das Programm nach einem Neustart, die eingestellten Funktionen wiederherstellen.</w:t>
+      </w:r>
+      <w:r>
+        <w:t xml:space="preserve"> Um all dies zusammenzufassen haben wir eine weitere Library geschrieben. Alle Funktionen, welche etwas mit den abgespeicherten Daten sowie der Ausführung der einzelnen Funktionen zu tun haben sind in dieser Library zusammengefasst. Sofern sich keine gültige Datei in diesem Pfad befindet, die den Namen </w:t>
       </w:r>
       <w:proofErr w:type="spellStart"/>
       <w:r>
@@ -4365,7 +6040,10 @@
         <w:jc w:val="both"/>
       </w:pPr>
       <w:r>
-        <w:t>Switch 0</w:t>
+        <w:t xml:space="preserve">Switch </w:t>
+      </w:r>
+      <w:r>
+        <w:t>1</w:t>
       </w:r>
     </w:p>
     <w:p>
@@ -4393,7 +6071,10 @@
         <w:jc w:val="both"/>
       </w:pPr>
       <w:r>
-        <w:t>Switch 11</w:t>
+        <w:t xml:space="preserve">Switch </w:t>
+      </w:r>
+      <w:r>
+        <w:t>12</w:t>
       </w:r>
       <w:r>
         <w:br w:type="page"/>
@@ -4407,59 +6088,132 @@
         <w:lastRenderedPageBreak/>
         <w:t xml:space="preserve">Jeder Switch hat 3 Attribute: </w:t>
       </w:r>
+      <w:r>
+        <w:t>«</w:t>
+      </w:r>
       <w:proofErr w:type="spellStart"/>
       <w:r>
         <w:t>name</w:t>
       </w:r>
       <w:proofErr w:type="spellEnd"/>
       <w:r>
+        <w:t>»</w:t>
+      </w:r>
+      <w:r>
         <w:t xml:space="preserve">, </w:t>
       </w:r>
+      <w:r>
+        <w:t>«</w:t>
+      </w:r>
       <w:proofErr w:type="spellStart"/>
       <w:r>
         <w:t>function</w:t>
       </w:r>
       <w:proofErr w:type="spellEnd"/>
       <w:r>
+        <w:t>»</w:t>
+      </w:r>
+      <w:r>
         <w:t xml:space="preserve"> und </w:t>
       </w:r>
+      <w:r>
+        <w:t>«</w:t>
+      </w:r>
       <w:proofErr w:type="spellStart"/>
       <w:r>
         <w:t>additional_information</w:t>
       </w:r>
       <w:proofErr w:type="spellEnd"/>
       <w:r>
-        <w:t xml:space="preserve">. Der Name ist dabei die gleiche Bezeichnung, welche vom Hot-Board über USB gesendet wird, also s0 – s11. </w:t>
+        <w:t>»</w:t>
+      </w:r>
+      <w:r>
+        <w:t xml:space="preserve">. </w:t>
+      </w:r>
+      <w:r>
+        <w:t>«</w:t>
       </w:r>
       <w:proofErr w:type="spellStart"/>
       <w:r>
-        <w:t>Function</w:t>
+        <w:t>name</w:t>
       </w:r>
       <w:proofErr w:type="spellEnd"/>
       <w:r>
-        <w:t xml:space="preserve"> beinhaltet, wie der Name bereits sagt, die Funktion des Tasters welche ausgeführt werden soll, sofern überhaupt eine hinterlegt ist. Und </w:t>
+        <w:t>»</w:t>
+      </w:r>
+      <w:r>
+        <w:t xml:space="preserve"> ist dabei die gleiche Bezeichnung, welche vom Hot-Board über USB gesendet wird, also </w:t>
+      </w:r>
+      <w:r>
+        <w:t>«</w:t>
+      </w:r>
+      <w:r>
+        <w:t>s</w:t>
+      </w:r>
+      <w:r>
+        <w:t>1</w:t>
+      </w:r>
+      <w:r>
+        <w:t>»</w:t>
+      </w:r>
+      <w:r>
+        <w:t xml:space="preserve"> – </w:t>
+      </w:r>
+      <w:r>
+        <w:t>«</w:t>
+      </w:r>
+      <w:r>
+        <w:t>s</w:t>
+      </w:r>
+      <w:r>
+        <w:t>12</w:t>
+      </w:r>
+      <w:r>
+        <w:t>»</w:t>
+      </w:r>
+      <w:r>
+        <w:t xml:space="preserve">. </w:t>
+      </w:r>
+      <w:r>
+        <w:t>«</w:t>
       </w:r>
       <w:proofErr w:type="spellStart"/>
       <w:r>
+        <w:t>f</w:t>
+      </w:r>
+      <w:r>
+        <w:t>unction</w:t>
+      </w:r>
+      <w:proofErr w:type="spellEnd"/>
+      <w:r>
+        <w:t>»</w:t>
+      </w:r>
+      <w:r>
+        <w:t xml:space="preserve"> beinhaltet, die Funktion des Tasters welche ausgeführt werden soll. Und </w:t>
+      </w:r>
+      <w:r>
+        <w:t>«</w:t>
+      </w:r>
+      <w:proofErr w:type="spellStart"/>
+      <w:r>
         <w:t>additional_information</w:t>
       </w:r>
       <w:proofErr w:type="spellEnd"/>
       <w:r>
-        <w:t xml:space="preserve"> beinhaltet die benötigten Informationen, um die Funktion auszuführen. Bei der Funktion «Datei ausführen» wäre dies zum Beispiel der Pfad zur Datei und bei einem </w:t>
-      </w:r>
-      <w:proofErr w:type="spellStart"/>
-      <w:r>
-        <w:t>Shortuct</w:t>
-      </w:r>
-      <w:proofErr w:type="spellEnd"/>
-      <w:r>
-        <w:t xml:space="preserve">, die </w:t>
-      </w:r>
-      <w:proofErr w:type="gramStart"/>
-      <w:r>
-        <w:t>Tasten</w:t>
-      </w:r>
-      <w:proofErr w:type="gramEnd"/>
+        <w:t>»</w:t>
+      </w:r>
+      <w:r>
+        <w:t xml:space="preserve"> beinhaltet die benötigten Informationen, um die Funktion auszuführen. Bei der Funktion «Datei ausführen» wäre dies zum Beispiel der Pfad zur Datei und bei einem Shortc</w:t>
+      </w:r>
+      <w:r>
+        <w:t>u</w:t>
+      </w:r>
+      <w:r>
+        <w:t>t, die Tasten</w:t>
+      </w:r>
+      <w:r>
+        <w:t>,</w:t>
+      </w:r>
       <w:r>
         <w:t xml:space="preserve"> welche gedrückt werden sollen. </w:t>
       </w:r>
@@ -4471,32 +6225,22 @@
       <w:pPr>
         <w:pStyle w:val="berschrift1"/>
       </w:pPr>
-      <w:bookmarkStart w:id="10" w:name="_Toc56254491"/>
+      <w:bookmarkStart w:id="11" w:name="_Toc58149077"/>
       <w:r>
         <w:lastRenderedPageBreak/>
         <w:t>Schlussteil</w:t>
       </w:r>
-      <w:bookmarkEnd w:id="10"/>
+      <w:bookmarkEnd w:id="11"/>
     </w:p>
     <w:p>
       <w:pPr>
         <w:pStyle w:val="berschrift2"/>
       </w:pPr>
-      <w:bookmarkStart w:id="11" w:name="_Fazit"/>
-      <w:bookmarkStart w:id="12" w:name="_Toc56254492"/>
-      <w:bookmarkEnd w:id="11"/>
+      <w:bookmarkStart w:id="12" w:name="_Fazit"/>
+      <w:bookmarkStart w:id="13" w:name="_Toc58149078"/>
+      <w:bookmarkEnd w:id="12"/>
       <w:r>
         <w:t>Fazit</w:t>
-      </w:r>
-      <w:bookmarkEnd w:id="12"/>
-    </w:p>
-    <w:p>
-      <w:pPr>
-        <w:pStyle w:val="berschrift2"/>
-      </w:pPr>
-      <w:bookmarkStart w:id="13" w:name="_Toc56254493"/>
-      <w:r>
-        <w:t>Probleme</w:t>
       </w:r>
       <w:bookmarkEnd w:id="13"/>
     </w:p>
@@ -4504,14 +6248,24 @@
       <w:pPr>
         <w:pStyle w:val="berschrift2"/>
       </w:pPr>
-      <w:bookmarkStart w:id="14" w:name="_Toc56254494"/>
+      <w:bookmarkStart w:id="14" w:name="_Toc58149079"/>
+      <w:r>
+        <w:t>Probleme</w:t>
+      </w:r>
+      <w:bookmarkEnd w:id="14"/>
+    </w:p>
+    <w:p>
+      <w:pPr>
+        <w:pStyle w:val="berschrift2"/>
+      </w:pPr>
+      <w:bookmarkStart w:id="15" w:name="_Toc58149080"/>
       <w:r>
         <w:t xml:space="preserve">Vergleich mit </w:t>
       </w:r>
       <w:r>
         <w:t>Aufgabenstellung</w:t>
       </w:r>
-      <w:bookmarkEnd w:id="14"/>
+      <w:bookmarkEnd w:id="15"/>
     </w:p>
     <w:p/>
     <w:p>
@@ -4526,12 +6280,12 @@
       <w:pPr>
         <w:pStyle w:val="berschrift2"/>
       </w:pPr>
-      <w:bookmarkStart w:id="15" w:name="_Toc56254495"/>
+      <w:bookmarkStart w:id="16" w:name="_Toc58149081"/>
       <w:r>
         <w:lastRenderedPageBreak/>
         <w:t>Quellenverzeichnis</w:t>
       </w:r>
-      <w:bookmarkEnd w:id="15"/>
+      <w:bookmarkEnd w:id="16"/>
     </w:p>
     <w:p>
       <w:pPr>
@@ -4828,22 +6582,22 @@
       <w:pPr>
         <w:pStyle w:val="Anhang1"/>
       </w:pPr>
-      <w:bookmarkStart w:id="16" w:name="_Toc528075874"/>
+      <w:bookmarkStart w:id="17" w:name="_Toc528075874"/>
       <w:r>
         <w:lastRenderedPageBreak/>
         <w:t>Anhang</w:t>
       </w:r>
-      <w:bookmarkEnd w:id="16"/>
+      <w:bookmarkEnd w:id="17"/>
     </w:p>
     <w:p>
       <w:pPr>
         <w:pStyle w:val="Anhang2"/>
       </w:pPr>
-      <w:bookmarkStart w:id="17" w:name="_Toc528075875"/>
+      <w:bookmarkStart w:id="18" w:name="_Toc528075875"/>
       <w:r>
         <w:t>Gesamtschema</w:t>
       </w:r>
-      <w:bookmarkEnd w:id="17"/>
+      <w:bookmarkEnd w:id="18"/>
     </w:p>
     <w:p>
       <w:pPr>
@@ -4863,79 +6617,18 @@
       <w:pPr>
         <w:pStyle w:val="Anhang2"/>
       </w:pPr>
-      <w:bookmarkStart w:id="18" w:name="_Toc528075876"/>
+      <w:bookmarkStart w:id="19" w:name="_Toc528075876"/>
       <w:r>
         <w:lastRenderedPageBreak/>
         <w:t>Blockschaltbild</w:t>
       </w:r>
-      <w:bookmarkEnd w:id="18"/>
+      <w:bookmarkEnd w:id="19"/>
     </w:p>
     <w:p>
       <w:pPr>
         <w:spacing w:after="160" w:line="259" w:lineRule="auto"/>
       </w:pPr>
       <w:r>
-        <w:rPr>
-          <w:noProof/>
-          <w:lang w:eastAsia="de-CH"/>
-        </w:rPr>
-        <w:drawing>
-          <wp:anchor distT="0" distB="0" distL="114300" distR="114300" simplePos="0" relativeHeight="251687936" behindDoc="0" locked="0" layoutInCell="1" allowOverlap="1" wp14:anchorId="2CE3FBE1" wp14:editId="4142AEE6">
-            <wp:simplePos x="0" y="0"/>
-            <wp:positionH relativeFrom="margin">
-              <wp:align>center</wp:align>
-            </wp:positionH>
-            <wp:positionV relativeFrom="paragraph">
-              <wp:posOffset>1687801</wp:posOffset>
-            </wp:positionV>
-            <wp:extent cx="8342503" cy="5032508"/>
-            <wp:effectExtent l="0" t="2540" r="0" b="0"/>
-            <wp:wrapNone/>
-            <wp:docPr id="7" name="Grafik 7"/>
-            <wp:cNvGraphicFramePr>
-              <a:graphicFrameLocks xmlns:a="http://schemas.openxmlformats.org/drawingml/2006/main" noChangeAspect="1"/>
-            </wp:cNvGraphicFramePr>
-            <a:graphic xmlns:a="http://schemas.openxmlformats.org/drawingml/2006/main">
-              <a:graphicData uri="http://schemas.openxmlformats.org/drawingml/2006/picture">
-                <pic:pic xmlns:pic="http://schemas.openxmlformats.org/drawingml/2006/picture">
-                  <pic:nvPicPr>
-                    <pic:cNvPr id="1" name=""/>
-                    <pic:cNvPicPr/>
-                  </pic:nvPicPr>
-                  <pic:blipFill>
-                    <a:blip r:embed="rId21">
-                      <a:extLst>
-                        <a:ext uri="{28A0092B-C50C-407E-A947-70E740481C1C}">
-                          <a14:useLocalDpi xmlns:a14="http://schemas.microsoft.com/office/drawing/2010/main" val="0"/>
-                        </a:ext>
-                      </a:extLst>
-                    </a:blip>
-                    <a:stretch>
-                      <a:fillRect/>
-                    </a:stretch>
-                  </pic:blipFill>
-                  <pic:spPr>
-                    <a:xfrm rot="16200000">
-                      <a:off x="0" y="0"/>
-                      <a:ext cx="8342503" cy="5032508"/>
-                    </a:xfrm>
-                    <a:prstGeom prst="rect">
-                      <a:avLst/>
-                    </a:prstGeom>
-                  </pic:spPr>
-                </pic:pic>
-              </a:graphicData>
-            </a:graphic>
-            <wp14:sizeRelH relativeFrom="page">
-              <wp14:pctWidth>0</wp14:pctWidth>
-            </wp14:sizeRelH>
-            <wp14:sizeRelV relativeFrom="page">
-              <wp14:pctHeight>0</wp14:pctHeight>
-            </wp14:sizeRelV>
-          </wp:anchor>
-        </w:drawing>
-      </w:r>
-      <w:r>
         <w:br w:type="page"/>
       </w:r>
     </w:p>
@@ -4943,12 +6636,12 @@
       <w:pPr>
         <w:pStyle w:val="Anhang2"/>
       </w:pPr>
-      <w:bookmarkStart w:id="19" w:name="_Toc528075877"/>
+      <w:bookmarkStart w:id="20" w:name="_Toc528075877"/>
       <w:r>
         <w:lastRenderedPageBreak/>
         <w:t>Pflichtenheft</w:t>
       </w:r>
-      <w:bookmarkEnd w:id="19"/>
+      <w:bookmarkEnd w:id="20"/>
     </w:p>
     <w:p>
       <w:pPr>
@@ -5283,12 +6976,12 @@
       <w:pPr>
         <w:pStyle w:val="Anhang2"/>
       </w:pPr>
-      <w:bookmarkStart w:id="20" w:name="_Toc528075878"/>
+      <w:bookmarkStart w:id="21" w:name="_Toc528075878"/>
       <w:r>
         <w:lastRenderedPageBreak/>
         <w:t>Bestückungsplan und Stückliste</w:t>
       </w:r>
-      <w:bookmarkEnd w:id="20"/>
+      <w:bookmarkEnd w:id="21"/>
     </w:p>
     <w:p>
       <w:pPr>
@@ -5331,7 +7024,7 @@
                     <pic:cNvPicPr/>
                   </pic:nvPicPr>
                   <pic:blipFill rotWithShape="1">
-                    <a:blip r:embed="rId22"/>
+                    <a:blip r:embed="rId21"/>
                     <a:srcRect l="82" t="327" r="164" b="430"/>
                     <a:stretch/>
                   </pic:blipFill>
@@ -6760,7 +8453,7 @@
                     </pic:cNvPicPr>
                   </pic:nvPicPr>
                   <pic:blipFill rotWithShape="1">
-                    <a:blip r:embed="rId23" cstate="print">
+                    <a:blip r:embed="rId22" cstate="print">
                       <a:extLst>
                         <a:ext uri="{28A0092B-C50C-407E-A947-70E740481C1C}">
                           <a14:useLocalDpi xmlns:a14="http://schemas.microsoft.com/office/drawing/2010/main" val="0"/>
@@ -7025,12 +8718,12 @@
       <w:r>
         <w:br w:type="page"/>
       </w:r>
-      <w:bookmarkStart w:id="21" w:name="_Toc528075879"/>
+      <w:bookmarkStart w:id="22" w:name="_Toc528075879"/>
       <w:r>
         <w:lastRenderedPageBreak/>
         <w:t>Bedienungsanleitung</w:t>
       </w:r>
-      <w:bookmarkEnd w:id="21"/>
+      <w:bookmarkEnd w:id="22"/>
     </w:p>
     <w:p>
       <w:pPr>
@@ -7294,11 +8987,11 @@
                     </pic:cNvPicPr>
                   </pic:nvPicPr>
                   <pic:blipFill rotWithShape="1">
-                    <a:blip r:embed="rId24">
+                    <a:blip r:embed="rId23">
                       <a:extLst>
                         <a:ext uri="{BEBA8EAE-BF5A-486C-A8C5-ECC9F3942E4B}">
                           <a14:imgProps xmlns:a14="http://schemas.microsoft.com/office/drawing/2010/main">
-                            <a14:imgLayer r:embed="rId25">
+                            <a14:imgLayer r:embed="rId24">
                               <a14:imgEffect>
                                 <a14:backgroundRemoval t="9428" b="89899" l="3838" r="93531"/>
                               </a14:imgEffect>
@@ -7337,7 +9030,7 @@
           <w:numId w:val="0"/>
         </w:numPr>
       </w:pPr>
-      <w:bookmarkStart w:id="22" w:name="_Toc528075880"/>
+      <w:bookmarkStart w:id="23" w:name="_Toc528075880"/>
       <w:r>
         <w:rPr>
           <w:noProof/>
@@ -7409,7 +9102,7 @@
           </mc:Choice>
           <mc:Fallback>
             <w:pict>
-              <v:shape w14:anchorId="7B9C2AC0" id="Textfeld 20" o:spid="_x0000_s1029" type="#_x0000_t202" style="position:absolute;margin-left:-5.1pt;margin-top:19.1pt;width:46.1pt;height:24.2pt;z-index:251697152;visibility:visible;mso-wrap-style:square;mso-width-percent:0;mso-height-percent:0;mso-wrap-distance-left:9pt;mso-wrap-distance-top:0;mso-wrap-distance-right:9pt;mso-wrap-distance-bottom:0;mso-position-horizontal:right;mso-position-horizontal-relative:margin;mso-position-vertical:absolute;mso-position-vertical-relative:text;mso-width-percent:0;mso-height-percent:0;mso-width-relative:margin;mso-height-relative:margin;v-text-anchor:top" o:gfxdata="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" fillcolor="white [3201]" strokeweight=".5pt">
+              <v:shape w14:anchorId="7B9C2AC0" id="Textfeld 20" o:spid="_x0000_s1036" type="#_x0000_t202" style="position:absolute;margin-left:-5.1pt;margin-top:19.1pt;width:46.1pt;height:24.2pt;z-index:251697152;visibility:visible;mso-wrap-style:square;mso-width-percent:0;mso-height-percent:0;mso-wrap-distance-left:9pt;mso-wrap-distance-top:0;mso-wrap-distance-right:9pt;mso-wrap-distance-bottom:0;mso-position-horizontal:right;mso-position-horizontal-relative:margin;mso-position-vertical:absolute;mso-position-vertical-relative:text;mso-width-percent:0;mso-height-percent:0;mso-width-relative:margin;mso-height-relative:margin;v-text-anchor:top" o:gfxdata="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" fillcolor="white [3201]" strokeweight=".5pt">
                 <v:textbox>
                   <w:txbxContent>
                     <w:p>
@@ -7496,7 +9189,7 @@
           </mc:Choice>
           <mc:Fallback>
             <w:pict>
-              <v:shape w14:anchorId="59CAFDF1" id="Textfeld 19" o:spid="_x0000_s1030" type="#_x0000_t202" style="position:absolute;margin-left:72.3pt;margin-top:22.05pt;width:131.35pt;height:23.05pt;z-index:251696128;visibility:visible;mso-wrap-style:square;mso-width-percent:0;mso-height-percent:0;mso-wrap-distance-left:9pt;mso-wrap-distance-top:0;mso-wrap-distance-right:9pt;mso-wrap-distance-bottom:0;mso-position-horizontal:absolute;mso-position-horizontal-relative:text;mso-position-vertical:absolute;mso-position-vertical-relative:text;mso-width-percent:0;mso-height-percent:0;mso-width-relative:margin;mso-height-relative:margin;v-text-anchor:top" o:gfxdata="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" fillcolor="white [3201]" strokeweight=".5pt">
+              <v:shape w14:anchorId="59CAFDF1" id="Textfeld 19" o:spid="_x0000_s1037" type="#_x0000_t202" style="position:absolute;margin-left:72.3pt;margin-top:22.05pt;width:131.35pt;height:23.05pt;z-index:251696128;visibility:visible;mso-wrap-style:square;mso-width-percent:0;mso-height-percent:0;mso-wrap-distance-left:9pt;mso-wrap-distance-top:0;mso-wrap-distance-right:9pt;mso-wrap-distance-bottom:0;mso-position-horizontal:absolute;mso-position-horizontal-relative:text;mso-position-vertical:absolute;mso-position-vertical-relative:text;mso-width-percent:0;mso-height-percent:0;mso-width-relative:margin;mso-height-relative:margin;v-text-anchor:top" o:gfxdata="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" fillcolor="white [3201]" strokeweight=".5pt">
                 <v:textbox>
                   <w:txbxContent>
                     <w:p>
@@ -7511,7 +9204,7 @@
           </mc:Fallback>
         </mc:AlternateContent>
       </w:r>
-      <w:bookmarkEnd w:id="22"/>
+      <w:bookmarkEnd w:id="23"/>
       <w:r>
         <w:br w:type="page"/>
       </w:r>
@@ -7520,12 +9213,12 @@
       <w:pPr>
         <w:pStyle w:val="Anhang2"/>
       </w:pPr>
-      <w:bookmarkStart w:id="23" w:name="_Toc528075881"/>
+      <w:bookmarkStart w:id="24" w:name="_Toc528075881"/>
       <w:r>
         <w:lastRenderedPageBreak/>
         <w:t>Zustandsdiagramm Hauptsoftware</w:t>
       </w:r>
-      <w:bookmarkEnd w:id="23"/>
+      <w:bookmarkEnd w:id="24"/>
     </w:p>
     <w:p>
       <w:pPr>
@@ -7565,7 +9258,7 @@
                     <pic:cNvPicPr/>
                   </pic:nvPicPr>
                   <pic:blipFill>
-                    <a:blip r:embed="rId26">
+                    <a:blip r:embed="rId25">
                       <a:extLst>
                         <a:ext uri="{28A0092B-C50C-407E-A947-70E740481C1C}">
                           <a14:useLocalDpi xmlns:a14="http://schemas.microsoft.com/office/drawing/2010/main" val="0"/>
@@ -7605,12 +9298,12 @@
       <w:pPr>
         <w:pStyle w:val="Anhang2"/>
       </w:pPr>
-      <w:bookmarkStart w:id="24" w:name="_Toc528075882"/>
+      <w:bookmarkStart w:id="25" w:name="_Toc528075882"/>
       <w:r>
         <w:lastRenderedPageBreak/>
         <w:t>Zeitplan</w:t>
       </w:r>
-      <w:bookmarkEnd w:id="24"/>
+      <w:bookmarkEnd w:id="25"/>
     </w:p>
     <w:p>
       <w:pPr>
@@ -7649,7 +9342,7 @@
                     <pic:cNvPicPr/>
                   </pic:nvPicPr>
                   <pic:blipFill>
-                    <a:blip r:embed="rId27" cstate="print">
+                    <a:blip r:embed="rId26" cstate="print">
                       <a:extLst>
                         <a:ext uri="{28A0092B-C50C-407E-A947-70E740481C1C}">
                           <a14:useLocalDpi xmlns:a14="http://schemas.microsoft.com/office/drawing/2010/main" val="0"/>
@@ -7727,7 +9420,7 @@
                     <pic:cNvPicPr/>
                   </pic:nvPicPr>
                   <pic:blipFill>
-                    <a:blip r:embed="rId28" cstate="print">
+                    <a:blip r:embed="rId27" cstate="print">
                       <a:extLst>
                         <a:ext uri="{28A0092B-C50C-407E-A947-70E740481C1C}">
                           <a14:useLocalDpi xmlns:a14="http://schemas.microsoft.com/office/drawing/2010/main" val="0"/>
@@ -7801,7 +9494,7 @@
                     <pic:cNvPicPr/>
                   </pic:nvPicPr>
                   <pic:blipFill rotWithShape="1">
-                    <a:blip r:embed="rId29" cstate="print">
+                    <a:blip r:embed="rId28" cstate="print">
                       <a:extLst>
                         <a:ext uri="{28A0092B-C50C-407E-A947-70E740481C1C}">
                           <a14:useLocalDpi xmlns:a14="http://schemas.microsoft.com/office/drawing/2010/main" val="0"/>
@@ -7840,13 +9533,9 @@
           </wp:anchor>
         </w:drawing>
       </w:r>
-      <w:r>
-        <w:br w:type="page"/>
-      </w:r>
     </w:p>
-    <w:p/>
     <w:sectPr>
-      <w:footerReference w:type="default" r:id="rId30"/>
+      <w:footerReference w:type="default" r:id="rId29"/>
       <w:pgSz w:w="11906" w:h="16838" w:code="9"/>
       <w:pgMar w:top="1134" w:right="1134" w:bottom="1134" w:left="1134" w:header="709" w:footer="454" w:gutter="0"/>
       <w:pgNumType w:start="0"/>
@@ -7892,7 +9581,6 @@
         <w:docPartUnique/>
       </w:docPartObj>
     </w:sdtPr>
-    <w:sdtEndPr/>
     <w:sdtContent>
       <w:p>
         <w:pPr>
@@ -8006,7 +9694,6 @@
             <w:dataBinding w:prefixMappings="xmlns:ns0='http://purl.org/dc/elements/1.1/' xmlns:ns1='http://schemas.openxmlformats.org/package/2006/metadata/core-properties' " w:xpath="/ns1:coreProperties[1]/ns0:title[1]" w:storeItemID="{6C3C8BC8-F283-45AE-878A-BAB7291924A1}"/>
             <w:text/>
           </w:sdtPr>
-          <w:sdtEndPr/>
           <w:sdtContent>
             <w:proofErr w:type="spellStart"/>
             <w:r>
@@ -8047,7 +9734,6 @@
               <w:docPartUnique/>
             </w:docPartObj>
           </w:sdtPr>
-          <w:sdtEndPr/>
           <w:sdtContent>
             <w:r>
               <w:rPr>
@@ -12055,6 +13741,26 @@
       <w:u w:val="single"/>
     </w:rPr>
   </w:style>
+  <w:style w:type="paragraph" w:styleId="Beschriftung">
+    <w:name w:val="caption"/>
+    <w:basedOn w:val="Standard"/>
+    <w:next w:val="Standard"/>
+    <w:uiPriority w:val="35"/>
+    <w:unhideWhenUsed/>
+    <w:qFormat/>
+    <w:locked/>
+    <w:rsid w:val="00535AFC"/>
+    <w:pPr>
+      <w:spacing w:after="200"/>
+    </w:pPr>
+    <w:rPr>
+      <w:i/>
+      <w:iCs/>
+      <w:color w:val="565656" w:themeColor="text2"/>
+      <w:sz w:val="18"/>
+      <w:szCs w:val="18"/>
+    </w:rPr>
+  </w:style>
 </w:styles>
 </file>
 

</xml_diff>